<commit_message>
Iterando em uma lista de numeros
</commit_message>
<xml_diff>
--- a/Instrucoes/Renderizacao_condicionais_e_listas.docx
+++ b/Instrucoes/Renderizacao_condicionais_e_listas.docx
@@ -15836,6 +15836,3327 @@
           <w:lang w:eastAsia="pt-BR"/>
         </w:rPr>
         <w:t>ul</w:t>
+      </w:r>
+      <w:proofErr w:type="spellEnd"/>
+      <w:r>
+        <w:rPr>
+          <w:rFonts w:ascii="Consolas" w:eastAsia="Times New Roman" w:hAnsi="Consolas" w:cs="Times New Roman"/>
+          <w:color w:val="F6F6F4"/>
+          <w:sz w:val="21"/>
+          <w:szCs w:val="21"/>
+          <w:lang w:eastAsia="pt-BR"/>
+        </w:rPr>
+        <w:t>&gt;</w:t>
+      </w:r>
+    </w:p>
+    <w:p>
+      <w:pPr>
+        <w:pStyle w:val="PargrafodaLista"/>
+        <w:numPr>
+          <w:ilvl w:val="0"/>
+          <w:numId w:val="3"/>
+        </w:numPr>
+        <w:shd w:val="clear" w:color="auto" w:fill="282A36"/>
+        <w:spacing w:after="0" w:line="285" w:lineRule="atLeast"/>
+        <w:rPr>
+          <w:rFonts w:ascii="Consolas" w:eastAsia="Times New Roman" w:hAnsi="Consolas" w:cs="Times New Roman"/>
+          <w:color w:val="F6F6F4"/>
+          <w:sz w:val="21"/>
+          <w:szCs w:val="21"/>
+          <w:lang w:eastAsia="pt-BR"/>
+        </w:rPr>
+      </w:pPr>
+      <w:r>
+        <w:rPr>
+          <w:rFonts w:ascii="Consolas" w:eastAsia="Times New Roman" w:hAnsi="Consolas" w:cs="Times New Roman"/>
+          <w:color w:val="F6F6F4"/>
+          <w:sz w:val="21"/>
+          <w:szCs w:val="21"/>
+          <w:lang w:eastAsia="pt-BR"/>
+        </w:rPr>
+        <w:t>&lt;/</w:t>
+      </w:r>
+      <w:proofErr w:type="spellStart"/>
+      <w:r>
+        <w:rPr>
+          <w:rFonts w:ascii="Consolas" w:eastAsia="Times New Roman" w:hAnsi="Consolas" w:cs="Times New Roman"/>
+          <w:color w:val="F286C4"/>
+          <w:sz w:val="21"/>
+          <w:szCs w:val="21"/>
+          <w:lang w:eastAsia="pt-BR"/>
+        </w:rPr>
+        <w:t>div</w:t>
+      </w:r>
+      <w:proofErr w:type="spellEnd"/>
+      <w:r>
+        <w:rPr>
+          <w:rFonts w:ascii="Consolas" w:eastAsia="Times New Roman" w:hAnsi="Consolas" w:cs="Times New Roman"/>
+          <w:color w:val="F6F6F4"/>
+          <w:sz w:val="21"/>
+          <w:szCs w:val="21"/>
+          <w:lang w:eastAsia="pt-BR"/>
+        </w:rPr>
+        <w:t>&gt;</w:t>
+      </w:r>
+    </w:p>
+    <w:p>
+      <w:pPr>
+        <w:pStyle w:val="PargrafodaLista"/>
+        <w:numPr>
+          <w:ilvl w:val="0"/>
+          <w:numId w:val="3"/>
+        </w:numPr>
+        <w:shd w:val="clear" w:color="auto" w:fill="282A36"/>
+        <w:spacing w:after="0" w:line="285" w:lineRule="atLeast"/>
+        <w:rPr>
+          <w:rFonts w:ascii="Consolas" w:eastAsia="Times New Roman" w:hAnsi="Consolas" w:cs="Times New Roman"/>
+          <w:color w:val="F6F6F4"/>
+          <w:sz w:val="21"/>
+          <w:szCs w:val="21"/>
+          <w:lang w:eastAsia="pt-BR"/>
+        </w:rPr>
+      </w:pPr>
+    </w:p>
+    <w:p>
+      <w:pPr>
+        <w:pStyle w:val="PargrafodaLista"/>
+        <w:numPr>
+          <w:ilvl w:val="0"/>
+          <w:numId w:val="3"/>
+        </w:numPr>
+        <w:shd w:val="clear" w:color="auto" w:fill="282A36"/>
+        <w:spacing w:after="0" w:line="285" w:lineRule="atLeast"/>
+        <w:rPr>
+          <w:rFonts w:ascii="Consolas" w:eastAsia="Times New Roman" w:hAnsi="Consolas" w:cs="Times New Roman"/>
+          <w:color w:val="F6F6F4"/>
+          <w:sz w:val="21"/>
+          <w:szCs w:val="21"/>
+          <w:lang w:eastAsia="pt-BR"/>
+        </w:rPr>
+      </w:pPr>
+      <w:r>
+        <w:rPr>
+          <w:rFonts w:ascii="Consolas" w:eastAsia="Times New Roman" w:hAnsi="Consolas" w:cs="Times New Roman"/>
+          <w:color w:val="F6F6F4"/>
+          <w:sz w:val="21"/>
+          <w:szCs w:val="21"/>
+          <w:lang w:eastAsia="pt-BR"/>
+        </w:rPr>
+        <w:t>&lt;</w:t>
+      </w:r>
+      <w:r>
+        <w:rPr>
+          <w:rFonts w:ascii="Consolas" w:eastAsia="Times New Roman" w:hAnsi="Consolas" w:cs="Times New Roman"/>
+          <w:color w:val="F286C4"/>
+          <w:sz w:val="21"/>
+          <w:szCs w:val="21"/>
+          <w:lang w:eastAsia="pt-BR"/>
+        </w:rPr>
+        <w:t>script</w:t>
+      </w:r>
+      <w:r>
+        <w:rPr>
+          <w:rFonts w:ascii="Consolas" w:eastAsia="Times New Roman" w:hAnsi="Consolas" w:cs="Times New Roman"/>
+          <w:color w:val="F6F6F4"/>
+          <w:sz w:val="21"/>
+          <w:szCs w:val="21"/>
+          <w:lang w:eastAsia="pt-BR"/>
+        </w:rPr>
+        <w:t>&gt;</w:t>
+      </w:r>
+    </w:p>
+    <w:p>
+      <w:pPr>
+        <w:pStyle w:val="PargrafodaLista"/>
+        <w:numPr>
+          <w:ilvl w:val="0"/>
+          <w:numId w:val="3"/>
+        </w:numPr>
+        <w:shd w:val="clear" w:color="auto" w:fill="282A36"/>
+        <w:spacing w:after="0" w:line="285" w:lineRule="atLeast"/>
+        <w:rPr>
+          <w:rFonts w:ascii="Consolas" w:eastAsia="Times New Roman" w:hAnsi="Consolas" w:cs="Times New Roman"/>
+          <w:color w:val="F6F6F4"/>
+          <w:sz w:val="21"/>
+          <w:szCs w:val="21"/>
+          <w:lang w:eastAsia="pt-BR"/>
+        </w:rPr>
+      </w:pPr>
+      <w:r>
+        <w:rPr>
+          <w:rFonts w:ascii="Consolas" w:eastAsia="Times New Roman" w:hAnsi="Consolas" w:cs="Times New Roman"/>
+          <w:color w:val="F6F6F4"/>
+          <w:sz w:val="21"/>
+          <w:szCs w:val="21"/>
+          <w:lang w:eastAsia="pt-BR"/>
+        </w:rPr>
+        <w:t xml:space="preserve">    </w:t>
+      </w:r>
+      <w:r>
+        <w:rPr>
+          <w:rFonts w:ascii="Consolas" w:eastAsia="Times New Roman" w:hAnsi="Consolas" w:cs="Times New Roman"/>
+          <w:b/>
+          <w:bCs/>
+          <w:color w:val="F286C4"/>
+          <w:sz w:val="21"/>
+          <w:szCs w:val="21"/>
+          <w:lang w:eastAsia="pt-BR"/>
+        </w:rPr>
+        <w:t>new</w:t>
+      </w:r>
+      <w:r>
+        <w:rPr>
+          <w:rFonts w:ascii="Consolas" w:eastAsia="Times New Roman" w:hAnsi="Consolas" w:cs="Times New Roman"/>
+          <w:color w:val="F6F6F4"/>
+          <w:sz w:val="21"/>
+          <w:szCs w:val="21"/>
+          <w:lang w:eastAsia="pt-BR"/>
+        </w:rPr>
+        <w:t xml:space="preserve"> </w:t>
+      </w:r>
+      <w:proofErr w:type="spellStart"/>
+      <w:r>
+        <w:rPr>
+          <w:rFonts w:ascii="Consolas" w:eastAsia="Times New Roman" w:hAnsi="Consolas" w:cs="Times New Roman"/>
+          <w:color w:val="62E884"/>
+          <w:sz w:val="21"/>
+          <w:szCs w:val="21"/>
+          <w:lang w:eastAsia="pt-BR"/>
+        </w:rPr>
+        <w:t>Vue</w:t>
+      </w:r>
+      <w:proofErr w:type="spellEnd"/>
+      <w:r>
+        <w:rPr>
+          <w:rFonts w:ascii="Consolas" w:eastAsia="Times New Roman" w:hAnsi="Consolas" w:cs="Times New Roman"/>
+          <w:color w:val="F6F6F4"/>
+          <w:sz w:val="21"/>
+          <w:szCs w:val="21"/>
+          <w:lang w:eastAsia="pt-BR"/>
+        </w:rPr>
+        <w:t>({</w:t>
+      </w:r>
+    </w:p>
+    <w:p>
+      <w:pPr>
+        <w:pStyle w:val="PargrafodaLista"/>
+        <w:numPr>
+          <w:ilvl w:val="0"/>
+          <w:numId w:val="3"/>
+        </w:numPr>
+        <w:shd w:val="clear" w:color="auto" w:fill="282A36"/>
+        <w:spacing w:after="0" w:line="285" w:lineRule="atLeast"/>
+        <w:rPr>
+          <w:rFonts w:ascii="Consolas" w:eastAsia="Times New Roman" w:hAnsi="Consolas" w:cs="Times New Roman"/>
+          <w:color w:val="F6F6F4"/>
+          <w:sz w:val="21"/>
+          <w:szCs w:val="21"/>
+          <w:lang w:eastAsia="pt-BR"/>
+        </w:rPr>
+      </w:pPr>
+      <w:r>
+        <w:rPr>
+          <w:rFonts w:ascii="Consolas" w:eastAsia="Times New Roman" w:hAnsi="Consolas" w:cs="Times New Roman"/>
+          <w:color w:val="F6F6F4"/>
+          <w:sz w:val="21"/>
+          <w:szCs w:val="21"/>
+          <w:lang w:eastAsia="pt-BR"/>
+        </w:rPr>
+        <w:t xml:space="preserve">        </w:t>
+      </w:r>
+      <w:proofErr w:type="spellStart"/>
+      <w:r>
+        <w:rPr>
+          <w:rFonts w:ascii="Consolas" w:eastAsia="Times New Roman" w:hAnsi="Consolas" w:cs="Times New Roman"/>
+          <w:color w:val="F6F6F4"/>
+          <w:sz w:val="21"/>
+          <w:szCs w:val="21"/>
+          <w:lang w:eastAsia="pt-BR"/>
+        </w:rPr>
+        <w:t>el</w:t>
+      </w:r>
+      <w:proofErr w:type="spellEnd"/>
+      <w:r>
+        <w:rPr>
+          <w:rFonts w:ascii="Consolas" w:eastAsia="Times New Roman" w:hAnsi="Consolas" w:cs="Times New Roman"/>
+          <w:color w:val="F286C4"/>
+          <w:sz w:val="21"/>
+          <w:szCs w:val="21"/>
+          <w:lang w:eastAsia="pt-BR"/>
+        </w:rPr>
+        <w:t>:</w:t>
+      </w:r>
+      <w:r>
+        <w:rPr>
+          <w:rFonts w:ascii="Consolas" w:eastAsia="Times New Roman" w:hAnsi="Consolas" w:cs="Times New Roman"/>
+          <w:color w:val="DEE492"/>
+          <w:sz w:val="21"/>
+          <w:szCs w:val="21"/>
+          <w:lang w:eastAsia="pt-BR"/>
+        </w:rPr>
+        <w:t>'</w:t>
+      </w:r>
+      <w:r>
+        <w:rPr>
+          <w:rFonts w:ascii="Consolas" w:eastAsia="Times New Roman" w:hAnsi="Consolas" w:cs="Times New Roman"/>
+          <w:color w:val="E7EE98"/>
+          <w:sz w:val="21"/>
+          <w:szCs w:val="21"/>
+          <w:lang w:eastAsia="pt-BR"/>
+        </w:rPr>
+        <w:t>#app</w:t>
+      </w:r>
+      <w:r>
+        <w:rPr>
+          <w:rFonts w:ascii="Consolas" w:eastAsia="Times New Roman" w:hAnsi="Consolas" w:cs="Times New Roman"/>
+          <w:color w:val="DEE492"/>
+          <w:sz w:val="21"/>
+          <w:szCs w:val="21"/>
+          <w:lang w:eastAsia="pt-BR"/>
+        </w:rPr>
+        <w:t>'</w:t>
+      </w:r>
+      <w:r>
+        <w:rPr>
+          <w:rFonts w:ascii="Consolas" w:eastAsia="Times New Roman" w:hAnsi="Consolas" w:cs="Times New Roman"/>
+          <w:color w:val="F6F6F4"/>
+          <w:sz w:val="21"/>
+          <w:szCs w:val="21"/>
+          <w:lang w:eastAsia="pt-BR"/>
+        </w:rPr>
+        <w:t xml:space="preserve"> ,</w:t>
+      </w:r>
+    </w:p>
+    <w:p>
+      <w:pPr>
+        <w:pStyle w:val="PargrafodaLista"/>
+        <w:numPr>
+          <w:ilvl w:val="0"/>
+          <w:numId w:val="3"/>
+        </w:numPr>
+        <w:shd w:val="clear" w:color="auto" w:fill="282A36"/>
+        <w:spacing w:after="0" w:line="285" w:lineRule="atLeast"/>
+        <w:rPr>
+          <w:rFonts w:ascii="Consolas" w:eastAsia="Times New Roman" w:hAnsi="Consolas" w:cs="Times New Roman"/>
+          <w:color w:val="F6F6F4"/>
+          <w:sz w:val="21"/>
+          <w:szCs w:val="21"/>
+          <w:lang w:eastAsia="pt-BR"/>
+        </w:rPr>
+      </w:pPr>
+      <w:r>
+        <w:rPr>
+          <w:rFonts w:ascii="Consolas" w:eastAsia="Times New Roman" w:hAnsi="Consolas" w:cs="Times New Roman"/>
+          <w:color w:val="F6F6F4"/>
+          <w:sz w:val="21"/>
+          <w:szCs w:val="21"/>
+          <w:lang w:eastAsia="pt-BR"/>
+        </w:rPr>
+        <w:t>        data</w:t>
+      </w:r>
+      <w:r>
+        <w:rPr>
+          <w:rFonts w:ascii="Consolas" w:eastAsia="Times New Roman" w:hAnsi="Consolas" w:cs="Times New Roman"/>
+          <w:color w:val="F286C4"/>
+          <w:sz w:val="21"/>
+          <w:szCs w:val="21"/>
+          <w:lang w:eastAsia="pt-BR"/>
+        </w:rPr>
+        <w:t>:</w:t>
+      </w:r>
+      <w:r>
+        <w:rPr>
+          <w:rFonts w:ascii="Consolas" w:eastAsia="Times New Roman" w:hAnsi="Consolas" w:cs="Times New Roman"/>
+          <w:color w:val="F6F6F4"/>
+          <w:sz w:val="21"/>
+          <w:szCs w:val="21"/>
+          <w:lang w:eastAsia="pt-BR"/>
+        </w:rPr>
+        <w:t>{</w:t>
+      </w:r>
+    </w:p>
+    <w:p>
+      <w:pPr>
+        <w:pStyle w:val="PargrafodaLista"/>
+        <w:numPr>
+          <w:ilvl w:val="0"/>
+          <w:numId w:val="3"/>
+        </w:numPr>
+        <w:shd w:val="clear" w:color="auto" w:fill="282A36"/>
+        <w:spacing w:after="0" w:line="285" w:lineRule="atLeast"/>
+        <w:rPr>
+          <w:rFonts w:ascii="Consolas" w:eastAsia="Times New Roman" w:hAnsi="Consolas" w:cs="Times New Roman"/>
+          <w:color w:val="F6F6F4"/>
+          <w:sz w:val="21"/>
+          <w:szCs w:val="21"/>
+          <w:lang w:eastAsia="pt-BR"/>
+        </w:rPr>
+      </w:pPr>
+      <w:r>
+        <w:rPr>
+          <w:rFonts w:ascii="Consolas" w:eastAsia="Times New Roman" w:hAnsi="Consolas" w:cs="Times New Roman"/>
+          <w:color w:val="F6F6F4"/>
+          <w:sz w:val="21"/>
+          <w:szCs w:val="21"/>
+          <w:lang w:eastAsia="pt-BR"/>
+        </w:rPr>
+        <w:t>           cores</w:t>
+      </w:r>
+      <w:r>
+        <w:rPr>
+          <w:rFonts w:ascii="Consolas" w:eastAsia="Times New Roman" w:hAnsi="Consolas" w:cs="Times New Roman"/>
+          <w:color w:val="F286C4"/>
+          <w:sz w:val="21"/>
+          <w:szCs w:val="21"/>
+          <w:lang w:eastAsia="pt-BR"/>
+        </w:rPr>
+        <w:t>:</w:t>
+      </w:r>
+      <w:r>
+        <w:rPr>
+          <w:rFonts w:ascii="Consolas" w:eastAsia="Times New Roman" w:hAnsi="Consolas" w:cs="Times New Roman"/>
+          <w:color w:val="F6F6F4"/>
+          <w:sz w:val="21"/>
+          <w:szCs w:val="21"/>
+          <w:lang w:eastAsia="pt-BR"/>
+        </w:rPr>
+        <w:t>[</w:t>
+      </w:r>
+      <w:r>
+        <w:rPr>
+          <w:rFonts w:ascii="Consolas" w:eastAsia="Times New Roman" w:hAnsi="Consolas" w:cs="Times New Roman"/>
+          <w:color w:val="DEE492"/>
+          <w:sz w:val="21"/>
+          <w:szCs w:val="21"/>
+          <w:lang w:eastAsia="pt-BR"/>
+        </w:rPr>
+        <w:t>'</w:t>
+      </w:r>
+      <w:proofErr w:type="spellStart"/>
+      <w:r>
+        <w:rPr>
+          <w:rFonts w:ascii="Consolas" w:eastAsia="Times New Roman" w:hAnsi="Consolas" w:cs="Times New Roman"/>
+          <w:color w:val="E7EE98"/>
+          <w:sz w:val="21"/>
+          <w:szCs w:val="21"/>
+          <w:lang w:eastAsia="pt-BR"/>
+        </w:rPr>
+        <w:t>vermelho</w:t>
+      </w:r>
+      <w:r>
+        <w:rPr>
+          <w:rFonts w:ascii="Consolas" w:eastAsia="Times New Roman" w:hAnsi="Consolas" w:cs="Times New Roman"/>
+          <w:color w:val="DEE492"/>
+          <w:sz w:val="21"/>
+          <w:szCs w:val="21"/>
+          <w:lang w:eastAsia="pt-BR"/>
+        </w:rPr>
+        <w:t>'</w:t>
+      </w:r>
+      <w:r>
+        <w:rPr>
+          <w:rFonts w:ascii="Consolas" w:eastAsia="Times New Roman" w:hAnsi="Consolas" w:cs="Times New Roman"/>
+          <w:color w:val="F6F6F4"/>
+          <w:sz w:val="21"/>
+          <w:szCs w:val="21"/>
+          <w:lang w:eastAsia="pt-BR"/>
+        </w:rPr>
+        <w:t>,</w:t>
+      </w:r>
+      <w:r>
+        <w:rPr>
+          <w:rFonts w:ascii="Consolas" w:eastAsia="Times New Roman" w:hAnsi="Consolas" w:cs="Times New Roman"/>
+          <w:color w:val="DEE492"/>
+          <w:sz w:val="21"/>
+          <w:szCs w:val="21"/>
+          <w:lang w:eastAsia="pt-BR"/>
+        </w:rPr>
+        <w:t>'</w:t>
+      </w:r>
+      <w:r>
+        <w:rPr>
+          <w:rFonts w:ascii="Consolas" w:eastAsia="Times New Roman" w:hAnsi="Consolas" w:cs="Times New Roman"/>
+          <w:color w:val="E7EE98"/>
+          <w:sz w:val="21"/>
+          <w:szCs w:val="21"/>
+          <w:lang w:eastAsia="pt-BR"/>
+        </w:rPr>
+        <w:t>verde</w:t>
+      </w:r>
+      <w:r>
+        <w:rPr>
+          <w:rFonts w:ascii="Consolas" w:eastAsia="Times New Roman" w:hAnsi="Consolas" w:cs="Times New Roman"/>
+          <w:color w:val="DEE492"/>
+          <w:sz w:val="21"/>
+          <w:szCs w:val="21"/>
+          <w:lang w:eastAsia="pt-BR"/>
+        </w:rPr>
+        <w:t>'</w:t>
+      </w:r>
+      <w:r>
+        <w:rPr>
+          <w:rFonts w:ascii="Consolas" w:eastAsia="Times New Roman" w:hAnsi="Consolas" w:cs="Times New Roman"/>
+          <w:color w:val="F6F6F4"/>
+          <w:sz w:val="21"/>
+          <w:szCs w:val="21"/>
+          <w:lang w:eastAsia="pt-BR"/>
+        </w:rPr>
+        <w:t>,</w:t>
+      </w:r>
+      <w:r>
+        <w:rPr>
+          <w:rFonts w:ascii="Consolas" w:eastAsia="Times New Roman" w:hAnsi="Consolas" w:cs="Times New Roman"/>
+          <w:color w:val="DEE492"/>
+          <w:sz w:val="21"/>
+          <w:szCs w:val="21"/>
+          <w:lang w:eastAsia="pt-BR"/>
+        </w:rPr>
+        <w:t>'</w:t>
+      </w:r>
+      <w:r>
+        <w:rPr>
+          <w:rFonts w:ascii="Consolas" w:eastAsia="Times New Roman" w:hAnsi="Consolas" w:cs="Times New Roman"/>
+          <w:color w:val="E7EE98"/>
+          <w:sz w:val="21"/>
+          <w:szCs w:val="21"/>
+          <w:lang w:eastAsia="pt-BR"/>
+        </w:rPr>
+        <w:t>amarelo</w:t>
+      </w:r>
+      <w:r>
+        <w:rPr>
+          <w:rFonts w:ascii="Consolas" w:eastAsia="Times New Roman" w:hAnsi="Consolas" w:cs="Times New Roman"/>
+          <w:color w:val="DEE492"/>
+          <w:sz w:val="21"/>
+          <w:szCs w:val="21"/>
+          <w:lang w:eastAsia="pt-BR"/>
+        </w:rPr>
+        <w:t>'</w:t>
+      </w:r>
+      <w:r>
+        <w:rPr>
+          <w:rFonts w:ascii="Consolas" w:eastAsia="Times New Roman" w:hAnsi="Consolas" w:cs="Times New Roman"/>
+          <w:color w:val="F6F6F4"/>
+          <w:sz w:val="21"/>
+          <w:szCs w:val="21"/>
+          <w:lang w:eastAsia="pt-BR"/>
+        </w:rPr>
+        <w:t>,</w:t>
+      </w:r>
+      <w:r>
+        <w:rPr>
+          <w:rFonts w:ascii="Consolas" w:eastAsia="Times New Roman" w:hAnsi="Consolas" w:cs="Times New Roman"/>
+          <w:color w:val="DEE492"/>
+          <w:sz w:val="21"/>
+          <w:szCs w:val="21"/>
+          <w:lang w:eastAsia="pt-BR"/>
+        </w:rPr>
+        <w:t>'</w:t>
+      </w:r>
+      <w:r>
+        <w:rPr>
+          <w:rFonts w:ascii="Consolas" w:eastAsia="Times New Roman" w:hAnsi="Consolas" w:cs="Times New Roman"/>
+          <w:color w:val="E7EE98"/>
+          <w:sz w:val="21"/>
+          <w:szCs w:val="21"/>
+          <w:lang w:eastAsia="pt-BR"/>
+        </w:rPr>
+        <w:t>azul</w:t>
+      </w:r>
+      <w:proofErr w:type="spellEnd"/>
+      <w:r>
+        <w:rPr>
+          <w:rFonts w:ascii="Consolas" w:eastAsia="Times New Roman" w:hAnsi="Consolas" w:cs="Times New Roman"/>
+          <w:color w:val="DEE492"/>
+          <w:sz w:val="21"/>
+          <w:szCs w:val="21"/>
+          <w:lang w:eastAsia="pt-BR"/>
+        </w:rPr>
+        <w:t>'</w:t>
+      </w:r>
+      <w:r>
+        <w:rPr>
+          <w:rFonts w:ascii="Consolas" w:eastAsia="Times New Roman" w:hAnsi="Consolas" w:cs="Times New Roman"/>
+          <w:color w:val="F6F6F4"/>
+          <w:sz w:val="21"/>
+          <w:szCs w:val="21"/>
+          <w:lang w:eastAsia="pt-BR"/>
+        </w:rPr>
+        <w:t>],</w:t>
+      </w:r>
+    </w:p>
+    <w:p>
+      <w:pPr>
+        <w:pStyle w:val="PargrafodaLista"/>
+        <w:numPr>
+          <w:ilvl w:val="0"/>
+          <w:numId w:val="3"/>
+        </w:numPr>
+        <w:shd w:val="clear" w:color="auto" w:fill="282A36"/>
+        <w:spacing w:after="0" w:line="285" w:lineRule="atLeast"/>
+        <w:rPr>
+          <w:rFonts w:ascii="Consolas" w:eastAsia="Times New Roman" w:hAnsi="Consolas" w:cs="Times New Roman"/>
+          <w:color w:val="F6F6F4"/>
+          <w:sz w:val="21"/>
+          <w:szCs w:val="21"/>
+          <w:lang w:eastAsia="pt-BR"/>
+        </w:rPr>
+      </w:pPr>
+      <w:r>
+        <w:rPr>
+          <w:rFonts w:ascii="Consolas" w:eastAsia="Times New Roman" w:hAnsi="Consolas" w:cs="Times New Roman"/>
+          <w:color w:val="F6F6F4"/>
+          <w:sz w:val="21"/>
+          <w:szCs w:val="21"/>
+          <w:lang w:eastAsia="pt-BR"/>
+        </w:rPr>
+        <w:t>           pessoas</w:t>
+      </w:r>
+      <w:r>
+        <w:rPr>
+          <w:rFonts w:ascii="Consolas" w:eastAsia="Times New Roman" w:hAnsi="Consolas" w:cs="Times New Roman"/>
+          <w:color w:val="F286C4"/>
+          <w:sz w:val="21"/>
+          <w:szCs w:val="21"/>
+          <w:lang w:eastAsia="pt-BR"/>
+        </w:rPr>
+        <w:t>:</w:t>
+      </w:r>
+      <w:r>
+        <w:rPr>
+          <w:rFonts w:ascii="Consolas" w:eastAsia="Times New Roman" w:hAnsi="Consolas" w:cs="Times New Roman"/>
+          <w:color w:val="F6F6F4"/>
+          <w:sz w:val="21"/>
+          <w:szCs w:val="21"/>
+          <w:lang w:eastAsia="pt-BR"/>
+        </w:rPr>
+        <w:t>[</w:t>
+      </w:r>
+    </w:p>
+    <w:p>
+      <w:pPr>
+        <w:pStyle w:val="PargrafodaLista"/>
+        <w:numPr>
+          <w:ilvl w:val="0"/>
+          <w:numId w:val="3"/>
+        </w:numPr>
+        <w:shd w:val="clear" w:color="auto" w:fill="282A36"/>
+        <w:spacing w:after="0" w:line="285" w:lineRule="atLeast"/>
+        <w:rPr>
+          <w:rFonts w:ascii="Consolas" w:eastAsia="Times New Roman" w:hAnsi="Consolas" w:cs="Times New Roman"/>
+          <w:color w:val="F6F6F4"/>
+          <w:sz w:val="21"/>
+          <w:szCs w:val="21"/>
+          <w:lang w:eastAsia="pt-BR"/>
+        </w:rPr>
+      </w:pPr>
+      <w:r>
+        <w:rPr>
+          <w:rFonts w:ascii="Consolas" w:eastAsia="Times New Roman" w:hAnsi="Consolas" w:cs="Times New Roman"/>
+          <w:color w:val="F6F6F4"/>
+          <w:sz w:val="21"/>
+          <w:szCs w:val="21"/>
+          <w:lang w:eastAsia="pt-BR"/>
+        </w:rPr>
+        <w:t>               {</w:t>
+      </w:r>
+      <w:proofErr w:type="spellStart"/>
+      <w:r>
+        <w:rPr>
+          <w:rFonts w:ascii="Consolas" w:eastAsia="Times New Roman" w:hAnsi="Consolas" w:cs="Times New Roman"/>
+          <w:color w:val="F6F6F4"/>
+          <w:sz w:val="21"/>
+          <w:szCs w:val="21"/>
+          <w:lang w:eastAsia="pt-BR"/>
+        </w:rPr>
+        <w:t>nome</w:t>
+      </w:r>
+      <w:r>
+        <w:rPr>
+          <w:rFonts w:ascii="Consolas" w:eastAsia="Times New Roman" w:hAnsi="Consolas" w:cs="Times New Roman"/>
+          <w:color w:val="F286C4"/>
+          <w:sz w:val="21"/>
+          <w:szCs w:val="21"/>
+          <w:lang w:eastAsia="pt-BR"/>
+        </w:rPr>
+        <w:t>:</w:t>
+      </w:r>
+      <w:r>
+        <w:rPr>
+          <w:rFonts w:ascii="Consolas" w:eastAsia="Times New Roman" w:hAnsi="Consolas" w:cs="Times New Roman"/>
+          <w:color w:val="DEE492"/>
+          <w:sz w:val="21"/>
+          <w:szCs w:val="21"/>
+          <w:lang w:eastAsia="pt-BR"/>
+        </w:rPr>
+        <w:t>'</w:t>
+      </w:r>
+      <w:r>
+        <w:rPr>
+          <w:rFonts w:ascii="Consolas" w:eastAsia="Times New Roman" w:hAnsi="Consolas" w:cs="Times New Roman"/>
+          <w:color w:val="E7EE98"/>
+          <w:sz w:val="21"/>
+          <w:szCs w:val="21"/>
+          <w:lang w:eastAsia="pt-BR"/>
+        </w:rPr>
+        <w:t>Ana</w:t>
+      </w:r>
+      <w:proofErr w:type="spellEnd"/>
+      <w:r>
+        <w:rPr>
+          <w:rFonts w:ascii="Consolas" w:eastAsia="Times New Roman" w:hAnsi="Consolas" w:cs="Times New Roman"/>
+          <w:color w:val="DEE492"/>
+          <w:sz w:val="21"/>
+          <w:szCs w:val="21"/>
+          <w:lang w:eastAsia="pt-BR"/>
+        </w:rPr>
+        <w:t>'</w:t>
+      </w:r>
+      <w:r>
+        <w:rPr>
+          <w:rFonts w:ascii="Consolas" w:eastAsia="Times New Roman" w:hAnsi="Consolas" w:cs="Times New Roman"/>
+          <w:color w:val="F6F6F4"/>
+          <w:sz w:val="21"/>
+          <w:szCs w:val="21"/>
+          <w:lang w:eastAsia="pt-BR"/>
+        </w:rPr>
+        <w:t>, idade</w:t>
+      </w:r>
+      <w:r>
+        <w:rPr>
+          <w:rFonts w:ascii="Consolas" w:eastAsia="Times New Roman" w:hAnsi="Consolas" w:cs="Times New Roman"/>
+          <w:color w:val="F286C4"/>
+          <w:sz w:val="21"/>
+          <w:szCs w:val="21"/>
+          <w:lang w:eastAsia="pt-BR"/>
+        </w:rPr>
+        <w:t>:</w:t>
+      </w:r>
+      <w:r>
+        <w:rPr>
+          <w:rFonts w:ascii="Consolas" w:eastAsia="Times New Roman" w:hAnsi="Consolas" w:cs="Times New Roman"/>
+          <w:color w:val="F6F6F4"/>
+          <w:sz w:val="21"/>
+          <w:szCs w:val="21"/>
+          <w:lang w:eastAsia="pt-BR"/>
+        </w:rPr>
+        <w:t xml:space="preserve"> </w:t>
+      </w:r>
+      <w:r>
+        <w:rPr>
+          <w:rFonts w:ascii="Consolas" w:eastAsia="Times New Roman" w:hAnsi="Consolas" w:cs="Times New Roman"/>
+          <w:color w:val="BF9EEE"/>
+          <w:sz w:val="21"/>
+          <w:szCs w:val="21"/>
+          <w:lang w:eastAsia="pt-BR"/>
+        </w:rPr>
+        <w:t>26</w:t>
+      </w:r>
+      <w:r>
+        <w:rPr>
+          <w:rFonts w:ascii="Consolas" w:eastAsia="Times New Roman" w:hAnsi="Consolas" w:cs="Times New Roman"/>
+          <w:color w:val="F6F6F4"/>
+          <w:sz w:val="21"/>
+          <w:szCs w:val="21"/>
+          <w:lang w:eastAsia="pt-BR"/>
+        </w:rPr>
+        <w:t>, peso</w:t>
+      </w:r>
+      <w:r>
+        <w:rPr>
+          <w:rFonts w:ascii="Consolas" w:eastAsia="Times New Roman" w:hAnsi="Consolas" w:cs="Times New Roman"/>
+          <w:color w:val="F286C4"/>
+          <w:sz w:val="21"/>
+          <w:szCs w:val="21"/>
+          <w:lang w:eastAsia="pt-BR"/>
+        </w:rPr>
+        <w:t>:</w:t>
+      </w:r>
+      <w:r>
+        <w:rPr>
+          <w:rFonts w:ascii="Consolas" w:eastAsia="Times New Roman" w:hAnsi="Consolas" w:cs="Times New Roman"/>
+          <w:color w:val="F6F6F4"/>
+          <w:sz w:val="21"/>
+          <w:szCs w:val="21"/>
+          <w:lang w:eastAsia="pt-BR"/>
+        </w:rPr>
+        <w:t xml:space="preserve"> </w:t>
+      </w:r>
+      <w:r>
+        <w:rPr>
+          <w:rFonts w:ascii="Consolas" w:eastAsia="Times New Roman" w:hAnsi="Consolas" w:cs="Times New Roman"/>
+          <w:color w:val="BF9EEE"/>
+          <w:sz w:val="21"/>
+          <w:szCs w:val="21"/>
+          <w:lang w:eastAsia="pt-BR"/>
+        </w:rPr>
+        <w:t>59</w:t>
+      </w:r>
+      <w:r>
+        <w:rPr>
+          <w:rFonts w:ascii="Consolas" w:eastAsia="Times New Roman" w:hAnsi="Consolas" w:cs="Times New Roman"/>
+          <w:color w:val="F6F6F4"/>
+          <w:sz w:val="21"/>
+          <w:szCs w:val="21"/>
+          <w:lang w:eastAsia="pt-BR"/>
+        </w:rPr>
+        <w:t>},</w:t>
+      </w:r>
+    </w:p>
+    <w:p>
+      <w:pPr>
+        <w:pStyle w:val="PargrafodaLista"/>
+        <w:numPr>
+          <w:ilvl w:val="0"/>
+          <w:numId w:val="3"/>
+        </w:numPr>
+        <w:shd w:val="clear" w:color="auto" w:fill="282A36"/>
+        <w:spacing w:after="0" w:line="285" w:lineRule="atLeast"/>
+        <w:rPr>
+          <w:rFonts w:ascii="Consolas" w:eastAsia="Times New Roman" w:hAnsi="Consolas" w:cs="Times New Roman"/>
+          <w:color w:val="F6F6F4"/>
+          <w:sz w:val="21"/>
+          <w:szCs w:val="21"/>
+          <w:lang w:eastAsia="pt-BR"/>
+        </w:rPr>
+      </w:pPr>
+      <w:r>
+        <w:rPr>
+          <w:rFonts w:ascii="Consolas" w:eastAsia="Times New Roman" w:hAnsi="Consolas" w:cs="Times New Roman"/>
+          <w:color w:val="F6F6F4"/>
+          <w:sz w:val="21"/>
+          <w:szCs w:val="21"/>
+          <w:lang w:eastAsia="pt-BR"/>
+        </w:rPr>
+        <w:t>               {</w:t>
+      </w:r>
+      <w:proofErr w:type="spellStart"/>
+      <w:r>
+        <w:rPr>
+          <w:rFonts w:ascii="Consolas" w:eastAsia="Times New Roman" w:hAnsi="Consolas" w:cs="Times New Roman"/>
+          <w:color w:val="F6F6F4"/>
+          <w:sz w:val="21"/>
+          <w:szCs w:val="21"/>
+          <w:lang w:eastAsia="pt-BR"/>
+        </w:rPr>
+        <w:t>nome</w:t>
+      </w:r>
+      <w:r>
+        <w:rPr>
+          <w:rFonts w:ascii="Consolas" w:eastAsia="Times New Roman" w:hAnsi="Consolas" w:cs="Times New Roman"/>
+          <w:color w:val="F286C4"/>
+          <w:sz w:val="21"/>
+          <w:szCs w:val="21"/>
+          <w:lang w:eastAsia="pt-BR"/>
+        </w:rPr>
+        <w:t>:</w:t>
+      </w:r>
+      <w:r>
+        <w:rPr>
+          <w:rFonts w:ascii="Consolas" w:eastAsia="Times New Roman" w:hAnsi="Consolas" w:cs="Times New Roman"/>
+          <w:color w:val="DEE492"/>
+          <w:sz w:val="21"/>
+          <w:szCs w:val="21"/>
+          <w:lang w:eastAsia="pt-BR"/>
+        </w:rPr>
+        <w:t>'</w:t>
+      </w:r>
+      <w:r>
+        <w:rPr>
+          <w:rFonts w:ascii="Consolas" w:eastAsia="Times New Roman" w:hAnsi="Consolas" w:cs="Times New Roman"/>
+          <w:color w:val="E7EE98"/>
+          <w:sz w:val="21"/>
+          <w:szCs w:val="21"/>
+          <w:lang w:eastAsia="pt-BR"/>
+        </w:rPr>
+        <w:t>Guilherme</w:t>
+      </w:r>
+      <w:proofErr w:type="spellEnd"/>
+      <w:r>
+        <w:rPr>
+          <w:rFonts w:ascii="Consolas" w:eastAsia="Times New Roman" w:hAnsi="Consolas" w:cs="Times New Roman"/>
+          <w:color w:val="DEE492"/>
+          <w:sz w:val="21"/>
+          <w:szCs w:val="21"/>
+          <w:lang w:eastAsia="pt-BR"/>
+        </w:rPr>
+        <w:t>'</w:t>
+      </w:r>
+      <w:r>
+        <w:rPr>
+          <w:rFonts w:ascii="Consolas" w:eastAsia="Times New Roman" w:hAnsi="Consolas" w:cs="Times New Roman"/>
+          <w:color w:val="F6F6F4"/>
+          <w:sz w:val="21"/>
+          <w:szCs w:val="21"/>
+          <w:lang w:eastAsia="pt-BR"/>
+        </w:rPr>
+        <w:t>, idade</w:t>
+      </w:r>
+      <w:r>
+        <w:rPr>
+          <w:rFonts w:ascii="Consolas" w:eastAsia="Times New Roman" w:hAnsi="Consolas" w:cs="Times New Roman"/>
+          <w:color w:val="F286C4"/>
+          <w:sz w:val="21"/>
+          <w:szCs w:val="21"/>
+          <w:lang w:eastAsia="pt-BR"/>
+        </w:rPr>
+        <w:t>:</w:t>
+      </w:r>
+      <w:r>
+        <w:rPr>
+          <w:rFonts w:ascii="Consolas" w:eastAsia="Times New Roman" w:hAnsi="Consolas" w:cs="Times New Roman"/>
+          <w:color w:val="F6F6F4"/>
+          <w:sz w:val="21"/>
+          <w:szCs w:val="21"/>
+          <w:lang w:eastAsia="pt-BR"/>
+        </w:rPr>
+        <w:t xml:space="preserve"> </w:t>
+      </w:r>
+      <w:r>
+        <w:rPr>
+          <w:rFonts w:ascii="Consolas" w:eastAsia="Times New Roman" w:hAnsi="Consolas" w:cs="Times New Roman"/>
+          <w:color w:val="BF9EEE"/>
+          <w:sz w:val="21"/>
+          <w:szCs w:val="21"/>
+          <w:lang w:eastAsia="pt-BR"/>
+        </w:rPr>
+        <w:t>22</w:t>
+      </w:r>
+      <w:r>
+        <w:rPr>
+          <w:rFonts w:ascii="Consolas" w:eastAsia="Times New Roman" w:hAnsi="Consolas" w:cs="Times New Roman"/>
+          <w:color w:val="F6F6F4"/>
+          <w:sz w:val="21"/>
+          <w:szCs w:val="21"/>
+          <w:lang w:eastAsia="pt-BR"/>
+        </w:rPr>
+        <w:t>, peso</w:t>
+      </w:r>
+      <w:r>
+        <w:rPr>
+          <w:rFonts w:ascii="Consolas" w:eastAsia="Times New Roman" w:hAnsi="Consolas" w:cs="Times New Roman"/>
+          <w:color w:val="F286C4"/>
+          <w:sz w:val="21"/>
+          <w:szCs w:val="21"/>
+          <w:lang w:eastAsia="pt-BR"/>
+        </w:rPr>
+        <w:t>:</w:t>
+      </w:r>
+      <w:r>
+        <w:rPr>
+          <w:rFonts w:ascii="Consolas" w:eastAsia="Times New Roman" w:hAnsi="Consolas" w:cs="Times New Roman"/>
+          <w:color w:val="F6F6F4"/>
+          <w:sz w:val="21"/>
+          <w:szCs w:val="21"/>
+          <w:lang w:eastAsia="pt-BR"/>
+        </w:rPr>
+        <w:t xml:space="preserve"> </w:t>
+      </w:r>
+      <w:r>
+        <w:rPr>
+          <w:rFonts w:ascii="Consolas" w:eastAsia="Times New Roman" w:hAnsi="Consolas" w:cs="Times New Roman"/>
+          <w:color w:val="BF9EEE"/>
+          <w:sz w:val="21"/>
+          <w:szCs w:val="21"/>
+          <w:lang w:eastAsia="pt-BR"/>
+        </w:rPr>
+        <w:t>89</w:t>
+      </w:r>
+      <w:r>
+        <w:rPr>
+          <w:rFonts w:ascii="Consolas" w:eastAsia="Times New Roman" w:hAnsi="Consolas" w:cs="Times New Roman"/>
+          <w:color w:val="F6F6F4"/>
+          <w:sz w:val="21"/>
+          <w:szCs w:val="21"/>
+          <w:lang w:eastAsia="pt-BR"/>
+        </w:rPr>
+        <w:t>},</w:t>
+      </w:r>
+    </w:p>
+    <w:p>
+      <w:pPr>
+        <w:pStyle w:val="PargrafodaLista"/>
+        <w:numPr>
+          <w:ilvl w:val="0"/>
+          <w:numId w:val="3"/>
+        </w:numPr>
+        <w:shd w:val="clear" w:color="auto" w:fill="282A36"/>
+        <w:spacing w:after="0" w:line="285" w:lineRule="atLeast"/>
+        <w:rPr>
+          <w:rFonts w:ascii="Consolas" w:eastAsia="Times New Roman" w:hAnsi="Consolas" w:cs="Times New Roman"/>
+          <w:color w:val="F6F6F4"/>
+          <w:sz w:val="21"/>
+          <w:szCs w:val="21"/>
+          <w:lang w:eastAsia="pt-BR"/>
+        </w:rPr>
+      </w:pPr>
+      <w:r>
+        <w:rPr>
+          <w:rFonts w:ascii="Consolas" w:eastAsia="Times New Roman" w:hAnsi="Consolas" w:cs="Times New Roman"/>
+          <w:color w:val="F6F6F4"/>
+          <w:sz w:val="21"/>
+          <w:szCs w:val="21"/>
+          <w:lang w:eastAsia="pt-BR"/>
+        </w:rPr>
+        <w:t>               {</w:t>
+      </w:r>
+      <w:proofErr w:type="spellStart"/>
+      <w:r>
+        <w:rPr>
+          <w:rFonts w:ascii="Consolas" w:eastAsia="Times New Roman" w:hAnsi="Consolas" w:cs="Times New Roman"/>
+          <w:color w:val="F6F6F4"/>
+          <w:sz w:val="21"/>
+          <w:szCs w:val="21"/>
+          <w:lang w:eastAsia="pt-BR"/>
+        </w:rPr>
+        <w:t>nome</w:t>
+      </w:r>
+      <w:r>
+        <w:rPr>
+          <w:rFonts w:ascii="Consolas" w:eastAsia="Times New Roman" w:hAnsi="Consolas" w:cs="Times New Roman"/>
+          <w:color w:val="F286C4"/>
+          <w:sz w:val="21"/>
+          <w:szCs w:val="21"/>
+          <w:lang w:eastAsia="pt-BR"/>
+        </w:rPr>
+        <w:t>:</w:t>
+      </w:r>
+      <w:r>
+        <w:rPr>
+          <w:rFonts w:ascii="Consolas" w:eastAsia="Times New Roman" w:hAnsi="Consolas" w:cs="Times New Roman"/>
+          <w:color w:val="DEE492"/>
+          <w:sz w:val="21"/>
+          <w:szCs w:val="21"/>
+          <w:lang w:eastAsia="pt-BR"/>
+        </w:rPr>
+        <w:t>'</w:t>
+      </w:r>
+      <w:r>
+        <w:rPr>
+          <w:rFonts w:ascii="Consolas" w:eastAsia="Times New Roman" w:hAnsi="Consolas" w:cs="Times New Roman"/>
+          <w:color w:val="E7EE98"/>
+          <w:sz w:val="21"/>
+          <w:szCs w:val="21"/>
+          <w:lang w:eastAsia="pt-BR"/>
+        </w:rPr>
+        <w:t>Maria</w:t>
+      </w:r>
+      <w:proofErr w:type="spellEnd"/>
+      <w:r>
+        <w:rPr>
+          <w:rFonts w:ascii="Consolas" w:eastAsia="Times New Roman" w:hAnsi="Consolas" w:cs="Times New Roman"/>
+          <w:color w:val="DEE492"/>
+          <w:sz w:val="21"/>
+          <w:szCs w:val="21"/>
+          <w:lang w:eastAsia="pt-BR"/>
+        </w:rPr>
+        <w:t>'</w:t>
+      </w:r>
+      <w:r>
+        <w:rPr>
+          <w:rFonts w:ascii="Consolas" w:eastAsia="Times New Roman" w:hAnsi="Consolas" w:cs="Times New Roman"/>
+          <w:color w:val="F6F6F4"/>
+          <w:sz w:val="21"/>
+          <w:szCs w:val="21"/>
+          <w:lang w:eastAsia="pt-BR"/>
+        </w:rPr>
+        <w:t>, idade</w:t>
+      </w:r>
+      <w:r>
+        <w:rPr>
+          <w:rFonts w:ascii="Consolas" w:eastAsia="Times New Roman" w:hAnsi="Consolas" w:cs="Times New Roman"/>
+          <w:color w:val="F286C4"/>
+          <w:sz w:val="21"/>
+          <w:szCs w:val="21"/>
+          <w:lang w:eastAsia="pt-BR"/>
+        </w:rPr>
+        <w:t>:</w:t>
+      </w:r>
+      <w:r>
+        <w:rPr>
+          <w:rFonts w:ascii="Consolas" w:eastAsia="Times New Roman" w:hAnsi="Consolas" w:cs="Times New Roman"/>
+          <w:color w:val="F6F6F4"/>
+          <w:sz w:val="21"/>
+          <w:szCs w:val="21"/>
+          <w:lang w:eastAsia="pt-BR"/>
+        </w:rPr>
+        <w:t xml:space="preserve"> </w:t>
+      </w:r>
+      <w:r>
+        <w:rPr>
+          <w:rFonts w:ascii="Consolas" w:eastAsia="Times New Roman" w:hAnsi="Consolas" w:cs="Times New Roman"/>
+          <w:color w:val="BF9EEE"/>
+          <w:sz w:val="21"/>
+          <w:szCs w:val="21"/>
+          <w:lang w:eastAsia="pt-BR"/>
+        </w:rPr>
+        <w:t>43</w:t>
+      </w:r>
+      <w:r>
+        <w:rPr>
+          <w:rFonts w:ascii="Consolas" w:eastAsia="Times New Roman" w:hAnsi="Consolas" w:cs="Times New Roman"/>
+          <w:color w:val="F6F6F4"/>
+          <w:sz w:val="21"/>
+          <w:szCs w:val="21"/>
+          <w:lang w:eastAsia="pt-BR"/>
+        </w:rPr>
+        <w:t>, peso</w:t>
+      </w:r>
+      <w:r>
+        <w:rPr>
+          <w:rFonts w:ascii="Consolas" w:eastAsia="Times New Roman" w:hAnsi="Consolas" w:cs="Times New Roman"/>
+          <w:color w:val="F286C4"/>
+          <w:sz w:val="21"/>
+          <w:szCs w:val="21"/>
+          <w:lang w:eastAsia="pt-BR"/>
+        </w:rPr>
+        <w:t>:</w:t>
+      </w:r>
+      <w:r>
+        <w:rPr>
+          <w:rFonts w:ascii="Consolas" w:eastAsia="Times New Roman" w:hAnsi="Consolas" w:cs="Times New Roman"/>
+          <w:color w:val="F6F6F4"/>
+          <w:sz w:val="21"/>
+          <w:szCs w:val="21"/>
+          <w:lang w:eastAsia="pt-BR"/>
+        </w:rPr>
+        <w:t xml:space="preserve"> </w:t>
+      </w:r>
+      <w:r>
+        <w:rPr>
+          <w:rFonts w:ascii="Consolas" w:eastAsia="Times New Roman" w:hAnsi="Consolas" w:cs="Times New Roman"/>
+          <w:color w:val="BF9EEE"/>
+          <w:sz w:val="21"/>
+          <w:szCs w:val="21"/>
+          <w:lang w:eastAsia="pt-BR"/>
+        </w:rPr>
+        <w:t>55</w:t>
+      </w:r>
+      <w:r>
+        <w:rPr>
+          <w:rFonts w:ascii="Consolas" w:eastAsia="Times New Roman" w:hAnsi="Consolas" w:cs="Times New Roman"/>
+          <w:color w:val="F6F6F4"/>
+          <w:sz w:val="21"/>
+          <w:szCs w:val="21"/>
+          <w:lang w:eastAsia="pt-BR"/>
+        </w:rPr>
+        <w:t>},</w:t>
+      </w:r>
+    </w:p>
+    <w:p>
+      <w:pPr>
+        <w:pStyle w:val="PargrafodaLista"/>
+        <w:numPr>
+          <w:ilvl w:val="0"/>
+          <w:numId w:val="3"/>
+        </w:numPr>
+        <w:shd w:val="clear" w:color="auto" w:fill="282A36"/>
+        <w:spacing w:after="0" w:line="285" w:lineRule="atLeast"/>
+        <w:rPr>
+          <w:rFonts w:ascii="Consolas" w:eastAsia="Times New Roman" w:hAnsi="Consolas" w:cs="Times New Roman"/>
+          <w:color w:val="F6F6F4"/>
+          <w:sz w:val="21"/>
+          <w:szCs w:val="21"/>
+          <w:lang w:eastAsia="pt-BR"/>
+        </w:rPr>
+      </w:pPr>
+      <w:r>
+        <w:rPr>
+          <w:rFonts w:ascii="Consolas" w:eastAsia="Times New Roman" w:hAnsi="Consolas" w:cs="Times New Roman"/>
+          <w:color w:val="F6F6F4"/>
+          <w:sz w:val="21"/>
+          <w:szCs w:val="21"/>
+          <w:lang w:eastAsia="pt-BR"/>
+        </w:rPr>
+        <w:t>               {</w:t>
+      </w:r>
+      <w:proofErr w:type="spellStart"/>
+      <w:r>
+        <w:rPr>
+          <w:rFonts w:ascii="Consolas" w:eastAsia="Times New Roman" w:hAnsi="Consolas" w:cs="Times New Roman"/>
+          <w:color w:val="F6F6F4"/>
+          <w:sz w:val="21"/>
+          <w:szCs w:val="21"/>
+          <w:lang w:eastAsia="pt-BR"/>
+        </w:rPr>
+        <w:t>nome</w:t>
+      </w:r>
+      <w:r>
+        <w:rPr>
+          <w:rFonts w:ascii="Consolas" w:eastAsia="Times New Roman" w:hAnsi="Consolas" w:cs="Times New Roman"/>
+          <w:color w:val="F286C4"/>
+          <w:sz w:val="21"/>
+          <w:szCs w:val="21"/>
+          <w:lang w:eastAsia="pt-BR"/>
+        </w:rPr>
+        <w:t>:</w:t>
+      </w:r>
+      <w:r>
+        <w:rPr>
+          <w:rFonts w:ascii="Consolas" w:eastAsia="Times New Roman" w:hAnsi="Consolas" w:cs="Times New Roman"/>
+          <w:color w:val="DEE492"/>
+          <w:sz w:val="21"/>
+          <w:szCs w:val="21"/>
+          <w:lang w:eastAsia="pt-BR"/>
+        </w:rPr>
+        <w:t>'</w:t>
+      </w:r>
+      <w:r>
+        <w:rPr>
+          <w:rFonts w:ascii="Consolas" w:eastAsia="Times New Roman" w:hAnsi="Consolas" w:cs="Times New Roman"/>
+          <w:color w:val="E7EE98"/>
+          <w:sz w:val="21"/>
+          <w:szCs w:val="21"/>
+          <w:lang w:eastAsia="pt-BR"/>
+        </w:rPr>
+        <w:t>Pedro</w:t>
+      </w:r>
+      <w:proofErr w:type="spellEnd"/>
+      <w:r>
+        <w:rPr>
+          <w:rFonts w:ascii="Consolas" w:eastAsia="Times New Roman" w:hAnsi="Consolas" w:cs="Times New Roman"/>
+          <w:color w:val="DEE492"/>
+          <w:sz w:val="21"/>
+          <w:szCs w:val="21"/>
+          <w:lang w:eastAsia="pt-BR"/>
+        </w:rPr>
+        <w:t>'</w:t>
+      </w:r>
+      <w:r>
+        <w:rPr>
+          <w:rFonts w:ascii="Consolas" w:eastAsia="Times New Roman" w:hAnsi="Consolas" w:cs="Times New Roman"/>
+          <w:color w:val="F6F6F4"/>
+          <w:sz w:val="21"/>
+          <w:szCs w:val="21"/>
+          <w:lang w:eastAsia="pt-BR"/>
+        </w:rPr>
+        <w:t>, idade</w:t>
+      </w:r>
+      <w:r>
+        <w:rPr>
+          <w:rFonts w:ascii="Consolas" w:eastAsia="Times New Roman" w:hAnsi="Consolas" w:cs="Times New Roman"/>
+          <w:color w:val="F286C4"/>
+          <w:sz w:val="21"/>
+          <w:szCs w:val="21"/>
+          <w:lang w:eastAsia="pt-BR"/>
+        </w:rPr>
+        <w:t>:</w:t>
+      </w:r>
+      <w:r>
+        <w:rPr>
+          <w:rFonts w:ascii="Consolas" w:eastAsia="Times New Roman" w:hAnsi="Consolas" w:cs="Times New Roman"/>
+          <w:color w:val="F6F6F4"/>
+          <w:sz w:val="21"/>
+          <w:szCs w:val="21"/>
+          <w:lang w:eastAsia="pt-BR"/>
+        </w:rPr>
+        <w:t xml:space="preserve"> </w:t>
+      </w:r>
+      <w:r>
+        <w:rPr>
+          <w:rFonts w:ascii="Consolas" w:eastAsia="Times New Roman" w:hAnsi="Consolas" w:cs="Times New Roman"/>
+          <w:color w:val="BF9EEE"/>
+          <w:sz w:val="21"/>
+          <w:szCs w:val="21"/>
+          <w:lang w:eastAsia="pt-BR"/>
+        </w:rPr>
+        <w:t>28</w:t>
+      </w:r>
+      <w:r>
+        <w:rPr>
+          <w:rFonts w:ascii="Consolas" w:eastAsia="Times New Roman" w:hAnsi="Consolas" w:cs="Times New Roman"/>
+          <w:color w:val="F6F6F4"/>
+          <w:sz w:val="21"/>
+          <w:szCs w:val="21"/>
+          <w:lang w:eastAsia="pt-BR"/>
+        </w:rPr>
+        <w:t>, peso</w:t>
+      </w:r>
+      <w:r>
+        <w:rPr>
+          <w:rFonts w:ascii="Consolas" w:eastAsia="Times New Roman" w:hAnsi="Consolas" w:cs="Times New Roman"/>
+          <w:color w:val="F286C4"/>
+          <w:sz w:val="21"/>
+          <w:szCs w:val="21"/>
+          <w:lang w:eastAsia="pt-BR"/>
+        </w:rPr>
+        <w:t>:</w:t>
+      </w:r>
+      <w:r>
+        <w:rPr>
+          <w:rFonts w:ascii="Consolas" w:eastAsia="Times New Roman" w:hAnsi="Consolas" w:cs="Times New Roman"/>
+          <w:color w:val="F6F6F4"/>
+          <w:sz w:val="21"/>
+          <w:szCs w:val="21"/>
+          <w:lang w:eastAsia="pt-BR"/>
+        </w:rPr>
+        <w:t xml:space="preserve"> </w:t>
+      </w:r>
+      <w:r>
+        <w:rPr>
+          <w:rFonts w:ascii="Consolas" w:eastAsia="Times New Roman" w:hAnsi="Consolas" w:cs="Times New Roman"/>
+          <w:color w:val="BF9EEE"/>
+          <w:sz w:val="21"/>
+          <w:szCs w:val="21"/>
+          <w:lang w:eastAsia="pt-BR"/>
+        </w:rPr>
+        <w:t>35</w:t>
+      </w:r>
+      <w:r>
+        <w:rPr>
+          <w:rFonts w:ascii="Consolas" w:eastAsia="Times New Roman" w:hAnsi="Consolas" w:cs="Times New Roman"/>
+          <w:color w:val="F6F6F4"/>
+          <w:sz w:val="21"/>
+          <w:szCs w:val="21"/>
+          <w:lang w:eastAsia="pt-BR"/>
+        </w:rPr>
+        <w:t>}</w:t>
+      </w:r>
+    </w:p>
+    <w:p>
+      <w:pPr>
+        <w:pStyle w:val="PargrafodaLista"/>
+        <w:numPr>
+          <w:ilvl w:val="0"/>
+          <w:numId w:val="3"/>
+        </w:numPr>
+        <w:shd w:val="clear" w:color="auto" w:fill="282A36"/>
+        <w:spacing w:after="0" w:line="285" w:lineRule="atLeast"/>
+        <w:rPr>
+          <w:rFonts w:ascii="Consolas" w:eastAsia="Times New Roman" w:hAnsi="Consolas" w:cs="Times New Roman"/>
+          <w:color w:val="F6F6F4"/>
+          <w:sz w:val="21"/>
+          <w:szCs w:val="21"/>
+          <w:lang w:eastAsia="pt-BR"/>
+        </w:rPr>
+      </w:pPr>
+      <w:r>
+        <w:rPr>
+          <w:rFonts w:ascii="Consolas" w:eastAsia="Times New Roman" w:hAnsi="Consolas" w:cs="Times New Roman"/>
+          <w:color w:val="F6F6F4"/>
+          <w:sz w:val="21"/>
+          <w:szCs w:val="21"/>
+          <w:lang w:eastAsia="pt-BR"/>
+        </w:rPr>
+        <w:t>           ]</w:t>
+      </w:r>
+    </w:p>
+    <w:p>
+      <w:pPr>
+        <w:pStyle w:val="PargrafodaLista"/>
+        <w:numPr>
+          <w:ilvl w:val="0"/>
+          <w:numId w:val="3"/>
+        </w:numPr>
+        <w:shd w:val="clear" w:color="auto" w:fill="282A36"/>
+        <w:spacing w:after="0" w:line="285" w:lineRule="atLeast"/>
+        <w:rPr>
+          <w:rFonts w:ascii="Consolas" w:eastAsia="Times New Roman" w:hAnsi="Consolas" w:cs="Times New Roman"/>
+          <w:color w:val="F6F6F4"/>
+          <w:sz w:val="21"/>
+          <w:szCs w:val="21"/>
+          <w:lang w:eastAsia="pt-BR"/>
+        </w:rPr>
+      </w:pPr>
+      <w:r>
+        <w:rPr>
+          <w:rFonts w:ascii="Consolas" w:eastAsia="Times New Roman" w:hAnsi="Consolas" w:cs="Times New Roman"/>
+          <w:color w:val="F6F6F4"/>
+          <w:sz w:val="21"/>
+          <w:szCs w:val="21"/>
+          <w:lang w:eastAsia="pt-BR"/>
+        </w:rPr>
+        <w:t>        }</w:t>
+      </w:r>
+    </w:p>
+    <w:p>
+      <w:pPr>
+        <w:pStyle w:val="PargrafodaLista"/>
+        <w:numPr>
+          <w:ilvl w:val="0"/>
+          <w:numId w:val="3"/>
+        </w:numPr>
+        <w:shd w:val="clear" w:color="auto" w:fill="282A36"/>
+        <w:spacing w:after="0" w:line="285" w:lineRule="atLeast"/>
+        <w:rPr>
+          <w:rFonts w:ascii="Consolas" w:eastAsia="Times New Roman" w:hAnsi="Consolas" w:cs="Times New Roman"/>
+          <w:color w:val="F6F6F4"/>
+          <w:sz w:val="21"/>
+          <w:szCs w:val="21"/>
+          <w:lang w:eastAsia="pt-BR"/>
+        </w:rPr>
+      </w:pPr>
+      <w:r>
+        <w:rPr>
+          <w:rFonts w:ascii="Consolas" w:eastAsia="Times New Roman" w:hAnsi="Consolas" w:cs="Times New Roman"/>
+          <w:color w:val="F6F6F4"/>
+          <w:sz w:val="21"/>
+          <w:szCs w:val="21"/>
+          <w:lang w:eastAsia="pt-BR"/>
+        </w:rPr>
+        <w:t>    })</w:t>
+      </w:r>
+    </w:p>
+    <w:p>
+      <w:pPr>
+        <w:pStyle w:val="PargrafodaLista"/>
+        <w:numPr>
+          <w:ilvl w:val="0"/>
+          <w:numId w:val="3"/>
+        </w:numPr>
+        <w:shd w:val="clear" w:color="auto" w:fill="282A36"/>
+        <w:spacing w:after="0" w:line="285" w:lineRule="atLeast"/>
+        <w:rPr>
+          <w:rFonts w:ascii="Consolas" w:eastAsia="Times New Roman" w:hAnsi="Consolas" w:cs="Times New Roman"/>
+          <w:color w:val="F6F6F4"/>
+          <w:sz w:val="21"/>
+          <w:szCs w:val="21"/>
+          <w:lang w:eastAsia="pt-BR"/>
+        </w:rPr>
+      </w:pPr>
+      <w:r>
+        <w:rPr>
+          <w:rFonts w:ascii="Consolas" w:eastAsia="Times New Roman" w:hAnsi="Consolas" w:cs="Times New Roman"/>
+          <w:color w:val="F6F6F4"/>
+          <w:sz w:val="21"/>
+          <w:szCs w:val="21"/>
+          <w:lang w:eastAsia="pt-BR"/>
+        </w:rPr>
+        <w:t>&lt;/</w:t>
+      </w:r>
+      <w:r>
+        <w:rPr>
+          <w:rFonts w:ascii="Consolas" w:eastAsia="Times New Roman" w:hAnsi="Consolas" w:cs="Times New Roman"/>
+          <w:color w:val="F286C4"/>
+          <w:sz w:val="21"/>
+          <w:szCs w:val="21"/>
+          <w:lang w:eastAsia="pt-BR"/>
+        </w:rPr>
+        <w:t>script</w:t>
+      </w:r>
+      <w:r>
+        <w:rPr>
+          <w:rFonts w:ascii="Consolas" w:eastAsia="Times New Roman" w:hAnsi="Consolas" w:cs="Times New Roman"/>
+          <w:color w:val="F6F6F4"/>
+          <w:sz w:val="21"/>
+          <w:szCs w:val="21"/>
+          <w:lang w:eastAsia="pt-BR"/>
+        </w:rPr>
+        <w:t>&gt;</w:t>
+      </w:r>
+    </w:p>
+    <w:p>
+      <w:pPr>
+        <w:pStyle w:val="PargrafodaLista"/>
+        <w:numPr>
+          <w:ilvl w:val="0"/>
+          <w:numId w:val="3"/>
+        </w:numPr>
+        <w:shd w:val="clear" w:color="auto" w:fill="282A36"/>
+        <w:spacing w:after="0" w:line="285" w:lineRule="atLeast"/>
+        <w:rPr>
+          <w:rFonts w:ascii="Consolas" w:eastAsia="Times New Roman" w:hAnsi="Consolas" w:cs="Times New Roman"/>
+          <w:color w:val="F6F6F4"/>
+          <w:sz w:val="21"/>
+          <w:szCs w:val="21"/>
+          <w:lang w:eastAsia="pt-BR"/>
+        </w:rPr>
+      </w:pPr>
+    </w:p>
+    <w:p>
+      <w:pPr>
+        <w:pStyle w:val="PargrafodaLista"/>
+        <w:numPr>
+          <w:ilvl w:val="0"/>
+          <w:numId w:val="3"/>
+        </w:numPr>
+        <w:shd w:val="clear" w:color="auto" w:fill="282A36"/>
+        <w:spacing w:after="0" w:line="285" w:lineRule="atLeast"/>
+        <w:rPr>
+          <w:rFonts w:ascii="Consolas" w:eastAsia="Times New Roman" w:hAnsi="Consolas" w:cs="Times New Roman"/>
+          <w:color w:val="F6F6F4"/>
+          <w:sz w:val="21"/>
+          <w:szCs w:val="21"/>
+          <w:lang w:eastAsia="pt-BR"/>
+        </w:rPr>
+      </w:pPr>
+      <w:r>
+        <w:rPr>
+          <w:rFonts w:ascii="Consolas" w:eastAsia="Times New Roman" w:hAnsi="Consolas" w:cs="Times New Roman"/>
+          <w:color w:val="F6F6F4"/>
+          <w:sz w:val="21"/>
+          <w:szCs w:val="21"/>
+          <w:lang w:eastAsia="pt-BR"/>
+        </w:rPr>
+        <w:t>&lt;</w:t>
+      </w:r>
+      <w:proofErr w:type="spellStart"/>
+      <w:r>
+        <w:rPr>
+          <w:rFonts w:ascii="Consolas" w:eastAsia="Times New Roman" w:hAnsi="Consolas" w:cs="Times New Roman"/>
+          <w:color w:val="F286C4"/>
+          <w:sz w:val="21"/>
+          <w:szCs w:val="21"/>
+          <w:lang w:eastAsia="pt-BR"/>
+        </w:rPr>
+        <w:t>style</w:t>
+      </w:r>
+      <w:proofErr w:type="spellEnd"/>
+      <w:r>
+        <w:rPr>
+          <w:rFonts w:ascii="Consolas" w:eastAsia="Times New Roman" w:hAnsi="Consolas" w:cs="Times New Roman"/>
+          <w:color w:val="F6F6F4"/>
+          <w:sz w:val="21"/>
+          <w:szCs w:val="21"/>
+          <w:lang w:eastAsia="pt-BR"/>
+        </w:rPr>
+        <w:t>&gt;</w:t>
+      </w:r>
+    </w:p>
+    <w:p>
+      <w:pPr>
+        <w:pStyle w:val="PargrafodaLista"/>
+        <w:numPr>
+          <w:ilvl w:val="0"/>
+          <w:numId w:val="3"/>
+        </w:numPr>
+        <w:shd w:val="clear" w:color="auto" w:fill="282A36"/>
+        <w:spacing w:after="0" w:line="285" w:lineRule="atLeast"/>
+        <w:rPr>
+          <w:rFonts w:ascii="Consolas" w:eastAsia="Times New Roman" w:hAnsi="Consolas" w:cs="Times New Roman"/>
+          <w:color w:val="F6F6F4"/>
+          <w:sz w:val="21"/>
+          <w:szCs w:val="21"/>
+          <w:lang w:eastAsia="pt-BR"/>
+        </w:rPr>
+      </w:pPr>
+      <w:r>
+        <w:rPr>
+          <w:rFonts w:ascii="Consolas" w:eastAsia="Times New Roman" w:hAnsi="Consolas" w:cs="Times New Roman"/>
+          <w:color w:val="F6F6F4"/>
+          <w:sz w:val="21"/>
+          <w:szCs w:val="21"/>
+          <w:lang w:eastAsia="pt-BR"/>
+        </w:rPr>
+        <w:t xml:space="preserve">    </w:t>
+      </w:r>
+      <w:proofErr w:type="spellStart"/>
+      <w:r>
+        <w:rPr>
+          <w:rFonts w:ascii="Consolas" w:eastAsia="Times New Roman" w:hAnsi="Consolas" w:cs="Times New Roman"/>
+          <w:color w:val="F286C4"/>
+          <w:sz w:val="21"/>
+          <w:szCs w:val="21"/>
+          <w:lang w:eastAsia="pt-BR"/>
+        </w:rPr>
+        <w:t>ul</w:t>
+      </w:r>
+      <w:proofErr w:type="spellEnd"/>
+      <w:r>
+        <w:rPr>
+          <w:rFonts w:ascii="Consolas" w:eastAsia="Times New Roman" w:hAnsi="Consolas" w:cs="Times New Roman"/>
+          <w:color w:val="F6F6F4"/>
+          <w:sz w:val="21"/>
+          <w:szCs w:val="21"/>
+          <w:lang w:eastAsia="pt-BR"/>
+        </w:rPr>
+        <w:t>{</w:t>
+      </w:r>
+    </w:p>
+    <w:p>
+      <w:pPr>
+        <w:pStyle w:val="PargrafodaLista"/>
+        <w:numPr>
+          <w:ilvl w:val="0"/>
+          <w:numId w:val="3"/>
+        </w:numPr>
+        <w:shd w:val="clear" w:color="auto" w:fill="282A36"/>
+        <w:spacing w:after="0" w:line="285" w:lineRule="atLeast"/>
+        <w:rPr>
+          <w:rFonts w:ascii="Consolas" w:eastAsia="Times New Roman" w:hAnsi="Consolas" w:cs="Times New Roman"/>
+          <w:color w:val="F6F6F4"/>
+          <w:sz w:val="21"/>
+          <w:szCs w:val="21"/>
+          <w:lang w:eastAsia="pt-BR"/>
+        </w:rPr>
+      </w:pPr>
+      <w:r>
+        <w:rPr>
+          <w:rFonts w:ascii="Consolas" w:eastAsia="Times New Roman" w:hAnsi="Consolas" w:cs="Times New Roman"/>
+          <w:color w:val="F6F6F4"/>
+          <w:sz w:val="21"/>
+          <w:szCs w:val="21"/>
+          <w:lang w:eastAsia="pt-BR"/>
+        </w:rPr>
+        <w:t xml:space="preserve">      </w:t>
+      </w:r>
+      <w:proofErr w:type="spellStart"/>
+      <w:r>
+        <w:rPr>
+          <w:rFonts w:ascii="Consolas" w:eastAsia="Times New Roman" w:hAnsi="Consolas" w:cs="Times New Roman"/>
+          <w:color w:val="97E1F1"/>
+          <w:sz w:val="21"/>
+          <w:szCs w:val="21"/>
+          <w:lang w:eastAsia="pt-BR"/>
+        </w:rPr>
+        <w:t>list-style</w:t>
+      </w:r>
+      <w:proofErr w:type="spellEnd"/>
+      <w:r>
+        <w:rPr>
+          <w:rFonts w:ascii="Consolas" w:eastAsia="Times New Roman" w:hAnsi="Consolas" w:cs="Times New Roman"/>
+          <w:color w:val="F286C4"/>
+          <w:sz w:val="21"/>
+          <w:szCs w:val="21"/>
+          <w:lang w:eastAsia="pt-BR"/>
+        </w:rPr>
+        <w:t>:</w:t>
+      </w:r>
+      <w:r>
+        <w:rPr>
+          <w:rFonts w:ascii="Consolas" w:eastAsia="Times New Roman" w:hAnsi="Consolas" w:cs="Times New Roman"/>
+          <w:color w:val="F6F6F4"/>
+          <w:sz w:val="21"/>
+          <w:szCs w:val="21"/>
+          <w:lang w:eastAsia="pt-BR"/>
+        </w:rPr>
+        <w:t xml:space="preserve"> </w:t>
+      </w:r>
+      <w:proofErr w:type="spellStart"/>
+      <w:r>
+        <w:rPr>
+          <w:rFonts w:ascii="Consolas" w:eastAsia="Times New Roman" w:hAnsi="Consolas" w:cs="Times New Roman"/>
+          <w:color w:val="BF9EEE"/>
+          <w:sz w:val="21"/>
+          <w:szCs w:val="21"/>
+          <w:lang w:eastAsia="pt-BR"/>
+        </w:rPr>
+        <w:t>none</w:t>
+      </w:r>
+      <w:proofErr w:type="spellEnd"/>
+      <w:r>
+        <w:rPr>
+          <w:rFonts w:ascii="Consolas" w:eastAsia="Times New Roman" w:hAnsi="Consolas" w:cs="Times New Roman"/>
+          <w:color w:val="F6F6F4"/>
+          <w:sz w:val="21"/>
+          <w:szCs w:val="21"/>
+          <w:lang w:eastAsia="pt-BR"/>
+        </w:rPr>
+        <w:t>;  </w:t>
+      </w:r>
+    </w:p>
+    <w:p>
+      <w:pPr>
+        <w:pStyle w:val="PargrafodaLista"/>
+        <w:numPr>
+          <w:ilvl w:val="0"/>
+          <w:numId w:val="3"/>
+        </w:numPr>
+        <w:shd w:val="clear" w:color="auto" w:fill="282A36"/>
+        <w:spacing w:after="0" w:line="285" w:lineRule="atLeast"/>
+        <w:rPr>
+          <w:rFonts w:ascii="Consolas" w:eastAsia="Times New Roman" w:hAnsi="Consolas" w:cs="Times New Roman"/>
+          <w:color w:val="F6F6F4"/>
+          <w:sz w:val="21"/>
+          <w:szCs w:val="21"/>
+          <w:lang w:eastAsia="pt-BR"/>
+        </w:rPr>
+      </w:pPr>
+      <w:r>
+        <w:rPr>
+          <w:rFonts w:ascii="Consolas" w:eastAsia="Times New Roman" w:hAnsi="Consolas" w:cs="Times New Roman"/>
+          <w:color w:val="F6F6F4"/>
+          <w:sz w:val="21"/>
+          <w:szCs w:val="21"/>
+          <w:lang w:eastAsia="pt-BR"/>
+        </w:rPr>
+        <w:t>    }</w:t>
+      </w:r>
+    </w:p>
+    <w:p>
+      <w:pPr>
+        <w:pStyle w:val="PargrafodaLista"/>
+        <w:numPr>
+          <w:ilvl w:val="0"/>
+          <w:numId w:val="3"/>
+        </w:numPr>
+        <w:shd w:val="clear" w:color="auto" w:fill="282A36"/>
+        <w:spacing w:after="0" w:line="285" w:lineRule="atLeast"/>
+        <w:rPr>
+          <w:rFonts w:ascii="Consolas" w:eastAsia="Times New Roman" w:hAnsi="Consolas" w:cs="Times New Roman"/>
+          <w:color w:val="F6F6F4"/>
+          <w:sz w:val="21"/>
+          <w:szCs w:val="21"/>
+          <w:lang w:eastAsia="pt-BR"/>
+        </w:rPr>
+      </w:pPr>
+      <w:r>
+        <w:rPr>
+          <w:rFonts w:ascii="Consolas" w:eastAsia="Times New Roman" w:hAnsi="Consolas" w:cs="Times New Roman"/>
+          <w:color w:val="F6F6F4"/>
+          <w:sz w:val="21"/>
+          <w:szCs w:val="21"/>
+          <w:lang w:eastAsia="pt-BR"/>
+        </w:rPr>
+        <w:t>&lt;/</w:t>
+      </w:r>
+      <w:proofErr w:type="spellStart"/>
+      <w:r>
+        <w:rPr>
+          <w:rFonts w:ascii="Consolas" w:eastAsia="Times New Roman" w:hAnsi="Consolas" w:cs="Times New Roman"/>
+          <w:color w:val="F286C4"/>
+          <w:sz w:val="21"/>
+          <w:szCs w:val="21"/>
+          <w:lang w:eastAsia="pt-BR"/>
+        </w:rPr>
+        <w:t>style</w:t>
+      </w:r>
+      <w:proofErr w:type="spellEnd"/>
+      <w:r>
+        <w:rPr>
+          <w:rFonts w:ascii="Consolas" w:eastAsia="Times New Roman" w:hAnsi="Consolas" w:cs="Times New Roman"/>
+          <w:color w:val="F6F6F4"/>
+          <w:sz w:val="21"/>
+          <w:szCs w:val="21"/>
+          <w:lang w:eastAsia="pt-BR"/>
+        </w:rPr>
+        <w:t>&gt;</w:t>
+      </w:r>
+    </w:p>
+    <w:p>
+      <w:pPr>
+        <w:pStyle w:val="PargrafodaLista"/>
+        <w:jc w:val="both"/>
+        <w:rPr>
+          <w:rFonts w:ascii="Consolas" w:hAnsi="Consolas"/>
+          <w:sz w:val="24"/>
+          <w:szCs w:val="24"/>
+        </w:rPr>
+      </w:pPr>
+    </w:p>
+    <w:p>
+      <w:pPr>
+        <w:ind w:left="360"/>
+        <w:jc w:val="both"/>
+        <w:rPr>
+          <w:rFonts w:ascii="Consolas" w:hAnsi="Consolas"/>
+          <w:b/>
+          <w:bCs/>
+          <w:sz w:val="24"/>
+          <w:szCs w:val="24"/>
+        </w:rPr>
+      </w:pPr>
+      <w:r>
+        <w:rPr>
+          <w:rFonts w:ascii="Consolas" w:hAnsi="Consolas"/>
+          <w:b/>
+          <w:bCs/>
+          <w:sz w:val="24"/>
+          <w:szCs w:val="24"/>
+        </w:rPr>
+        <w:t>Aula 55 – Iterando em uma lista de números</w:t>
+      </w:r>
+    </w:p>
+    <w:p>
+      <w:pPr>
+        <w:pStyle w:val="PargrafodaLista"/>
+        <w:numPr>
+          <w:ilvl w:val="0"/>
+          <w:numId w:val="3"/>
+        </w:numPr>
+        <w:jc w:val="both"/>
+        <w:rPr>
+          <w:rFonts w:ascii="Consolas" w:hAnsi="Consolas"/>
+          <w:sz w:val="24"/>
+          <w:szCs w:val="24"/>
+        </w:rPr>
+      </w:pPr>
+      <w:r>
+        <w:rPr>
+          <w:rFonts w:ascii="Consolas" w:hAnsi="Consolas"/>
+          <w:sz w:val="24"/>
+          <w:szCs w:val="24"/>
+        </w:rPr>
+        <w:t xml:space="preserve">Vamos utilizar o exemplo anterior e acrescentar ao final um </w:t>
+      </w:r>
+      <w:proofErr w:type="spellStart"/>
+      <w:r>
+        <w:rPr>
+          <w:rFonts w:ascii="Consolas" w:hAnsi="Consolas"/>
+          <w:sz w:val="24"/>
+          <w:szCs w:val="24"/>
+        </w:rPr>
+        <w:t>span</w:t>
+      </w:r>
+      <w:proofErr w:type="spellEnd"/>
+      <w:r>
+        <w:rPr>
+          <w:rFonts w:ascii="Consolas" w:hAnsi="Consolas"/>
+          <w:sz w:val="24"/>
+          <w:szCs w:val="24"/>
+        </w:rPr>
+        <w:t xml:space="preserve"> que terá um v-for onde criaremos uma variável n em 10 e iremos interpolar a variável n.</w:t>
+      </w:r>
+    </w:p>
+    <w:p>
+      <w:pPr>
+        <w:pStyle w:val="PargrafodaLista"/>
+        <w:numPr>
+          <w:ilvl w:val="0"/>
+          <w:numId w:val="3"/>
+        </w:numPr>
+        <w:jc w:val="both"/>
+        <w:rPr>
+          <w:rFonts w:ascii="Consolas" w:hAnsi="Consolas"/>
+          <w:sz w:val="24"/>
+          <w:szCs w:val="24"/>
+        </w:rPr>
+      </w:pPr>
+      <w:r>
+        <w:rPr>
+          <w:rFonts w:ascii="Consolas" w:hAnsi="Consolas"/>
+          <w:sz w:val="24"/>
+          <w:szCs w:val="24"/>
+        </w:rPr>
+        <w:t>Será renderizado uma lista de números de 1 a 10.</w:t>
+      </w:r>
+    </w:p>
+    <w:p>
+      <w:pPr>
+        <w:pStyle w:val="PargrafodaLista"/>
+        <w:numPr>
+          <w:ilvl w:val="0"/>
+          <w:numId w:val="3"/>
+        </w:numPr>
+        <w:shd w:val="clear" w:color="auto" w:fill="282A36"/>
+        <w:spacing w:after="0" w:line="285" w:lineRule="atLeast"/>
+        <w:rPr>
+          <w:rFonts w:ascii="Consolas" w:eastAsia="Times New Roman" w:hAnsi="Consolas" w:cs="Times New Roman"/>
+          <w:color w:val="F6F6F4"/>
+          <w:sz w:val="21"/>
+          <w:szCs w:val="21"/>
+          <w:lang w:eastAsia="pt-BR"/>
+        </w:rPr>
+      </w:pPr>
+      <w:r>
+        <w:rPr>
+          <w:rFonts w:ascii="Consolas" w:eastAsia="Times New Roman" w:hAnsi="Consolas" w:cs="Times New Roman"/>
+          <w:color w:val="F6F6F4"/>
+          <w:sz w:val="21"/>
+          <w:szCs w:val="21"/>
+          <w:lang w:eastAsia="pt-BR"/>
+        </w:rPr>
+        <w:t>&lt;</w:t>
+      </w:r>
+      <w:r>
+        <w:rPr>
+          <w:rFonts w:ascii="Consolas" w:eastAsia="Times New Roman" w:hAnsi="Consolas" w:cs="Times New Roman"/>
+          <w:color w:val="F286C4"/>
+          <w:sz w:val="21"/>
+          <w:szCs w:val="21"/>
+          <w:lang w:eastAsia="pt-BR"/>
+        </w:rPr>
+        <w:t>meta</w:t>
+      </w:r>
+      <w:r>
+        <w:rPr>
+          <w:rFonts w:ascii="Consolas" w:eastAsia="Times New Roman" w:hAnsi="Consolas" w:cs="Times New Roman"/>
+          <w:color w:val="F6F6F4"/>
+          <w:sz w:val="21"/>
+          <w:szCs w:val="21"/>
+          <w:lang w:eastAsia="pt-BR"/>
+        </w:rPr>
+        <w:t xml:space="preserve"> </w:t>
+      </w:r>
+      <w:proofErr w:type="spellStart"/>
+      <w:r>
+        <w:rPr>
+          <w:rFonts w:ascii="Consolas" w:eastAsia="Times New Roman" w:hAnsi="Consolas" w:cs="Times New Roman"/>
+          <w:i/>
+          <w:iCs/>
+          <w:color w:val="62E884"/>
+          <w:sz w:val="21"/>
+          <w:szCs w:val="21"/>
+          <w:lang w:eastAsia="pt-BR"/>
+        </w:rPr>
+        <w:t>charset</w:t>
+      </w:r>
+      <w:proofErr w:type="spellEnd"/>
+      <w:r>
+        <w:rPr>
+          <w:rFonts w:ascii="Consolas" w:eastAsia="Times New Roman" w:hAnsi="Consolas" w:cs="Times New Roman"/>
+          <w:color w:val="F286C4"/>
+          <w:sz w:val="21"/>
+          <w:szCs w:val="21"/>
+          <w:lang w:eastAsia="pt-BR"/>
+        </w:rPr>
+        <w:t>=</w:t>
+      </w:r>
+      <w:r>
+        <w:rPr>
+          <w:rFonts w:ascii="Consolas" w:eastAsia="Times New Roman" w:hAnsi="Consolas" w:cs="Times New Roman"/>
+          <w:color w:val="DEE492"/>
+          <w:sz w:val="21"/>
+          <w:szCs w:val="21"/>
+          <w:lang w:eastAsia="pt-BR"/>
+        </w:rPr>
+        <w:t>"</w:t>
+      </w:r>
+      <w:r>
+        <w:rPr>
+          <w:rFonts w:ascii="Consolas" w:eastAsia="Times New Roman" w:hAnsi="Consolas" w:cs="Times New Roman"/>
+          <w:color w:val="E7EE98"/>
+          <w:sz w:val="21"/>
+          <w:szCs w:val="21"/>
+          <w:lang w:eastAsia="pt-BR"/>
+        </w:rPr>
+        <w:t>UTF-8</w:t>
+      </w:r>
+      <w:r>
+        <w:rPr>
+          <w:rFonts w:ascii="Consolas" w:eastAsia="Times New Roman" w:hAnsi="Consolas" w:cs="Times New Roman"/>
+          <w:color w:val="DEE492"/>
+          <w:sz w:val="21"/>
+          <w:szCs w:val="21"/>
+          <w:lang w:eastAsia="pt-BR"/>
+        </w:rPr>
+        <w:t>"</w:t>
+      </w:r>
+      <w:r>
+        <w:rPr>
+          <w:rFonts w:ascii="Consolas" w:eastAsia="Times New Roman" w:hAnsi="Consolas" w:cs="Times New Roman"/>
+          <w:color w:val="F6F6F4"/>
+          <w:sz w:val="21"/>
+          <w:szCs w:val="21"/>
+          <w:lang w:eastAsia="pt-BR"/>
+        </w:rPr>
+        <w:t>&gt;</w:t>
+      </w:r>
+    </w:p>
+    <w:p>
+      <w:pPr>
+        <w:pStyle w:val="PargrafodaLista"/>
+        <w:numPr>
+          <w:ilvl w:val="0"/>
+          <w:numId w:val="3"/>
+        </w:numPr>
+        <w:shd w:val="clear" w:color="auto" w:fill="282A36"/>
+        <w:spacing w:after="0" w:line="285" w:lineRule="atLeast"/>
+        <w:rPr>
+          <w:rFonts w:ascii="Consolas" w:eastAsia="Times New Roman" w:hAnsi="Consolas" w:cs="Times New Roman"/>
+          <w:color w:val="F6F6F4"/>
+          <w:sz w:val="21"/>
+          <w:szCs w:val="21"/>
+          <w:lang w:eastAsia="pt-BR"/>
+        </w:rPr>
+      </w:pPr>
+      <w:r>
+        <w:rPr>
+          <w:rFonts w:ascii="Consolas" w:eastAsia="Times New Roman" w:hAnsi="Consolas" w:cs="Times New Roman"/>
+          <w:color w:val="F6F6F4"/>
+          <w:sz w:val="21"/>
+          <w:szCs w:val="21"/>
+          <w:lang w:eastAsia="pt-BR"/>
+        </w:rPr>
+        <w:t>&lt;</w:t>
+      </w:r>
+      <w:r>
+        <w:rPr>
+          <w:rFonts w:ascii="Consolas" w:eastAsia="Times New Roman" w:hAnsi="Consolas" w:cs="Times New Roman"/>
+          <w:color w:val="F286C4"/>
+          <w:sz w:val="21"/>
+          <w:szCs w:val="21"/>
+          <w:lang w:eastAsia="pt-BR"/>
+        </w:rPr>
+        <w:t>script</w:t>
+      </w:r>
+      <w:r>
+        <w:rPr>
+          <w:rFonts w:ascii="Consolas" w:eastAsia="Times New Roman" w:hAnsi="Consolas" w:cs="Times New Roman"/>
+          <w:color w:val="F6F6F4"/>
+          <w:sz w:val="21"/>
+          <w:szCs w:val="21"/>
+          <w:lang w:eastAsia="pt-BR"/>
+        </w:rPr>
+        <w:t xml:space="preserve"> </w:t>
+      </w:r>
+      <w:proofErr w:type="spellStart"/>
+      <w:r>
+        <w:rPr>
+          <w:rFonts w:ascii="Consolas" w:eastAsia="Times New Roman" w:hAnsi="Consolas" w:cs="Times New Roman"/>
+          <w:i/>
+          <w:iCs/>
+          <w:color w:val="62E884"/>
+          <w:sz w:val="21"/>
+          <w:szCs w:val="21"/>
+          <w:lang w:eastAsia="pt-BR"/>
+        </w:rPr>
+        <w:t>src</w:t>
+      </w:r>
+      <w:proofErr w:type="spellEnd"/>
+      <w:r>
+        <w:rPr>
+          <w:rFonts w:ascii="Consolas" w:eastAsia="Times New Roman" w:hAnsi="Consolas" w:cs="Times New Roman"/>
+          <w:color w:val="F286C4"/>
+          <w:sz w:val="21"/>
+          <w:szCs w:val="21"/>
+          <w:lang w:eastAsia="pt-BR"/>
+        </w:rPr>
+        <w:t>=</w:t>
+      </w:r>
+      <w:r>
+        <w:rPr>
+          <w:rFonts w:ascii="Consolas" w:eastAsia="Times New Roman" w:hAnsi="Consolas" w:cs="Times New Roman"/>
+          <w:color w:val="DEE492"/>
+          <w:sz w:val="21"/>
+          <w:szCs w:val="21"/>
+          <w:lang w:eastAsia="pt-BR"/>
+        </w:rPr>
+        <w:t>"</w:t>
+      </w:r>
+      <w:r>
+        <w:rPr>
+          <w:rFonts w:ascii="Consolas" w:eastAsia="Times New Roman" w:hAnsi="Consolas" w:cs="Times New Roman"/>
+          <w:color w:val="E7EE98"/>
+          <w:sz w:val="21"/>
+          <w:szCs w:val="21"/>
+          <w:lang w:eastAsia="pt-BR"/>
+        </w:rPr>
+        <w:t>https://cdn.jsdelivr.net/npm/</w:t>
+      </w:r>
+      <w:proofErr w:type="spellStart"/>
+      <w:r>
+        <w:rPr>
+          <w:rFonts w:ascii="Consolas" w:eastAsia="Times New Roman" w:hAnsi="Consolas" w:cs="Times New Roman"/>
+          <w:color w:val="E7EE98"/>
+          <w:sz w:val="21"/>
+          <w:szCs w:val="21"/>
+          <w:lang w:eastAsia="pt-BR"/>
+        </w:rPr>
+        <w:t>vue</w:t>
+      </w:r>
+      <w:proofErr w:type="spellEnd"/>
+      <w:r>
+        <w:rPr>
+          <w:rFonts w:ascii="Consolas" w:eastAsia="Times New Roman" w:hAnsi="Consolas" w:cs="Times New Roman"/>
+          <w:color w:val="E7EE98"/>
+          <w:sz w:val="21"/>
+          <w:szCs w:val="21"/>
+          <w:lang w:eastAsia="pt-BR"/>
+        </w:rPr>
+        <w:t>/</w:t>
+      </w:r>
+      <w:proofErr w:type="spellStart"/>
+      <w:r>
+        <w:rPr>
+          <w:rFonts w:ascii="Consolas" w:eastAsia="Times New Roman" w:hAnsi="Consolas" w:cs="Times New Roman"/>
+          <w:color w:val="E7EE98"/>
+          <w:sz w:val="21"/>
+          <w:szCs w:val="21"/>
+          <w:lang w:eastAsia="pt-BR"/>
+        </w:rPr>
+        <w:t>dist</w:t>
+      </w:r>
+      <w:proofErr w:type="spellEnd"/>
+      <w:r>
+        <w:rPr>
+          <w:rFonts w:ascii="Consolas" w:eastAsia="Times New Roman" w:hAnsi="Consolas" w:cs="Times New Roman"/>
+          <w:color w:val="E7EE98"/>
+          <w:sz w:val="21"/>
+          <w:szCs w:val="21"/>
+          <w:lang w:eastAsia="pt-BR"/>
+        </w:rPr>
+        <w:t>/vue.js</w:t>
+      </w:r>
+      <w:r>
+        <w:rPr>
+          <w:rFonts w:ascii="Consolas" w:eastAsia="Times New Roman" w:hAnsi="Consolas" w:cs="Times New Roman"/>
+          <w:color w:val="DEE492"/>
+          <w:sz w:val="21"/>
+          <w:szCs w:val="21"/>
+          <w:lang w:eastAsia="pt-BR"/>
+        </w:rPr>
+        <w:t>"</w:t>
+      </w:r>
+      <w:r>
+        <w:rPr>
+          <w:rFonts w:ascii="Consolas" w:eastAsia="Times New Roman" w:hAnsi="Consolas" w:cs="Times New Roman"/>
+          <w:color w:val="F6F6F4"/>
+          <w:sz w:val="21"/>
+          <w:szCs w:val="21"/>
+          <w:lang w:eastAsia="pt-BR"/>
+        </w:rPr>
+        <w:t>&gt;&lt;/</w:t>
+      </w:r>
+      <w:r>
+        <w:rPr>
+          <w:rFonts w:ascii="Consolas" w:eastAsia="Times New Roman" w:hAnsi="Consolas" w:cs="Times New Roman"/>
+          <w:color w:val="F286C4"/>
+          <w:sz w:val="21"/>
+          <w:szCs w:val="21"/>
+          <w:lang w:eastAsia="pt-BR"/>
+        </w:rPr>
+        <w:t>script</w:t>
+      </w:r>
+      <w:r>
+        <w:rPr>
+          <w:rFonts w:ascii="Consolas" w:eastAsia="Times New Roman" w:hAnsi="Consolas" w:cs="Times New Roman"/>
+          <w:color w:val="F6F6F4"/>
+          <w:sz w:val="21"/>
+          <w:szCs w:val="21"/>
+          <w:lang w:eastAsia="pt-BR"/>
+        </w:rPr>
+        <w:t>&gt;</w:t>
+      </w:r>
+    </w:p>
+    <w:p>
+      <w:pPr>
+        <w:pStyle w:val="PargrafodaLista"/>
+        <w:numPr>
+          <w:ilvl w:val="0"/>
+          <w:numId w:val="3"/>
+        </w:numPr>
+        <w:shd w:val="clear" w:color="auto" w:fill="282A36"/>
+        <w:spacing w:after="0" w:line="285" w:lineRule="atLeast"/>
+        <w:rPr>
+          <w:rFonts w:ascii="Consolas" w:eastAsia="Times New Roman" w:hAnsi="Consolas" w:cs="Times New Roman"/>
+          <w:color w:val="F6F6F4"/>
+          <w:sz w:val="21"/>
+          <w:szCs w:val="21"/>
+          <w:lang w:eastAsia="pt-BR"/>
+        </w:rPr>
+      </w:pPr>
+    </w:p>
+    <w:p>
+      <w:pPr>
+        <w:pStyle w:val="PargrafodaLista"/>
+        <w:numPr>
+          <w:ilvl w:val="0"/>
+          <w:numId w:val="3"/>
+        </w:numPr>
+        <w:shd w:val="clear" w:color="auto" w:fill="282A36"/>
+        <w:spacing w:after="0" w:line="285" w:lineRule="atLeast"/>
+        <w:rPr>
+          <w:rFonts w:ascii="Consolas" w:eastAsia="Times New Roman" w:hAnsi="Consolas" w:cs="Times New Roman"/>
+          <w:color w:val="F6F6F4"/>
+          <w:sz w:val="21"/>
+          <w:szCs w:val="21"/>
+          <w:lang w:eastAsia="pt-BR"/>
+        </w:rPr>
+      </w:pPr>
+      <w:r>
+        <w:rPr>
+          <w:rFonts w:ascii="Consolas" w:eastAsia="Times New Roman" w:hAnsi="Consolas" w:cs="Times New Roman"/>
+          <w:color w:val="F6F6F4"/>
+          <w:sz w:val="21"/>
+          <w:szCs w:val="21"/>
+          <w:lang w:eastAsia="pt-BR"/>
+        </w:rPr>
+        <w:t>&lt;</w:t>
+      </w:r>
+      <w:proofErr w:type="spellStart"/>
+      <w:r>
+        <w:rPr>
+          <w:rFonts w:ascii="Consolas" w:eastAsia="Times New Roman" w:hAnsi="Consolas" w:cs="Times New Roman"/>
+          <w:color w:val="F286C4"/>
+          <w:sz w:val="21"/>
+          <w:szCs w:val="21"/>
+          <w:lang w:eastAsia="pt-BR"/>
+        </w:rPr>
+        <w:t>div</w:t>
+      </w:r>
+      <w:proofErr w:type="spellEnd"/>
+      <w:r>
+        <w:rPr>
+          <w:rFonts w:ascii="Consolas" w:eastAsia="Times New Roman" w:hAnsi="Consolas" w:cs="Times New Roman"/>
+          <w:color w:val="F6F6F4"/>
+          <w:sz w:val="21"/>
+          <w:szCs w:val="21"/>
+          <w:lang w:eastAsia="pt-BR"/>
+        </w:rPr>
+        <w:t xml:space="preserve"> </w:t>
+      </w:r>
+      <w:r>
+        <w:rPr>
+          <w:rFonts w:ascii="Consolas" w:eastAsia="Times New Roman" w:hAnsi="Consolas" w:cs="Times New Roman"/>
+          <w:i/>
+          <w:iCs/>
+          <w:color w:val="62E884"/>
+          <w:sz w:val="21"/>
+          <w:szCs w:val="21"/>
+          <w:lang w:eastAsia="pt-BR"/>
+        </w:rPr>
+        <w:t>id</w:t>
+      </w:r>
+      <w:r>
+        <w:rPr>
+          <w:rFonts w:ascii="Consolas" w:eastAsia="Times New Roman" w:hAnsi="Consolas" w:cs="Times New Roman"/>
+          <w:color w:val="F286C4"/>
+          <w:sz w:val="21"/>
+          <w:szCs w:val="21"/>
+          <w:lang w:eastAsia="pt-BR"/>
+        </w:rPr>
+        <w:t>=</w:t>
+      </w:r>
+      <w:r>
+        <w:rPr>
+          <w:rFonts w:ascii="Consolas" w:eastAsia="Times New Roman" w:hAnsi="Consolas" w:cs="Times New Roman"/>
+          <w:color w:val="DEE492"/>
+          <w:sz w:val="21"/>
+          <w:szCs w:val="21"/>
+          <w:lang w:eastAsia="pt-BR"/>
+        </w:rPr>
+        <w:t>"</w:t>
+      </w:r>
+      <w:r>
+        <w:rPr>
+          <w:rFonts w:ascii="Consolas" w:eastAsia="Times New Roman" w:hAnsi="Consolas" w:cs="Times New Roman"/>
+          <w:color w:val="E7EE98"/>
+          <w:sz w:val="21"/>
+          <w:szCs w:val="21"/>
+          <w:lang w:eastAsia="pt-BR"/>
+        </w:rPr>
+        <w:t>app</w:t>
+      </w:r>
+      <w:r>
+        <w:rPr>
+          <w:rFonts w:ascii="Consolas" w:eastAsia="Times New Roman" w:hAnsi="Consolas" w:cs="Times New Roman"/>
+          <w:color w:val="DEE492"/>
+          <w:sz w:val="21"/>
+          <w:szCs w:val="21"/>
+          <w:lang w:eastAsia="pt-BR"/>
+        </w:rPr>
+        <w:t>"</w:t>
+      </w:r>
+      <w:r>
+        <w:rPr>
+          <w:rFonts w:ascii="Consolas" w:eastAsia="Times New Roman" w:hAnsi="Consolas" w:cs="Times New Roman"/>
+          <w:color w:val="F6F6F4"/>
+          <w:sz w:val="21"/>
+          <w:szCs w:val="21"/>
+          <w:lang w:eastAsia="pt-BR"/>
+        </w:rPr>
+        <w:t>&gt;</w:t>
+      </w:r>
+    </w:p>
+    <w:p>
+      <w:pPr>
+        <w:pStyle w:val="PargrafodaLista"/>
+        <w:numPr>
+          <w:ilvl w:val="0"/>
+          <w:numId w:val="3"/>
+        </w:numPr>
+        <w:shd w:val="clear" w:color="auto" w:fill="282A36"/>
+        <w:spacing w:after="0" w:line="285" w:lineRule="atLeast"/>
+        <w:rPr>
+          <w:rFonts w:ascii="Consolas" w:eastAsia="Times New Roman" w:hAnsi="Consolas" w:cs="Times New Roman"/>
+          <w:color w:val="F6F6F4"/>
+          <w:sz w:val="21"/>
+          <w:szCs w:val="21"/>
+          <w:lang w:eastAsia="pt-BR"/>
+        </w:rPr>
+      </w:pPr>
+      <w:r>
+        <w:rPr>
+          <w:rFonts w:ascii="Consolas" w:eastAsia="Times New Roman" w:hAnsi="Consolas" w:cs="Times New Roman"/>
+          <w:color w:val="F6F6F4"/>
+          <w:sz w:val="21"/>
+          <w:szCs w:val="21"/>
+          <w:lang w:eastAsia="pt-BR"/>
+        </w:rPr>
+        <w:t>    &lt;</w:t>
+      </w:r>
+      <w:proofErr w:type="spellStart"/>
+      <w:r>
+        <w:rPr>
+          <w:rFonts w:ascii="Consolas" w:eastAsia="Times New Roman" w:hAnsi="Consolas" w:cs="Times New Roman"/>
+          <w:color w:val="F286C4"/>
+          <w:sz w:val="21"/>
+          <w:szCs w:val="21"/>
+          <w:lang w:eastAsia="pt-BR"/>
+        </w:rPr>
+        <w:t>ul</w:t>
+      </w:r>
+      <w:proofErr w:type="spellEnd"/>
+      <w:r>
+        <w:rPr>
+          <w:rFonts w:ascii="Consolas" w:eastAsia="Times New Roman" w:hAnsi="Consolas" w:cs="Times New Roman"/>
+          <w:color w:val="F6F6F4"/>
+          <w:sz w:val="21"/>
+          <w:szCs w:val="21"/>
+          <w:lang w:eastAsia="pt-BR"/>
+        </w:rPr>
+        <w:t>&gt;</w:t>
+      </w:r>
+    </w:p>
+    <w:p>
+      <w:pPr>
+        <w:pStyle w:val="PargrafodaLista"/>
+        <w:numPr>
+          <w:ilvl w:val="0"/>
+          <w:numId w:val="3"/>
+        </w:numPr>
+        <w:shd w:val="clear" w:color="auto" w:fill="282A36"/>
+        <w:spacing w:after="0" w:line="285" w:lineRule="atLeast"/>
+        <w:rPr>
+          <w:rFonts w:ascii="Consolas" w:eastAsia="Times New Roman" w:hAnsi="Consolas" w:cs="Times New Roman"/>
+          <w:color w:val="F6F6F4"/>
+          <w:sz w:val="21"/>
+          <w:szCs w:val="21"/>
+          <w:lang w:eastAsia="pt-BR"/>
+        </w:rPr>
+      </w:pPr>
+      <w:r>
+        <w:rPr>
+          <w:rFonts w:ascii="Consolas" w:eastAsia="Times New Roman" w:hAnsi="Consolas" w:cs="Times New Roman"/>
+          <w:color w:val="F6F6F4"/>
+          <w:sz w:val="21"/>
+          <w:szCs w:val="21"/>
+          <w:lang w:eastAsia="pt-BR"/>
+        </w:rPr>
+        <w:t>        &lt;</w:t>
+      </w:r>
+      <w:r>
+        <w:rPr>
+          <w:rFonts w:ascii="Consolas" w:eastAsia="Times New Roman" w:hAnsi="Consolas" w:cs="Times New Roman"/>
+          <w:color w:val="F286C4"/>
+          <w:sz w:val="21"/>
+          <w:szCs w:val="21"/>
+          <w:lang w:eastAsia="pt-BR"/>
+        </w:rPr>
+        <w:t>li</w:t>
+      </w:r>
+      <w:r>
+        <w:rPr>
+          <w:rFonts w:ascii="Consolas" w:eastAsia="Times New Roman" w:hAnsi="Consolas" w:cs="Times New Roman"/>
+          <w:color w:val="F6F6F4"/>
+          <w:sz w:val="21"/>
+          <w:szCs w:val="21"/>
+          <w:lang w:eastAsia="pt-BR"/>
+        </w:rPr>
+        <w:t xml:space="preserve"> </w:t>
+      </w:r>
+      <w:r>
+        <w:rPr>
+          <w:rFonts w:ascii="Consolas" w:eastAsia="Times New Roman" w:hAnsi="Consolas" w:cs="Times New Roman"/>
+          <w:i/>
+          <w:iCs/>
+          <w:color w:val="62E884"/>
+          <w:sz w:val="21"/>
+          <w:szCs w:val="21"/>
+          <w:lang w:eastAsia="pt-BR"/>
+        </w:rPr>
+        <w:t>v-for</w:t>
+      </w:r>
+      <w:r>
+        <w:rPr>
+          <w:rFonts w:ascii="Consolas" w:eastAsia="Times New Roman" w:hAnsi="Consolas" w:cs="Times New Roman"/>
+          <w:color w:val="F286C4"/>
+          <w:sz w:val="21"/>
+          <w:szCs w:val="21"/>
+          <w:lang w:eastAsia="pt-BR"/>
+        </w:rPr>
+        <w:t>=</w:t>
+      </w:r>
+      <w:r>
+        <w:rPr>
+          <w:rFonts w:ascii="Consolas" w:eastAsia="Times New Roman" w:hAnsi="Consolas" w:cs="Times New Roman"/>
+          <w:color w:val="DEE492"/>
+          <w:sz w:val="21"/>
+          <w:szCs w:val="21"/>
+          <w:lang w:eastAsia="pt-BR"/>
+        </w:rPr>
+        <w:t>"</w:t>
+      </w:r>
+      <w:r>
+        <w:rPr>
+          <w:rFonts w:ascii="Consolas" w:eastAsia="Times New Roman" w:hAnsi="Consolas" w:cs="Times New Roman"/>
+          <w:color w:val="E7EE98"/>
+          <w:sz w:val="21"/>
+          <w:szCs w:val="21"/>
+          <w:lang w:eastAsia="pt-BR"/>
+        </w:rPr>
+        <w:t>(cor, i) in cores</w:t>
+      </w:r>
+      <w:r>
+        <w:rPr>
+          <w:rFonts w:ascii="Consolas" w:eastAsia="Times New Roman" w:hAnsi="Consolas" w:cs="Times New Roman"/>
+          <w:color w:val="DEE492"/>
+          <w:sz w:val="21"/>
+          <w:szCs w:val="21"/>
+          <w:lang w:eastAsia="pt-BR"/>
+        </w:rPr>
+        <w:t>"</w:t>
+      </w:r>
+      <w:r>
+        <w:rPr>
+          <w:rFonts w:ascii="Consolas" w:eastAsia="Times New Roman" w:hAnsi="Consolas" w:cs="Times New Roman"/>
+          <w:color w:val="F6F6F4"/>
+          <w:sz w:val="21"/>
+          <w:szCs w:val="21"/>
+          <w:lang w:eastAsia="pt-BR"/>
+        </w:rPr>
+        <w:t>&gt;índice: {{i}} - {{cor}}&lt;/</w:t>
+      </w:r>
+      <w:r>
+        <w:rPr>
+          <w:rFonts w:ascii="Consolas" w:eastAsia="Times New Roman" w:hAnsi="Consolas" w:cs="Times New Roman"/>
+          <w:color w:val="F286C4"/>
+          <w:sz w:val="21"/>
+          <w:szCs w:val="21"/>
+          <w:lang w:eastAsia="pt-BR"/>
+        </w:rPr>
+        <w:t>li</w:t>
+      </w:r>
+      <w:r>
+        <w:rPr>
+          <w:rFonts w:ascii="Consolas" w:eastAsia="Times New Roman" w:hAnsi="Consolas" w:cs="Times New Roman"/>
+          <w:color w:val="F6F6F4"/>
+          <w:sz w:val="21"/>
+          <w:szCs w:val="21"/>
+          <w:lang w:eastAsia="pt-BR"/>
+        </w:rPr>
+        <w:t>&gt;</w:t>
+      </w:r>
+    </w:p>
+    <w:p>
+      <w:pPr>
+        <w:pStyle w:val="PargrafodaLista"/>
+        <w:numPr>
+          <w:ilvl w:val="0"/>
+          <w:numId w:val="3"/>
+        </w:numPr>
+        <w:shd w:val="clear" w:color="auto" w:fill="282A36"/>
+        <w:spacing w:after="0" w:line="285" w:lineRule="atLeast"/>
+        <w:rPr>
+          <w:rFonts w:ascii="Consolas" w:eastAsia="Times New Roman" w:hAnsi="Consolas" w:cs="Times New Roman"/>
+          <w:color w:val="F6F6F4"/>
+          <w:sz w:val="21"/>
+          <w:szCs w:val="21"/>
+          <w:lang w:eastAsia="pt-BR"/>
+        </w:rPr>
+      </w:pPr>
+      <w:r>
+        <w:rPr>
+          <w:rFonts w:ascii="Consolas" w:eastAsia="Times New Roman" w:hAnsi="Consolas" w:cs="Times New Roman"/>
+          <w:color w:val="F6F6F4"/>
+          <w:sz w:val="21"/>
+          <w:szCs w:val="21"/>
+          <w:lang w:eastAsia="pt-BR"/>
+        </w:rPr>
+        <w:t>    &lt;/</w:t>
+      </w:r>
+      <w:proofErr w:type="spellStart"/>
+      <w:r>
+        <w:rPr>
+          <w:rFonts w:ascii="Consolas" w:eastAsia="Times New Roman" w:hAnsi="Consolas" w:cs="Times New Roman"/>
+          <w:color w:val="F286C4"/>
+          <w:sz w:val="21"/>
+          <w:szCs w:val="21"/>
+          <w:lang w:eastAsia="pt-BR"/>
+        </w:rPr>
+        <w:t>ul</w:t>
+      </w:r>
+      <w:proofErr w:type="spellEnd"/>
+      <w:r>
+        <w:rPr>
+          <w:rFonts w:ascii="Consolas" w:eastAsia="Times New Roman" w:hAnsi="Consolas" w:cs="Times New Roman"/>
+          <w:color w:val="F6F6F4"/>
+          <w:sz w:val="21"/>
+          <w:szCs w:val="21"/>
+          <w:lang w:eastAsia="pt-BR"/>
+        </w:rPr>
+        <w:t>&gt;</w:t>
+      </w:r>
+    </w:p>
+    <w:p>
+      <w:pPr>
+        <w:pStyle w:val="PargrafodaLista"/>
+        <w:numPr>
+          <w:ilvl w:val="0"/>
+          <w:numId w:val="3"/>
+        </w:numPr>
+        <w:shd w:val="clear" w:color="auto" w:fill="282A36"/>
+        <w:spacing w:after="0" w:line="285" w:lineRule="atLeast"/>
+        <w:rPr>
+          <w:rFonts w:ascii="Consolas" w:eastAsia="Times New Roman" w:hAnsi="Consolas" w:cs="Times New Roman"/>
+          <w:color w:val="F6F6F4"/>
+          <w:sz w:val="21"/>
+          <w:szCs w:val="21"/>
+          <w:lang w:eastAsia="pt-BR"/>
+        </w:rPr>
+      </w:pPr>
+      <w:r>
+        <w:rPr>
+          <w:rFonts w:ascii="Consolas" w:eastAsia="Times New Roman" w:hAnsi="Consolas" w:cs="Times New Roman"/>
+          <w:color w:val="F6F6F4"/>
+          <w:sz w:val="21"/>
+          <w:szCs w:val="21"/>
+          <w:lang w:eastAsia="pt-BR"/>
+        </w:rPr>
+        <w:t>    &lt;</w:t>
+      </w:r>
+      <w:proofErr w:type="spellStart"/>
+      <w:r>
+        <w:rPr>
+          <w:rFonts w:ascii="Consolas" w:eastAsia="Times New Roman" w:hAnsi="Consolas" w:cs="Times New Roman"/>
+          <w:color w:val="F286C4"/>
+          <w:sz w:val="21"/>
+          <w:szCs w:val="21"/>
+          <w:lang w:eastAsia="pt-BR"/>
+        </w:rPr>
+        <w:t>hr</w:t>
+      </w:r>
+      <w:proofErr w:type="spellEnd"/>
+      <w:r>
+        <w:rPr>
+          <w:rFonts w:ascii="Consolas" w:eastAsia="Times New Roman" w:hAnsi="Consolas" w:cs="Times New Roman"/>
+          <w:color w:val="F6F6F4"/>
+          <w:sz w:val="21"/>
+          <w:szCs w:val="21"/>
+          <w:lang w:eastAsia="pt-BR"/>
+        </w:rPr>
+        <w:t>&gt;</w:t>
+      </w:r>
+    </w:p>
+    <w:p>
+      <w:pPr>
+        <w:pStyle w:val="PargrafodaLista"/>
+        <w:numPr>
+          <w:ilvl w:val="0"/>
+          <w:numId w:val="3"/>
+        </w:numPr>
+        <w:shd w:val="clear" w:color="auto" w:fill="282A36"/>
+        <w:spacing w:after="0" w:line="285" w:lineRule="atLeast"/>
+        <w:rPr>
+          <w:rFonts w:ascii="Consolas" w:eastAsia="Times New Roman" w:hAnsi="Consolas" w:cs="Times New Roman"/>
+          <w:color w:val="F6F6F4"/>
+          <w:sz w:val="21"/>
+          <w:szCs w:val="21"/>
+          <w:lang w:eastAsia="pt-BR"/>
+        </w:rPr>
+      </w:pPr>
+      <w:r>
+        <w:rPr>
+          <w:rFonts w:ascii="Consolas" w:eastAsia="Times New Roman" w:hAnsi="Consolas" w:cs="Times New Roman"/>
+          <w:color w:val="F6F6F4"/>
+          <w:sz w:val="21"/>
+          <w:szCs w:val="21"/>
+          <w:lang w:eastAsia="pt-BR"/>
+        </w:rPr>
+        <w:t>    &lt;</w:t>
+      </w:r>
+      <w:proofErr w:type="spellStart"/>
+      <w:r>
+        <w:rPr>
+          <w:rFonts w:ascii="Consolas" w:eastAsia="Times New Roman" w:hAnsi="Consolas" w:cs="Times New Roman"/>
+          <w:color w:val="F286C4"/>
+          <w:sz w:val="21"/>
+          <w:szCs w:val="21"/>
+          <w:lang w:eastAsia="pt-BR"/>
+        </w:rPr>
+        <w:t>ul</w:t>
+      </w:r>
+      <w:proofErr w:type="spellEnd"/>
+      <w:r>
+        <w:rPr>
+          <w:rFonts w:ascii="Consolas" w:eastAsia="Times New Roman" w:hAnsi="Consolas" w:cs="Times New Roman"/>
+          <w:color w:val="F6F6F4"/>
+          <w:sz w:val="21"/>
+          <w:szCs w:val="21"/>
+          <w:lang w:eastAsia="pt-BR"/>
+        </w:rPr>
+        <w:t>&gt;</w:t>
+      </w:r>
+    </w:p>
+    <w:p>
+      <w:pPr>
+        <w:pStyle w:val="PargrafodaLista"/>
+        <w:numPr>
+          <w:ilvl w:val="0"/>
+          <w:numId w:val="3"/>
+        </w:numPr>
+        <w:shd w:val="clear" w:color="auto" w:fill="282A36"/>
+        <w:spacing w:after="0" w:line="285" w:lineRule="atLeast"/>
+        <w:rPr>
+          <w:rFonts w:ascii="Consolas" w:eastAsia="Times New Roman" w:hAnsi="Consolas" w:cs="Times New Roman"/>
+          <w:color w:val="F6F6F4"/>
+          <w:sz w:val="21"/>
+          <w:szCs w:val="21"/>
+          <w:lang w:eastAsia="pt-BR"/>
+        </w:rPr>
+      </w:pPr>
+      <w:r>
+        <w:rPr>
+          <w:rFonts w:ascii="Consolas" w:eastAsia="Times New Roman" w:hAnsi="Consolas" w:cs="Times New Roman"/>
+          <w:color w:val="F6F6F4"/>
+          <w:sz w:val="21"/>
+          <w:szCs w:val="21"/>
+          <w:lang w:eastAsia="pt-BR"/>
+        </w:rPr>
+        <w:t>        &lt;</w:t>
+      </w:r>
+      <w:r>
+        <w:rPr>
+          <w:rFonts w:ascii="Consolas" w:eastAsia="Times New Roman" w:hAnsi="Consolas" w:cs="Times New Roman"/>
+          <w:color w:val="F286C4"/>
+          <w:sz w:val="21"/>
+          <w:szCs w:val="21"/>
+          <w:lang w:eastAsia="pt-BR"/>
+        </w:rPr>
+        <w:t>li</w:t>
+      </w:r>
+      <w:r>
+        <w:rPr>
+          <w:rFonts w:ascii="Consolas" w:eastAsia="Times New Roman" w:hAnsi="Consolas" w:cs="Times New Roman"/>
+          <w:color w:val="F6F6F4"/>
+          <w:sz w:val="21"/>
+          <w:szCs w:val="21"/>
+          <w:lang w:eastAsia="pt-BR"/>
+        </w:rPr>
+        <w:t xml:space="preserve"> </w:t>
+      </w:r>
+      <w:r>
+        <w:rPr>
+          <w:rFonts w:ascii="Consolas" w:eastAsia="Times New Roman" w:hAnsi="Consolas" w:cs="Times New Roman"/>
+          <w:i/>
+          <w:iCs/>
+          <w:color w:val="62E884"/>
+          <w:sz w:val="21"/>
+          <w:szCs w:val="21"/>
+          <w:lang w:eastAsia="pt-BR"/>
+        </w:rPr>
+        <w:t>v-for</w:t>
+      </w:r>
+      <w:r>
+        <w:rPr>
+          <w:rFonts w:ascii="Consolas" w:eastAsia="Times New Roman" w:hAnsi="Consolas" w:cs="Times New Roman"/>
+          <w:color w:val="F286C4"/>
+          <w:sz w:val="21"/>
+          <w:szCs w:val="21"/>
+          <w:lang w:eastAsia="pt-BR"/>
+        </w:rPr>
+        <w:t>=</w:t>
+      </w:r>
+      <w:r>
+        <w:rPr>
+          <w:rFonts w:ascii="Consolas" w:eastAsia="Times New Roman" w:hAnsi="Consolas" w:cs="Times New Roman"/>
+          <w:color w:val="DEE492"/>
+          <w:sz w:val="21"/>
+          <w:szCs w:val="21"/>
+          <w:lang w:eastAsia="pt-BR"/>
+        </w:rPr>
+        <w:t>"</w:t>
+      </w:r>
+      <w:r>
+        <w:rPr>
+          <w:rFonts w:ascii="Consolas" w:eastAsia="Times New Roman" w:hAnsi="Consolas" w:cs="Times New Roman"/>
+          <w:color w:val="E7EE98"/>
+          <w:sz w:val="21"/>
+          <w:szCs w:val="21"/>
+          <w:lang w:eastAsia="pt-BR"/>
+        </w:rPr>
+        <w:t>pessoa in pessoas</w:t>
+      </w:r>
+      <w:r>
+        <w:rPr>
+          <w:rFonts w:ascii="Consolas" w:eastAsia="Times New Roman" w:hAnsi="Consolas" w:cs="Times New Roman"/>
+          <w:color w:val="DEE492"/>
+          <w:sz w:val="21"/>
+          <w:szCs w:val="21"/>
+          <w:lang w:eastAsia="pt-BR"/>
+        </w:rPr>
+        <w:t>"</w:t>
+      </w:r>
+      <w:r>
+        <w:rPr>
+          <w:rFonts w:ascii="Consolas" w:eastAsia="Times New Roman" w:hAnsi="Consolas" w:cs="Times New Roman"/>
+          <w:color w:val="F6F6F4"/>
+          <w:sz w:val="21"/>
+          <w:szCs w:val="21"/>
+          <w:lang w:eastAsia="pt-BR"/>
+        </w:rPr>
+        <w:t>&gt;</w:t>
+      </w:r>
+    </w:p>
+    <w:p>
+      <w:pPr>
+        <w:pStyle w:val="PargrafodaLista"/>
+        <w:numPr>
+          <w:ilvl w:val="0"/>
+          <w:numId w:val="3"/>
+        </w:numPr>
+        <w:shd w:val="clear" w:color="auto" w:fill="282A36"/>
+        <w:spacing w:after="0" w:line="285" w:lineRule="atLeast"/>
+        <w:rPr>
+          <w:rFonts w:ascii="Consolas" w:eastAsia="Times New Roman" w:hAnsi="Consolas" w:cs="Times New Roman"/>
+          <w:color w:val="F6F6F4"/>
+          <w:sz w:val="21"/>
+          <w:szCs w:val="21"/>
+          <w:lang w:eastAsia="pt-BR"/>
+        </w:rPr>
+      </w:pPr>
+      <w:r>
+        <w:rPr>
+          <w:rFonts w:ascii="Consolas" w:eastAsia="Times New Roman" w:hAnsi="Consolas" w:cs="Times New Roman"/>
+          <w:color w:val="F6F6F4"/>
+          <w:sz w:val="21"/>
+          <w:szCs w:val="21"/>
+          <w:lang w:eastAsia="pt-BR"/>
+        </w:rPr>
+        <w:t>            &lt;</w:t>
+      </w:r>
+      <w:proofErr w:type="spellStart"/>
+      <w:r>
+        <w:rPr>
+          <w:rFonts w:ascii="Consolas" w:eastAsia="Times New Roman" w:hAnsi="Consolas" w:cs="Times New Roman"/>
+          <w:color w:val="F286C4"/>
+          <w:sz w:val="21"/>
+          <w:szCs w:val="21"/>
+          <w:lang w:eastAsia="pt-BR"/>
+        </w:rPr>
+        <w:t>span</w:t>
+      </w:r>
+      <w:proofErr w:type="spellEnd"/>
+      <w:r>
+        <w:rPr>
+          <w:rFonts w:ascii="Consolas" w:eastAsia="Times New Roman" w:hAnsi="Consolas" w:cs="Times New Roman"/>
+          <w:color w:val="F6F6F4"/>
+          <w:sz w:val="21"/>
+          <w:szCs w:val="21"/>
+          <w:lang w:eastAsia="pt-BR"/>
+        </w:rPr>
+        <w:t xml:space="preserve"> </w:t>
+      </w:r>
+      <w:r>
+        <w:rPr>
+          <w:rFonts w:ascii="Consolas" w:eastAsia="Times New Roman" w:hAnsi="Consolas" w:cs="Times New Roman"/>
+          <w:i/>
+          <w:iCs/>
+          <w:color w:val="62E884"/>
+          <w:sz w:val="21"/>
+          <w:szCs w:val="21"/>
+          <w:lang w:eastAsia="pt-BR"/>
+        </w:rPr>
+        <w:t>v-for</w:t>
+      </w:r>
+      <w:r>
+        <w:rPr>
+          <w:rFonts w:ascii="Consolas" w:eastAsia="Times New Roman" w:hAnsi="Consolas" w:cs="Times New Roman"/>
+          <w:color w:val="F286C4"/>
+          <w:sz w:val="21"/>
+          <w:szCs w:val="21"/>
+          <w:lang w:eastAsia="pt-BR"/>
+        </w:rPr>
+        <w:t>=</w:t>
+      </w:r>
+      <w:r>
+        <w:rPr>
+          <w:rFonts w:ascii="Consolas" w:eastAsia="Times New Roman" w:hAnsi="Consolas" w:cs="Times New Roman"/>
+          <w:color w:val="DEE492"/>
+          <w:sz w:val="21"/>
+          <w:szCs w:val="21"/>
+          <w:lang w:eastAsia="pt-BR"/>
+        </w:rPr>
+        <w:t>"</w:t>
+      </w:r>
+      <w:r>
+        <w:rPr>
+          <w:rFonts w:ascii="Consolas" w:eastAsia="Times New Roman" w:hAnsi="Consolas" w:cs="Times New Roman"/>
+          <w:color w:val="E7EE98"/>
+          <w:sz w:val="21"/>
+          <w:szCs w:val="21"/>
+          <w:lang w:eastAsia="pt-BR"/>
+        </w:rPr>
+        <w:t xml:space="preserve">(valor, chave, </w:t>
+      </w:r>
+      <w:proofErr w:type="spellStart"/>
+      <w:r>
+        <w:rPr>
+          <w:rFonts w:ascii="Consolas" w:eastAsia="Times New Roman" w:hAnsi="Consolas" w:cs="Times New Roman"/>
+          <w:color w:val="E7EE98"/>
+          <w:sz w:val="21"/>
+          <w:szCs w:val="21"/>
+          <w:lang w:eastAsia="pt-BR"/>
+        </w:rPr>
+        <w:t>indice</w:t>
+      </w:r>
+      <w:proofErr w:type="spellEnd"/>
+      <w:r>
+        <w:rPr>
+          <w:rFonts w:ascii="Consolas" w:eastAsia="Times New Roman" w:hAnsi="Consolas" w:cs="Times New Roman"/>
+          <w:color w:val="E7EE98"/>
+          <w:sz w:val="21"/>
+          <w:szCs w:val="21"/>
+          <w:lang w:eastAsia="pt-BR"/>
+        </w:rPr>
+        <w:t>) in pessoa</w:t>
+      </w:r>
+      <w:r>
+        <w:rPr>
+          <w:rFonts w:ascii="Consolas" w:eastAsia="Times New Roman" w:hAnsi="Consolas" w:cs="Times New Roman"/>
+          <w:color w:val="DEE492"/>
+          <w:sz w:val="21"/>
+          <w:szCs w:val="21"/>
+          <w:lang w:eastAsia="pt-BR"/>
+        </w:rPr>
+        <w:t>"</w:t>
+      </w:r>
+      <w:r>
+        <w:rPr>
+          <w:rFonts w:ascii="Consolas" w:eastAsia="Times New Roman" w:hAnsi="Consolas" w:cs="Times New Roman"/>
+          <w:color w:val="F6F6F4"/>
+          <w:sz w:val="21"/>
+          <w:szCs w:val="21"/>
+          <w:lang w:eastAsia="pt-BR"/>
+        </w:rPr>
+        <w:t>&gt;</w:t>
+      </w:r>
+    </w:p>
+    <w:p>
+      <w:pPr>
+        <w:pStyle w:val="PargrafodaLista"/>
+        <w:numPr>
+          <w:ilvl w:val="0"/>
+          <w:numId w:val="3"/>
+        </w:numPr>
+        <w:shd w:val="clear" w:color="auto" w:fill="282A36"/>
+        <w:spacing w:after="0" w:line="285" w:lineRule="atLeast"/>
+        <w:rPr>
+          <w:rFonts w:ascii="Consolas" w:eastAsia="Times New Roman" w:hAnsi="Consolas" w:cs="Times New Roman"/>
+          <w:color w:val="F6F6F4"/>
+          <w:sz w:val="21"/>
+          <w:szCs w:val="21"/>
+          <w:lang w:eastAsia="pt-BR"/>
+        </w:rPr>
+      </w:pPr>
+      <w:r>
+        <w:rPr>
+          <w:rFonts w:ascii="Consolas" w:eastAsia="Times New Roman" w:hAnsi="Consolas" w:cs="Times New Roman"/>
+          <w:color w:val="F6F6F4"/>
+          <w:sz w:val="21"/>
+          <w:szCs w:val="21"/>
+          <w:lang w:eastAsia="pt-BR"/>
+        </w:rPr>
+        <w:t>                {{chave}}: {{valor}} ({{indice+1}})</w:t>
+      </w:r>
+    </w:p>
+    <w:p>
+      <w:pPr>
+        <w:pStyle w:val="PargrafodaLista"/>
+        <w:numPr>
+          <w:ilvl w:val="0"/>
+          <w:numId w:val="3"/>
+        </w:numPr>
+        <w:shd w:val="clear" w:color="auto" w:fill="282A36"/>
+        <w:spacing w:after="0" w:line="285" w:lineRule="atLeast"/>
+        <w:rPr>
+          <w:rFonts w:ascii="Consolas" w:eastAsia="Times New Roman" w:hAnsi="Consolas" w:cs="Times New Roman"/>
+          <w:color w:val="F6F6F4"/>
+          <w:sz w:val="21"/>
+          <w:szCs w:val="21"/>
+          <w:lang w:eastAsia="pt-BR"/>
+        </w:rPr>
+      </w:pPr>
+      <w:r>
+        <w:rPr>
+          <w:rFonts w:ascii="Consolas" w:eastAsia="Times New Roman" w:hAnsi="Consolas" w:cs="Times New Roman"/>
+          <w:color w:val="F6F6F4"/>
+          <w:sz w:val="21"/>
+          <w:szCs w:val="21"/>
+          <w:lang w:eastAsia="pt-BR"/>
+        </w:rPr>
+        <w:t>            &lt;/</w:t>
+      </w:r>
+      <w:proofErr w:type="spellStart"/>
+      <w:r>
+        <w:rPr>
+          <w:rFonts w:ascii="Consolas" w:eastAsia="Times New Roman" w:hAnsi="Consolas" w:cs="Times New Roman"/>
+          <w:color w:val="F286C4"/>
+          <w:sz w:val="21"/>
+          <w:szCs w:val="21"/>
+          <w:lang w:eastAsia="pt-BR"/>
+        </w:rPr>
+        <w:t>span</w:t>
+      </w:r>
+      <w:proofErr w:type="spellEnd"/>
+      <w:r>
+        <w:rPr>
+          <w:rFonts w:ascii="Consolas" w:eastAsia="Times New Roman" w:hAnsi="Consolas" w:cs="Times New Roman"/>
+          <w:color w:val="F6F6F4"/>
+          <w:sz w:val="21"/>
+          <w:szCs w:val="21"/>
+          <w:lang w:eastAsia="pt-BR"/>
+        </w:rPr>
+        <w:t>&gt;</w:t>
+      </w:r>
+    </w:p>
+    <w:p>
+      <w:pPr>
+        <w:pStyle w:val="PargrafodaLista"/>
+        <w:numPr>
+          <w:ilvl w:val="0"/>
+          <w:numId w:val="3"/>
+        </w:numPr>
+        <w:shd w:val="clear" w:color="auto" w:fill="282A36"/>
+        <w:spacing w:after="0" w:line="285" w:lineRule="atLeast"/>
+        <w:rPr>
+          <w:rFonts w:ascii="Consolas" w:eastAsia="Times New Roman" w:hAnsi="Consolas" w:cs="Times New Roman"/>
+          <w:color w:val="F6F6F4"/>
+          <w:sz w:val="21"/>
+          <w:szCs w:val="21"/>
+          <w:lang w:eastAsia="pt-BR"/>
+        </w:rPr>
+      </w:pPr>
+      <w:r>
+        <w:rPr>
+          <w:rFonts w:ascii="Consolas" w:eastAsia="Times New Roman" w:hAnsi="Consolas" w:cs="Times New Roman"/>
+          <w:color w:val="F6F6F4"/>
+          <w:sz w:val="21"/>
+          <w:szCs w:val="21"/>
+          <w:lang w:eastAsia="pt-BR"/>
+        </w:rPr>
+        <w:t>        &lt;/</w:t>
+      </w:r>
+      <w:r>
+        <w:rPr>
+          <w:rFonts w:ascii="Consolas" w:eastAsia="Times New Roman" w:hAnsi="Consolas" w:cs="Times New Roman"/>
+          <w:color w:val="F286C4"/>
+          <w:sz w:val="21"/>
+          <w:szCs w:val="21"/>
+          <w:lang w:eastAsia="pt-BR"/>
+        </w:rPr>
+        <w:t>li</w:t>
+      </w:r>
+      <w:r>
+        <w:rPr>
+          <w:rFonts w:ascii="Consolas" w:eastAsia="Times New Roman" w:hAnsi="Consolas" w:cs="Times New Roman"/>
+          <w:color w:val="F6F6F4"/>
+          <w:sz w:val="21"/>
+          <w:szCs w:val="21"/>
+          <w:lang w:eastAsia="pt-BR"/>
+        </w:rPr>
+        <w:t>&gt;</w:t>
+      </w:r>
+    </w:p>
+    <w:p>
+      <w:pPr>
+        <w:pStyle w:val="PargrafodaLista"/>
+        <w:numPr>
+          <w:ilvl w:val="0"/>
+          <w:numId w:val="3"/>
+        </w:numPr>
+        <w:shd w:val="clear" w:color="auto" w:fill="282A36"/>
+        <w:spacing w:after="0" w:line="285" w:lineRule="atLeast"/>
+        <w:rPr>
+          <w:rFonts w:ascii="Consolas" w:eastAsia="Times New Roman" w:hAnsi="Consolas" w:cs="Times New Roman"/>
+          <w:color w:val="F6F6F4"/>
+          <w:sz w:val="21"/>
+          <w:szCs w:val="21"/>
+          <w:lang w:eastAsia="pt-BR"/>
+        </w:rPr>
+      </w:pPr>
+      <w:r>
+        <w:rPr>
+          <w:rFonts w:ascii="Consolas" w:eastAsia="Times New Roman" w:hAnsi="Consolas" w:cs="Times New Roman"/>
+          <w:color w:val="F6F6F4"/>
+          <w:sz w:val="21"/>
+          <w:szCs w:val="21"/>
+          <w:lang w:eastAsia="pt-BR"/>
+        </w:rPr>
+        <w:lastRenderedPageBreak/>
+        <w:t>    &lt;/</w:t>
+      </w:r>
+      <w:proofErr w:type="spellStart"/>
+      <w:r>
+        <w:rPr>
+          <w:rFonts w:ascii="Consolas" w:eastAsia="Times New Roman" w:hAnsi="Consolas" w:cs="Times New Roman"/>
+          <w:color w:val="F286C4"/>
+          <w:sz w:val="21"/>
+          <w:szCs w:val="21"/>
+          <w:lang w:eastAsia="pt-BR"/>
+        </w:rPr>
+        <w:t>ul</w:t>
+      </w:r>
+      <w:proofErr w:type="spellEnd"/>
+      <w:r>
+        <w:rPr>
+          <w:rFonts w:ascii="Consolas" w:eastAsia="Times New Roman" w:hAnsi="Consolas" w:cs="Times New Roman"/>
+          <w:color w:val="F6F6F4"/>
+          <w:sz w:val="21"/>
+          <w:szCs w:val="21"/>
+          <w:lang w:eastAsia="pt-BR"/>
+        </w:rPr>
+        <w:t>&gt;</w:t>
+      </w:r>
+    </w:p>
+    <w:p>
+      <w:pPr>
+        <w:pStyle w:val="PargrafodaLista"/>
+        <w:numPr>
+          <w:ilvl w:val="0"/>
+          <w:numId w:val="3"/>
+        </w:numPr>
+        <w:shd w:val="clear" w:color="auto" w:fill="282A36"/>
+        <w:spacing w:after="0" w:line="285" w:lineRule="atLeast"/>
+        <w:rPr>
+          <w:rFonts w:ascii="Consolas" w:eastAsia="Times New Roman" w:hAnsi="Consolas" w:cs="Times New Roman"/>
+          <w:color w:val="F6F6F4"/>
+          <w:sz w:val="21"/>
+          <w:szCs w:val="21"/>
+          <w:lang w:eastAsia="pt-BR"/>
+        </w:rPr>
+      </w:pPr>
+      <w:r>
+        <w:rPr>
+          <w:rFonts w:ascii="Consolas" w:eastAsia="Times New Roman" w:hAnsi="Consolas" w:cs="Times New Roman"/>
+          <w:color w:val="F6F6F4"/>
+          <w:sz w:val="21"/>
+          <w:szCs w:val="21"/>
+          <w:lang w:eastAsia="pt-BR"/>
+        </w:rPr>
+        <w:t>    &lt;</w:t>
+      </w:r>
+      <w:proofErr w:type="spellStart"/>
+      <w:r>
+        <w:rPr>
+          <w:rFonts w:ascii="Consolas" w:eastAsia="Times New Roman" w:hAnsi="Consolas" w:cs="Times New Roman"/>
+          <w:color w:val="F286C4"/>
+          <w:sz w:val="21"/>
+          <w:szCs w:val="21"/>
+          <w:lang w:eastAsia="pt-BR"/>
+        </w:rPr>
+        <w:t>hr</w:t>
+      </w:r>
+      <w:proofErr w:type="spellEnd"/>
+      <w:r>
+        <w:rPr>
+          <w:rFonts w:ascii="Consolas" w:eastAsia="Times New Roman" w:hAnsi="Consolas" w:cs="Times New Roman"/>
+          <w:color w:val="F6F6F4"/>
+          <w:sz w:val="21"/>
+          <w:szCs w:val="21"/>
+          <w:lang w:eastAsia="pt-BR"/>
+        </w:rPr>
+        <w:t>&gt;</w:t>
+      </w:r>
+    </w:p>
+    <w:p>
+      <w:pPr>
+        <w:pStyle w:val="PargrafodaLista"/>
+        <w:numPr>
+          <w:ilvl w:val="0"/>
+          <w:numId w:val="3"/>
+        </w:numPr>
+        <w:shd w:val="clear" w:color="auto" w:fill="282A36"/>
+        <w:spacing w:after="0" w:line="285" w:lineRule="atLeast"/>
+        <w:rPr>
+          <w:rFonts w:ascii="Consolas" w:eastAsia="Times New Roman" w:hAnsi="Consolas" w:cs="Times New Roman"/>
+          <w:color w:val="F6F6F4"/>
+          <w:sz w:val="21"/>
+          <w:szCs w:val="21"/>
+          <w:lang w:eastAsia="pt-BR"/>
+        </w:rPr>
+      </w:pPr>
+      <w:r>
+        <w:rPr>
+          <w:rFonts w:ascii="Consolas" w:eastAsia="Times New Roman" w:hAnsi="Consolas" w:cs="Times New Roman"/>
+          <w:color w:val="F6F6F4"/>
+          <w:sz w:val="21"/>
+          <w:szCs w:val="21"/>
+          <w:lang w:eastAsia="pt-BR"/>
+        </w:rPr>
+        <w:t>    &lt;</w:t>
+      </w:r>
+      <w:proofErr w:type="spellStart"/>
+      <w:r>
+        <w:rPr>
+          <w:rFonts w:ascii="Consolas" w:eastAsia="Times New Roman" w:hAnsi="Consolas" w:cs="Times New Roman"/>
+          <w:color w:val="F286C4"/>
+          <w:sz w:val="21"/>
+          <w:szCs w:val="21"/>
+          <w:lang w:eastAsia="pt-BR"/>
+        </w:rPr>
+        <w:t>span</w:t>
+      </w:r>
+      <w:proofErr w:type="spellEnd"/>
+      <w:r>
+        <w:rPr>
+          <w:rFonts w:ascii="Consolas" w:eastAsia="Times New Roman" w:hAnsi="Consolas" w:cs="Times New Roman"/>
+          <w:color w:val="F6F6F4"/>
+          <w:sz w:val="21"/>
+          <w:szCs w:val="21"/>
+          <w:lang w:eastAsia="pt-BR"/>
+        </w:rPr>
+        <w:t>&gt;</w:t>
+      </w:r>
+    </w:p>
+    <w:p>
+      <w:pPr>
+        <w:pStyle w:val="PargrafodaLista"/>
+        <w:numPr>
+          <w:ilvl w:val="0"/>
+          <w:numId w:val="3"/>
+        </w:numPr>
+        <w:shd w:val="clear" w:color="auto" w:fill="282A36"/>
+        <w:spacing w:after="0" w:line="285" w:lineRule="atLeast"/>
+        <w:rPr>
+          <w:rFonts w:ascii="Consolas" w:eastAsia="Times New Roman" w:hAnsi="Consolas" w:cs="Times New Roman"/>
+          <w:color w:val="F6F6F4"/>
+          <w:sz w:val="21"/>
+          <w:szCs w:val="21"/>
+          <w:lang w:eastAsia="pt-BR"/>
+        </w:rPr>
+      </w:pPr>
+      <w:r>
+        <w:rPr>
+          <w:rFonts w:ascii="Consolas" w:eastAsia="Times New Roman" w:hAnsi="Consolas" w:cs="Times New Roman"/>
+          <w:color w:val="F6F6F4"/>
+          <w:sz w:val="21"/>
+          <w:szCs w:val="21"/>
+          <w:lang w:eastAsia="pt-BR"/>
+        </w:rPr>
+        <w:t>        &lt;</w:t>
+      </w:r>
+      <w:proofErr w:type="spellStart"/>
+      <w:r>
+        <w:rPr>
+          <w:rFonts w:ascii="Consolas" w:eastAsia="Times New Roman" w:hAnsi="Consolas" w:cs="Times New Roman"/>
+          <w:color w:val="F286C4"/>
+          <w:sz w:val="21"/>
+          <w:szCs w:val="21"/>
+          <w:lang w:eastAsia="pt-BR"/>
+        </w:rPr>
+        <w:t>ul</w:t>
+      </w:r>
+      <w:proofErr w:type="spellEnd"/>
+      <w:r>
+        <w:rPr>
+          <w:rFonts w:ascii="Consolas" w:eastAsia="Times New Roman" w:hAnsi="Consolas" w:cs="Times New Roman"/>
+          <w:color w:val="F6F6F4"/>
+          <w:sz w:val="21"/>
+          <w:szCs w:val="21"/>
+          <w:lang w:eastAsia="pt-BR"/>
+        </w:rPr>
+        <w:t xml:space="preserve"> </w:t>
+      </w:r>
+      <w:r>
+        <w:rPr>
+          <w:rFonts w:ascii="Consolas" w:eastAsia="Times New Roman" w:hAnsi="Consolas" w:cs="Times New Roman"/>
+          <w:i/>
+          <w:iCs/>
+          <w:color w:val="62E884"/>
+          <w:sz w:val="21"/>
+          <w:szCs w:val="21"/>
+          <w:lang w:eastAsia="pt-BR"/>
+        </w:rPr>
+        <w:t>v-for</w:t>
+      </w:r>
+      <w:r>
+        <w:rPr>
+          <w:rFonts w:ascii="Consolas" w:eastAsia="Times New Roman" w:hAnsi="Consolas" w:cs="Times New Roman"/>
+          <w:color w:val="F286C4"/>
+          <w:sz w:val="21"/>
+          <w:szCs w:val="21"/>
+          <w:lang w:eastAsia="pt-BR"/>
+        </w:rPr>
+        <w:t>=</w:t>
+      </w:r>
+      <w:r>
+        <w:rPr>
+          <w:rFonts w:ascii="Consolas" w:eastAsia="Times New Roman" w:hAnsi="Consolas" w:cs="Times New Roman"/>
+          <w:color w:val="DEE492"/>
+          <w:sz w:val="21"/>
+          <w:szCs w:val="21"/>
+          <w:lang w:eastAsia="pt-BR"/>
+        </w:rPr>
+        <w:t>"</w:t>
+      </w:r>
+      <w:r>
+        <w:rPr>
+          <w:rFonts w:ascii="Consolas" w:eastAsia="Times New Roman" w:hAnsi="Consolas" w:cs="Times New Roman"/>
+          <w:color w:val="E7EE98"/>
+          <w:sz w:val="21"/>
+          <w:szCs w:val="21"/>
+          <w:lang w:eastAsia="pt-BR"/>
+        </w:rPr>
+        <w:t>n in 10</w:t>
+      </w:r>
+      <w:r>
+        <w:rPr>
+          <w:rFonts w:ascii="Consolas" w:eastAsia="Times New Roman" w:hAnsi="Consolas" w:cs="Times New Roman"/>
+          <w:color w:val="DEE492"/>
+          <w:sz w:val="21"/>
+          <w:szCs w:val="21"/>
+          <w:lang w:eastAsia="pt-BR"/>
+        </w:rPr>
+        <w:t>"</w:t>
+      </w:r>
+      <w:r>
+        <w:rPr>
+          <w:rFonts w:ascii="Consolas" w:eastAsia="Times New Roman" w:hAnsi="Consolas" w:cs="Times New Roman"/>
+          <w:color w:val="F6F6F4"/>
+          <w:sz w:val="21"/>
+          <w:szCs w:val="21"/>
+          <w:lang w:eastAsia="pt-BR"/>
+        </w:rPr>
+        <w:t>&gt;</w:t>
+      </w:r>
+    </w:p>
+    <w:p>
+      <w:pPr>
+        <w:pStyle w:val="PargrafodaLista"/>
+        <w:numPr>
+          <w:ilvl w:val="0"/>
+          <w:numId w:val="3"/>
+        </w:numPr>
+        <w:shd w:val="clear" w:color="auto" w:fill="282A36"/>
+        <w:spacing w:after="0" w:line="285" w:lineRule="atLeast"/>
+        <w:rPr>
+          <w:rFonts w:ascii="Consolas" w:eastAsia="Times New Roman" w:hAnsi="Consolas" w:cs="Times New Roman"/>
+          <w:color w:val="F6F6F4"/>
+          <w:sz w:val="21"/>
+          <w:szCs w:val="21"/>
+          <w:lang w:eastAsia="pt-BR"/>
+        </w:rPr>
+      </w:pPr>
+      <w:r>
+        <w:rPr>
+          <w:rFonts w:ascii="Consolas" w:eastAsia="Times New Roman" w:hAnsi="Consolas" w:cs="Times New Roman"/>
+          <w:color w:val="F6F6F4"/>
+          <w:sz w:val="21"/>
+          <w:szCs w:val="21"/>
+          <w:lang w:eastAsia="pt-BR"/>
+        </w:rPr>
+        <w:t>            &lt;</w:t>
+      </w:r>
+      <w:r>
+        <w:rPr>
+          <w:rFonts w:ascii="Consolas" w:eastAsia="Times New Roman" w:hAnsi="Consolas" w:cs="Times New Roman"/>
+          <w:color w:val="F286C4"/>
+          <w:sz w:val="21"/>
+          <w:szCs w:val="21"/>
+          <w:lang w:eastAsia="pt-BR"/>
+        </w:rPr>
+        <w:t>li</w:t>
+      </w:r>
+      <w:r>
+        <w:rPr>
+          <w:rFonts w:ascii="Consolas" w:eastAsia="Times New Roman" w:hAnsi="Consolas" w:cs="Times New Roman"/>
+          <w:color w:val="F6F6F4"/>
+          <w:sz w:val="21"/>
+          <w:szCs w:val="21"/>
+          <w:lang w:eastAsia="pt-BR"/>
+        </w:rPr>
+        <w:t>&gt;{{n}}&lt;/</w:t>
+      </w:r>
+      <w:r>
+        <w:rPr>
+          <w:rFonts w:ascii="Consolas" w:eastAsia="Times New Roman" w:hAnsi="Consolas" w:cs="Times New Roman"/>
+          <w:color w:val="F286C4"/>
+          <w:sz w:val="21"/>
+          <w:szCs w:val="21"/>
+          <w:lang w:eastAsia="pt-BR"/>
+        </w:rPr>
+        <w:t>li</w:t>
+      </w:r>
+      <w:r>
+        <w:rPr>
+          <w:rFonts w:ascii="Consolas" w:eastAsia="Times New Roman" w:hAnsi="Consolas" w:cs="Times New Roman"/>
+          <w:color w:val="F6F6F4"/>
+          <w:sz w:val="21"/>
+          <w:szCs w:val="21"/>
+          <w:lang w:eastAsia="pt-BR"/>
+        </w:rPr>
+        <w:t>&gt;</w:t>
+      </w:r>
+    </w:p>
+    <w:p>
+      <w:pPr>
+        <w:pStyle w:val="PargrafodaLista"/>
+        <w:numPr>
+          <w:ilvl w:val="0"/>
+          <w:numId w:val="3"/>
+        </w:numPr>
+        <w:shd w:val="clear" w:color="auto" w:fill="282A36"/>
+        <w:spacing w:after="0" w:line="285" w:lineRule="atLeast"/>
+        <w:rPr>
+          <w:rFonts w:ascii="Consolas" w:eastAsia="Times New Roman" w:hAnsi="Consolas" w:cs="Times New Roman"/>
+          <w:color w:val="F6F6F4"/>
+          <w:sz w:val="21"/>
+          <w:szCs w:val="21"/>
+          <w:lang w:eastAsia="pt-BR"/>
+        </w:rPr>
+      </w:pPr>
+      <w:r>
+        <w:rPr>
+          <w:rFonts w:ascii="Consolas" w:eastAsia="Times New Roman" w:hAnsi="Consolas" w:cs="Times New Roman"/>
+          <w:color w:val="F6F6F4"/>
+          <w:sz w:val="21"/>
+          <w:szCs w:val="21"/>
+          <w:lang w:eastAsia="pt-BR"/>
+        </w:rPr>
+        <w:t>        &lt;/</w:t>
+      </w:r>
+      <w:proofErr w:type="spellStart"/>
+      <w:r>
+        <w:rPr>
+          <w:rFonts w:ascii="Consolas" w:eastAsia="Times New Roman" w:hAnsi="Consolas" w:cs="Times New Roman"/>
+          <w:color w:val="F286C4"/>
+          <w:sz w:val="21"/>
+          <w:szCs w:val="21"/>
+          <w:lang w:eastAsia="pt-BR"/>
+        </w:rPr>
+        <w:t>ul</w:t>
+      </w:r>
+      <w:proofErr w:type="spellEnd"/>
+      <w:r>
+        <w:rPr>
+          <w:rFonts w:ascii="Consolas" w:eastAsia="Times New Roman" w:hAnsi="Consolas" w:cs="Times New Roman"/>
+          <w:color w:val="F6F6F4"/>
+          <w:sz w:val="21"/>
+          <w:szCs w:val="21"/>
+          <w:lang w:eastAsia="pt-BR"/>
+        </w:rPr>
+        <w:t>&gt;</w:t>
+      </w:r>
+    </w:p>
+    <w:p>
+      <w:pPr>
+        <w:pStyle w:val="PargrafodaLista"/>
+        <w:numPr>
+          <w:ilvl w:val="0"/>
+          <w:numId w:val="3"/>
+        </w:numPr>
+        <w:shd w:val="clear" w:color="auto" w:fill="282A36"/>
+        <w:spacing w:after="0" w:line="285" w:lineRule="atLeast"/>
+        <w:rPr>
+          <w:rFonts w:ascii="Consolas" w:eastAsia="Times New Roman" w:hAnsi="Consolas" w:cs="Times New Roman"/>
+          <w:color w:val="F6F6F4"/>
+          <w:sz w:val="21"/>
+          <w:szCs w:val="21"/>
+          <w:lang w:eastAsia="pt-BR"/>
+        </w:rPr>
+      </w:pPr>
+      <w:r>
+        <w:rPr>
+          <w:rFonts w:ascii="Consolas" w:eastAsia="Times New Roman" w:hAnsi="Consolas" w:cs="Times New Roman"/>
+          <w:color w:val="F6F6F4"/>
+          <w:sz w:val="21"/>
+          <w:szCs w:val="21"/>
+          <w:lang w:eastAsia="pt-BR"/>
+        </w:rPr>
+        <w:t>    &lt;/</w:t>
+      </w:r>
+      <w:proofErr w:type="spellStart"/>
+      <w:r>
+        <w:rPr>
+          <w:rFonts w:ascii="Consolas" w:eastAsia="Times New Roman" w:hAnsi="Consolas" w:cs="Times New Roman"/>
+          <w:color w:val="F286C4"/>
+          <w:sz w:val="21"/>
+          <w:szCs w:val="21"/>
+          <w:lang w:eastAsia="pt-BR"/>
+        </w:rPr>
+        <w:t>span</w:t>
       </w:r>
       <w:proofErr w:type="spellEnd"/>
       <w:r>

</xml_diff>

<commit_message>
Utilizando key para identificacao de elementos em um v-for
</commit_message>
<xml_diff>
--- a/Instrucoes/Renderizacao_condicionais_e_listas.docx
+++ b/Instrucoes/Renderizacao_condicionais_e_listas.docx
@@ -752,7 +752,29 @@
           <w:szCs w:val="21"/>
           <w:lang w:eastAsia="pt-BR"/>
         </w:rPr>
-        <w:t>&gt;Usuário Logado: {{nome}}&lt;/</w:t>
+        <w:t>&gt;Usuário Logado: {{nome</w:t>
+      </w:r>
+      <w:proofErr w:type="gramStart"/>
+      <w:r>
+        <w:rPr>
+          <w:rFonts w:ascii="Consolas" w:eastAsia="Times New Roman" w:hAnsi="Consolas" w:cs="Times New Roman"/>
+          <w:color w:val="F6F6F4"/>
+          <w:sz w:val="21"/>
+          <w:szCs w:val="21"/>
+          <w:lang w:eastAsia="pt-BR"/>
+        </w:rPr>
+        <w:t>}}&lt;</w:t>
+      </w:r>
+      <w:proofErr w:type="gramEnd"/>
+      <w:r>
+        <w:rPr>
+          <w:rFonts w:ascii="Consolas" w:eastAsia="Times New Roman" w:hAnsi="Consolas" w:cs="Times New Roman"/>
+          <w:color w:val="F6F6F4"/>
+          <w:sz w:val="21"/>
+          <w:szCs w:val="21"/>
+          <w:lang w:eastAsia="pt-BR"/>
+        </w:rPr>
+        <w:t>/</w:t>
       </w:r>
       <w:r>
         <w:rPr>
@@ -846,6 +868,7 @@
         </w:rPr>
         <w:t>=</w:t>
       </w:r>
+      <w:proofErr w:type="gramStart"/>
       <w:r>
         <w:rPr>
           <w:rFonts w:ascii="Consolas" w:eastAsia="Times New Roman" w:hAnsi="Consolas" w:cs="Times New Roman"/>
@@ -866,6 +889,7 @@
         </w:rPr>
         <w:t>!logado</w:t>
       </w:r>
+      <w:proofErr w:type="gramEnd"/>
       <w:r>
         <w:rPr>
           <w:rFonts w:ascii="Consolas" w:eastAsia="Times New Roman" w:hAnsi="Consolas" w:cs="Times New Roman"/>
@@ -998,8 +1022,20 @@
           <w:szCs w:val="21"/>
           <w:lang w:eastAsia="pt-BR"/>
         </w:rPr>
-        <w:t>logado = !logado</w:t>
-      </w:r>
+        <w:t xml:space="preserve">logado </w:t>
+      </w:r>
+      <w:proofErr w:type="gramStart"/>
+      <w:r>
+        <w:rPr>
+          <w:rFonts w:ascii="Consolas" w:eastAsia="Times New Roman" w:hAnsi="Consolas" w:cs="Times New Roman"/>
+          <w:color w:val="E7EE98"/>
+          <w:sz w:val="21"/>
+          <w:szCs w:val="21"/>
+          <w:lang w:eastAsia="pt-BR"/>
+        </w:rPr>
+        <w:t>= !logado</w:t>
+      </w:r>
+      <w:proofErr w:type="gramEnd"/>
       <w:r>
         <w:rPr>
           <w:rFonts w:ascii="Consolas" w:eastAsia="Times New Roman" w:hAnsi="Consolas" w:cs="Times New Roman"/>
@@ -1018,7 +1054,29 @@
           <w:szCs w:val="21"/>
           <w:lang w:eastAsia="pt-BR"/>
         </w:rPr>
-        <w:t>&gt;{{ logado ? 'Sair' : 'Entrar'}}&lt;/</w:t>
+        <w:t>&gt;{{ logado ? 'Sair</w:t>
+      </w:r>
+      <w:proofErr w:type="gramStart"/>
+      <w:r>
+        <w:rPr>
+          <w:rFonts w:ascii="Consolas" w:eastAsia="Times New Roman" w:hAnsi="Consolas" w:cs="Times New Roman"/>
+          <w:color w:val="F6F6F4"/>
+          <w:sz w:val="21"/>
+          <w:szCs w:val="21"/>
+          <w:lang w:eastAsia="pt-BR"/>
+        </w:rPr>
+        <w:t>' :</w:t>
+      </w:r>
+      <w:proofErr w:type="gramEnd"/>
+      <w:r>
+        <w:rPr>
+          <w:rFonts w:ascii="Consolas" w:eastAsia="Times New Roman" w:hAnsi="Consolas" w:cs="Times New Roman"/>
+          <w:color w:val="F6F6F4"/>
+          <w:sz w:val="21"/>
+          <w:szCs w:val="21"/>
+          <w:lang w:eastAsia="pt-BR"/>
+        </w:rPr>
+        <w:t xml:space="preserve"> 'Entrar'}}&lt;/</w:t>
       </w:r>
       <w:proofErr w:type="spellStart"/>
       <w:r>
@@ -1209,6 +1267,7 @@
         <w:t xml:space="preserve"> </w:t>
       </w:r>
       <w:proofErr w:type="spellStart"/>
+      <w:proofErr w:type="gramStart"/>
       <w:r>
         <w:rPr>
           <w:rFonts w:ascii="Consolas" w:eastAsia="Times New Roman" w:hAnsi="Consolas" w:cs="Times New Roman"/>
@@ -1228,7 +1287,18 @@
           <w:szCs w:val="21"/>
           <w:lang w:eastAsia="pt-BR"/>
         </w:rPr>
-        <w:t>({</w:t>
+        <w:t>(</w:t>
+      </w:r>
+      <w:proofErr w:type="gramEnd"/>
+      <w:r>
+        <w:rPr>
+          <w:rFonts w:ascii="Consolas" w:eastAsia="Times New Roman" w:hAnsi="Consolas" w:cs="Times New Roman"/>
+          <w:color w:val="F6F6F4"/>
+          <w:sz w:val="21"/>
+          <w:szCs w:val="21"/>
+          <w:lang w:eastAsia="pt-BR"/>
+        </w:rPr>
+        <w:t>{</w:t>
       </w:r>
     </w:p>
     <w:p>
@@ -1300,6 +1370,7 @@
         </w:rPr>
         <w:t>#app</w:t>
       </w:r>
+      <w:proofErr w:type="gramStart"/>
       <w:r>
         <w:rPr>
           <w:rFonts w:ascii="Consolas" w:eastAsia="Times New Roman" w:hAnsi="Consolas" w:cs="Times New Roman"/>
@@ -1320,6 +1391,7 @@
         </w:rPr>
         <w:t xml:space="preserve"> ,</w:t>
       </w:r>
+      <w:proofErr w:type="gramEnd"/>
     </w:p>
     <w:p>
       <w:pPr>
@@ -1348,6 +1420,7 @@
         </w:rPr>
         <w:t>        data</w:t>
       </w:r>
+      <w:proofErr w:type="gramStart"/>
       <w:r>
         <w:rPr>
           <w:rFonts w:ascii="Consolas" w:eastAsia="Times New Roman" w:hAnsi="Consolas" w:cs="Times New Roman"/>
@@ -1368,6 +1441,7 @@
         </w:rPr>
         <w:t>{</w:t>
       </w:r>
+      <w:proofErr w:type="gramEnd"/>
     </w:p>
     <w:p>
       <w:pPr>
@@ -2030,7 +2104,29 @@
           <w:szCs w:val="21"/>
           <w:lang w:eastAsia="pt-BR"/>
         </w:rPr>
-        <w:t>&gt;Usuário Logado: {{nome}}&lt;/</w:t>
+        <w:t>&gt;Usuário Logado: {{nome</w:t>
+      </w:r>
+      <w:proofErr w:type="gramStart"/>
+      <w:r>
+        <w:rPr>
+          <w:rFonts w:ascii="Consolas" w:eastAsia="Times New Roman" w:hAnsi="Consolas" w:cs="Times New Roman"/>
+          <w:color w:val="F6F6F4"/>
+          <w:sz w:val="21"/>
+          <w:szCs w:val="21"/>
+          <w:lang w:eastAsia="pt-BR"/>
+        </w:rPr>
+        <w:t>}}&lt;</w:t>
+      </w:r>
+      <w:proofErr w:type="gramEnd"/>
+      <w:r>
+        <w:rPr>
+          <w:rFonts w:ascii="Consolas" w:eastAsia="Times New Roman" w:hAnsi="Consolas" w:cs="Times New Roman"/>
+          <w:color w:val="F6F6F4"/>
+          <w:sz w:val="21"/>
+          <w:szCs w:val="21"/>
+          <w:lang w:eastAsia="pt-BR"/>
+        </w:rPr>
+        <w:t>/</w:t>
       </w:r>
       <w:r>
         <w:rPr>
@@ -2236,8 +2332,20 @@
           <w:szCs w:val="21"/>
           <w:lang w:eastAsia="pt-BR"/>
         </w:rPr>
-        <w:t>logado = !logado</w:t>
-      </w:r>
+        <w:t xml:space="preserve">logado </w:t>
+      </w:r>
+      <w:proofErr w:type="gramStart"/>
+      <w:r>
+        <w:rPr>
+          <w:rFonts w:ascii="Consolas" w:eastAsia="Times New Roman" w:hAnsi="Consolas" w:cs="Times New Roman"/>
+          <w:color w:val="E7EE98"/>
+          <w:sz w:val="21"/>
+          <w:szCs w:val="21"/>
+          <w:lang w:eastAsia="pt-BR"/>
+        </w:rPr>
+        <w:t>= !logado</w:t>
+      </w:r>
+      <w:proofErr w:type="gramEnd"/>
       <w:r>
         <w:rPr>
           <w:rFonts w:ascii="Consolas" w:eastAsia="Times New Roman" w:hAnsi="Consolas" w:cs="Times New Roman"/>
@@ -2256,7 +2364,29 @@
           <w:szCs w:val="21"/>
           <w:lang w:eastAsia="pt-BR"/>
         </w:rPr>
-        <w:t>&gt;{{ logado ? 'Sair' : 'Entrar'}}&lt;/</w:t>
+        <w:t>&gt;{{ logado ? 'Sair</w:t>
+      </w:r>
+      <w:proofErr w:type="gramStart"/>
+      <w:r>
+        <w:rPr>
+          <w:rFonts w:ascii="Consolas" w:eastAsia="Times New Roman" w:hAnsi="Consolas" w:cs="Times New Roman"/>
+          <w:color w:val="F6F6F4"/>
+          <w:sz w:val="21"/>
+          <w:szCs w:val="21"/>
+          <w:lang w:eastAsia="pt-BR"/>
+        </w:rPr>
+        <w:t>' :</w:t>
+      </w:r>
+      <w:proofErr w:type="gramEnd"/>
+      <w:r>
+        <w:rPr>
+          <w:rFonts w:ascii="Consolas" w:eastAsia="Times New Roman" w:hAnsi="Consolas" w:cs="Times New Roman"/>
+          <w:color w:val="F6F6F4"/>
+          <w:sz w:val="21"/>
+          <w:szCs w:val="21"/>
+          <w:lang w:eastAsia="pt-BR"/>
+        </w:rPr>
+        <w:t xml:space="preserve"> 'Entrar'}}&lt;/</w:t>
       </w:r>
       <w:proofErr w:type="spellStart"/>
       <w:r>
@@ -2474,7 +2604,25 @@
           <w:sz w:val="24"/>
           <w:szCs w:val="24"/>
         </w:rPr>
-        <w:t>. Vamos também adicionar um parágrafo intermediário e vamos utilizar  condicional v-</w:t>
+        <w:t xml:space="preserve">. Vamos também adicionar um parágrafo intermediário e vamos </w:t>
+      </w:r>
+      <w:proofErr w:type="gramStart"/>
+      <w:r>
+        <w:rPr>
+          <w:rFonts w:ascii="Consolas" w:hAnsi="Consolas"/>
+          <w:sz w:val="24"/>
+          <w:szCs w:val="24"/>
+        </w:rPr>
+        <w:t>utilizar  condicional</w:t>
+      </w:r>
+      <w:proofErr w:type="gramEnd"/>
+      <w:r>
+        <w:rPr>
+          <w:rFonts w:ascii="Consolas" w:hAnsi="Consolas"/>
+          <w:sz w:val="24"/>
+          <w:szCs w:val="24"/>
+        </w:rPr>
+        <w:t xml:space="preserve"> v-</w:t>
       </w:r>
       <w:proofErr w:type="spellStart"/>
       <w:r>
@@ -3125,7 +3273,29 @@
           <w:szCs w:val="21"/>
           <w:lang w:eastAsia="pt-BR"/>
         </w:rPr>
-        <w:t>&gt;Usuário Logado: {{nome}}&lt;/</w:t>
+        <w:t>&gt;Usuário Logado: {{nome</w:t>
+      </w:r>
+      <w:proofErr w:type="gramStart"/>
+      <w:r>
+        <w:rPr>
+          <w:rFonts w:ascii="Consolas" w:eastAsia="Times New Roman" w:hAnsi="Consolas" w:cs="Times New Roman"/>
+          <w:color w:val="F6F6F4"/>
+          <w:sz w:val="21"/>
+          <w:szCs w:val="21"/>
+          <w:lang w:eastAsia="pt-BR"/>
+        </w:rPr>
+        <w:t>}}&lt;</w:t>
+      </w:r>
+      <w:proofErr w:type="gramEnd"/>
+      <w:r>
+        <w:rPr>
+          <w:rFonts w:ascii="Consolas" w:eastAsia="Times New Roman" w:hAnsi="Consolas" w:cs="Times New Roman"/>
+          <w:color w:val="F6F6F4"/>
+          <w:sz w:val="21"/>
+          <w:szCs w:val="21"/>
+          <w:lang w:eastAsia="pt-BR"/>
+        </w:rPr>
+        <w:t>/</w:t>
       </w:r>
       <w:r>
         <w:rPr>
@@ -3503,8 +3673,20 @@
           <w:szCs w:val="21"/>
           <w:lang w:eastAsia="pt-BR"/>
         </w:rPr>
-        <w:t>logado = !logado</w:t>
-      </w:r>
+        <w:t xml:space="preserve">logado </w:t>
+      </w:r>
+      <w:proofErr w:type="gramStart"/>
+      <w:r>
+        <w:rPr>
+          <w:rFonts w:ascii="Consolas" w:eastAsia="Times New Roman" w:hAnsi="Consolas" w:cs="Times New Roman"/>
+          <w:color w:val="E7EE98"/>
+          <w:sz w:val="21"/>
+          <w:szCs w:val="21"/>
+          <w:lang w:eastAsia="pt-BR"/>
+        </w:rPr>
+        <w:t>= !logado</w:t>
+      </w:r>
+      <w:proofErr w:type="gramEnd"/>
       <w:r>
         <w:rPr>
           <w:rFonts w:ascii="Consolas" w:eastAsia="Times New Roman" w:hAnsi="Consolas" w:cs="Times New Roman"/>
@@ -3523,7 +3705,29 @@
           <w:szCs w:val="21"/>
           <w:lang w:eastAsia="pt-BR"/>
         </w:rPr>
-        <w:t>&gt;{{ logado ? 'Sair' : 'Entrar'}}&lt;/</w:t>
+        <w:t>&gt;{{ logado ? 'Sair</w:t>
+      </w:r>
+      <w:proofErr w:type="gramStart"/>
+      <w:r>
+        <w:rPr>
+          <w:rFonts w:ascii="Consolas" w:eastAsia="Times New Roman" w:hAnsi="Consolas" w:cs="Times New Roman"/>
+          <w:color w:val="F6F6F4"/>
+          <w:sz w:val="21"/>
+          <w:szCs w:val="21"/>
+          <w:lang w:eastAsia="pt-BR"/>
+        </w:rPr>
+        <w:t>' :</w:t>
+      </w:r>
+      <w:proofErr w:type="gramEnd"/>
+      <w:r>
+        <w:rPr>
+          <w:rFonts w:ascii="Consolas" w:eastAsia="Times New Roman" w:hAnsi="Consolas" w:cs="Times New Roman"/>
+          <w:color w:val="F6F6F4"/>
+          <w:sz w:val="21"/>
+          <w:szCs w:val="21"/>
+          <w:lang w:eastAsia="pt-BR"/>
+        </w:rPr>
+        <w:t xml:space="preserve"> 'Entrar'}}&lt;/</w:t>
       </w:r>
       <w:proofErr w:type="spellStart"/>
       <w:r>
@@ -3714,6 +3918,7 @@
         <w:t xml:space="preserve"> </w:t>
       </w:r>
       <w:proofErr w:type="spellStart"/>
+      <w:proofErr w:type="gramStart"/>
       <w:r>
         <w:rPr>
           <w:rFonts w:ascii="Consolas" w:eastAsia="Times New Roman" w:hAnsi="Consolas" w:cs="Times New Roman"/>
@@ -3733,7 +3938,18 @@
           <w:szCs w:val="21"/>
           <w:lang w:eastAsia="pt-BR"/>
         </w:rPr>
-        <w:t>({</w:t>
+        <w:t>(</w:t>
+      </w:r>
+      <w:proofErr w:type="gramEnd"/>
+      <w:r>
+        <w:rPr>
+          <w:rFonts w:ascii="Consolas" w:eastAsia="Times New Roman" w:hAnsi="Consolas" w:cs="Times New Roman"/>
+          <w:color w:val="F6F6F4"/>
+          <w:sz w:val="21"/>
+          <w:szCs w:val="21"/>
+          <w:lang w:eastAsia="pt-BR"/>
+        </w:rPr>
+        <w:t>{</w:t>
       </w:r>
     </w:p>
     <w:p>
@@ -3805,6 +4021,7 @@
         </w:rPr>
         <w:t>#app</w:t>
       </w:r>
+      <w:proofErr w:type="gramStart"/>
       <w:r>
         <w:rPr>
           <w:rFonts w:ascii="Consolas" w:eastAsia="Times New Roman" w:hAnsi="Consolas" w:cs="Times New Roman"/>
@@ -3825,6 +4042,7 @@
         </w:rPr>
         <w:t xml:space="preserve"> ,</w:t>
       </w:r>
+      <w:proofErr w:type="gramEnd"/>
     </w:p>
     <w:p>
       <w:pPr>
@@ -3853,6 +4071,7 @@
         </w:rPr>
         <w:t>        data</w:t>
       </w:r>
+      <w:proofErr w:type="gramStart"/>
       <w:r>
         <w:rPr>
           <w:rFonts w:ascii="Consolas" w:eastAsia="Times New Roman" w:hAnsi="Consolas" w:cs="Times New Roman"/>
@@ -3873,6 +4092,7 @@
         </w:rPr>
         <w:t>{</w:t>
       </w:r>
+      <w:proofErr w:type="gramEnd"/>
     </w:p>
     <w:p>
       <w:pPr>
@@ -4811,7 +5031,29 @@
           <w:szCs w:val="21"/>
           <w:lang w:eastAsia="pt-BR"/>
         </w:rPr>
-        <w:t>&gt;Usuário Logado: {{nome}}&lt;/</w:t>
+        <w:t>&gt;Usuário Logado: {{nome</w:t>
+      </w:r>
+      <w:proofErr w:type="gramStart"/>
+      <w:r>
+        <w:rPr>
+          <w:rFonts w:ascii="Consolas" w:eastAsia="Times New Roman" w:hAnsi="Consolas" w:cs="Times New Roman"/>
+          <w:color w:val="F6F6F4"/>
+          <w:sz w:val="21"/>
+          <w:szCs w:val="21"/>
+          <w:lang w:eastAsia="pt-BR"/>
+        </w:rPr>
+        <w:t>}}&lt;</w:t>
+      </w:r>
+      <w:proofErr w:type="gramEnd"/>
+      <w:r>
+        <w:rPr>
+          <w:rFonts w:ascii="Consolas" w:eastAsia="Times New Roman" w:hAnsi="Consolas" w:cs="Times New Roman"/>
+          <w:color w:val="F6F6F4"/>
+          <w:sz w:val="21"/>
+          <w:szCs w:val="21"/>
+          <w:lang w:eastAsia="pt-BR"/>
+        </w:rPr>
+        <w:t>/</w:t>
       </w:r>
       <w:r>
         <w:rPr>
@@ -5225,7 +5467,29 @@
           <w:szCs w:val="21"/>
           <w:lang w:eastAsia="pt-BR"/>
         </w:rPr>
-        <w:t>&gt;Usuário Logado: {{nome}}&lt;/</w:t>
+        <w:t>&gt;Usuário Logado: {{nome</w:t>
+      </w:r>
+      <w:proofErr w:type="gramStart"/>
+      <w:r>
+        <w:rPr>
+          <w:rFonts w:ascii="Consolas" w:eastAsia="Times New Roman" w:hAnsi="Consolas" w:cs="Times New Roman"/>
+          <w:color w:val="F6F6F4"/>
+          <w:sz w:val="21"/>
+          <w:szCs w:val="21"/>
+          <w:lang w:eastAsia="pt-BR"/>
+        </w:rPr>
+        <w:t>}}&lt;</w:t>
+      </w:r>
+      <w:proofErr w:type="gramEnd"/>
+      <w:r>
+        <w:rPr>
+          <w:rFonts w:ascii="Consolas" w:eastAsia="Times New Roman" w:hAnsi="Consolas" w:cs="Times New Roman"/>
+          <w:color w:val="F6F6F4"/>
+          <w:sz w:val="21"/>
+          <w:szCs w:val="21"/>
+          <w:lang w:eastAsia="pt-BR"/>
+        </w:rPr>
+        <w:t>/</w:t>
       </w:r>
       <w:r>
         <w:rPr>
@@ -5397,7 +5661,29 @@
           <w:sz w:val="24"/>
           <w:szCs w:val="24"/>
         </w:rPr>
-        <w:t>Aula 50 –  v-show</w:t>
+        <w:t xml:space="preserve">Aula 50 </w:t>
+      </w:r>
+      <w:proofErr w:type="gramStart"/>
+      <w:r>
+        <w:rPr>
+          <w:rFonts w:ascii="Consolas" w:hAnsi="Consolas"/>
+          <w:b/>
+          <w:bCs/>
+          <w:sz w:val="24"/>
+          <w:szCs w:val="24"/>
+        </w:rPr>
+        <w:t>–  v</w:t>
+      </w:r>
+      <w:proofErr w:type="gramEnd"/>
+      <w:r>
+        <w:rPr>
+          <w:rFonts w:ascii="Consolas" w:hAnsi="Consolas"/>
+          <w:b/>
+          <w:bCs/>
+          <w:sz w:val="24"/>
+          <w:szCs w:val="24"/>
+        </w:rPr>
+        <w:t>-show</w:t>
       </w:r>
     </w:p>
     <w:p>
@@ -6164,7 +6450,29 @@
           <w:szCs w:val="21"/>
           <w:lang w:eastAsia="pt-BR"/>
         </w:rPr>
-        <w:t>&gt;Usuário Logado: {{nome}}&lt;/</w:t>
+        <w:t>&gt;Usuário Logado: {{nome</w:t>
+      </w:r>
+      <w:proofErr w:type="gramStart"/>
+      <w:r>
+        <w:rPr>
+          <w:rFonts w:ascii="Consolas" w:eastAsia="Times New Roman" w:hAnsi="Consolas" w:cs="Times New Roman"/>
+          <w:color w:val="F6F6F4"/>
+          <w:sz w:val="21"/>
+          <w:szCs w:val="21"/>
+          <w:lang w:eastAsia="pt-BR"/>
+        </w:rPr>
+        <w:t>}}&lt;</w:t>
+      </w:r>
+      <w:proofErr w:type="gramEnd"/>
+      <w:r>
+        <w:rPr>
+          <w:rFonts w:ascii="Consolas" w:eastAsia="Times New Roman" w:hAnsi="Consolas" w:cs="Times New Roman"/>
+          <w:color w:val="F6F6F4"/>
+          <w:sz w:val="21"/>
+          <w:szCs w:val="21"/>
+          <w:lang w:eastAsia="pt-BR"/>
+        </w:rPr>
+        <w:t>/</w:t>
       </w:r>
       <w:r>
         <w:rPr>
@@ -6660,8 +6968,20 @@
           <w:szCs w:val="21"/>
           <w:lang w:eastAsia="pt-BR"/>
         </w:rPr>
-        <w:t>logado = !logado</w:t>
-      </w:r>
+        <w:t xml:space="preserve">logado </w:t>
+      </w:r>
+      <w:proofErr w:type="gramStart"/>
+      <w:r>
+        <w:rPr>
+          <w:rFonts w:ascii="Consolas" w:eastAsia="Times New Roman" w:hAnsi="Consolas" w:cs="Times New Roman"/>
+          <w:color w:val="E7EE98"/>
+          <w:sz w:val="21"/>
+          <w:szCs w:val="21"/>
+          <w:lang w:eastAsia="pt-BR"/>
+        </w:rPr>
+        <w:t>= !logado</w:t>
+      </w:r>
+      <w:proofErr w:type="gramEnd"/>
       <w:r>
         <w:rPr>
           <w:rFonts w:ascii="Consolas" w:eastAsia="Times New Roman" w:hAnsi="Consolas" w:cs="Times New Roman"/>
@@ -6680,7 +7000,29 @@
           <w:szCs w:val="21"/>
           <w:lang w:eastAsia="pt-BR"/>
         </w:rPr>
-        <w:t>&gt;{{ logado ? 'Sair' : 'Entrar'}}&lt;/</w:t>
+        <w:t>&gt;{{ logado ? 'Sair</w:t>
+      </w:r>
+      <w:proofErr w:type="gramStart"/>
+      <w:r>
+        <w:rPr>
+          <w:rFonts w:ascii="Consolas" w:eastAsia="Times New Roman" w:hAnsi="Consolas" w:cs="Times New Roman"/>
+          <w:color w:val="F6F6F4"/>
+          <w:sz w:val="21"/>
+          <w:szCs w:val="21"/>
+          <w:lang w:eastAsia="pt-BR"/>
+        </w:rPr>
+        <w:t>' :</w:t>
+      </w:r>
+      <w:proofErr w:type="gramEnd"/>
+      <w:r>
+        <w:rPr>
+          <w:rFonts w:ascii="Consolas" w:eastAsia="Times New Roman" w:hAnsi="Consolas" w:cs="Times New Roman"/>
+          <w:color w:val="F6F6F4"/>
+          <w:sz w:val="21"/>
+          <w:szCs w:val="21"/>
+          <w:lang w:eastAsia="pt-BR"/>
+        </w:rPr>
+        <w:t xml:space="preserve"> 'Entrar'}}&lt;/</w:t>
       </w:r>
       <w:proofErr w:type="spellStart"/>
       <w:r>
@@ -7090,7 +7432,29 @@
           <w:szCs w:val="21"/>
           <w:lang w:eastAsia="pt-BR"/>
         </w:rPr>
-        <w:t>&gt;Desenvolvido por você.&lt;/</w:t>
+        <w:t xml:space="preserve">&gt;Desenvolvido por </w:t>
+      </w:r>
+      <w:proofErr w:type="gramStart"/>
+      <w:r>
+        <w:rPr>
+          <w:rFonts w:ascii="Consolas" w:eastAsia="Times New Roman" w:hAnsi="Consolas" w:cs="Times New Roman"/>
+          <w:color w:val="F6F6F4"/>
+          <w:sz w:val="21"/>
+          <w:szCs w:val="21"/>
+          <w:lang w:eastAsia="pt-BR"/>
+        </w:rPr>
+        <w:t>você.&lt;</w:t>
+      </w:r>
+      <w:proofErr w:type="gramEnd"/>
+      <w:r>
+        <w:rPr>
+          <w:rFonts w:ascii="Consolas" w:eastAsia="Times New Roman" w:hAnsi="Consolas" w:cs="Times New Roman"/>
+          <w:color w:val="F6F6F4"/>
+          <w:sz w:val="21"/>
+          <w:szCs w:val="21"/>
+          <w:lang w:eastAsia="pt-BR"/>
+        </w:rPr>
+        <w:t>/</w:t>
       </w:r>
       <w:r>
         <w:rPr>
@@ -7347,6 +7711,7 @@
         <w:t xml:space="preserve"> </w:t>
       </w:r>
       <w:proofErr w:type="spellStart"/>
+      <w:proofErr w:type="gramStart"/>
       <w:r>
         <w:rPr>
           <w:rFonts w:ascii="Consolas" w:eastAsia="Times New Roman" w:hAnsi="Consolas" w:cs="Times New Roman"/>
@@ -7366,7 +7731,18 @@
           <w:szCs w:val="21"/>
           <w:lang w:eastAsia="pt-BR"/>
         </w:rPr>
-        <w:t>({</w:t>
+        <w:t>(</w:t>
+      </w:r>
+      <w:proofErr w:type="gramEnd"/>
+      <w:r>
+        <w:rPr>
+          <w:rFonts w:ascii="Consolas" w:eastAsia="Times New Roman" w:hAnsi="Consolas" w:cs="Times New Roman"/>
+          <w:color w:val="F6F6F4"/>
+          <w:sz w:val="21"/>
+          <w:szCs w:val="21"/>
+          <w:lang w:eastAsia="pt-BR"/>
+        </w:rPr>
+        <w:t>{</w:t>
       </w:r>
     </w:p>
     <w:p>
@@ -7438,6 +7814,7 @@
         </w:rPr>
         <w:t>#app</w:t>
       </w:r>
+      <w:proofErr w:type="gramStart"/>
       <w:r>
         <w:rPr>
           <w:rFonts w:ascii="Consolas" w:eastAsia="Times New Roman" w:hAnsi="Consolas" w:cs="Times New Roman"/>
@@ -7458,6 +7835,7 @@
         </w:rPr>
         <w:t xml:space="preserve"> ,</w:t>
       </w:r>
+      <w:proofErr w:type="gramEnd"/>
     </w:p>
     <w:p>
       <w:pPr>
@@ -7486,6 +7864,7 @@
         </w:rPr>
         <w:t>        data</w:t>
       </w:r>
+      <w:proofErr w:type="gramStart"/>
       <w:r>
         <w:rPr>
           <w:rFonts w:ascii="Consolas" w:eastAsia="Times New Roman" w:hAnsi="Consolas" w:cs="Times New Roman"/>
@@ -7506,6 +7885,7 @@
         </w:rPr>
         <w:t>{</w:t>
       </w:r>
+      <w:proofErr w:type="gramEnd"/>
     </w:p>
     <w:p>
       <w:pPr>
@@ -7940,7 +8320,25 @@
           <w:sz w:val="24"/>
           <w:szCs w:val="24"/>
         </w:rPr>
-        <w:t xml:space="preserve"> dentro de data(). Neste exemplo iremos utilizar a princípio a lista de cores.</w:t>
+        <w:t xml:space="preserve"> dentro de </w:t>
+      </w:r>
+      <w:proofErr w:type="gramStart"/>
+      <w:r>
+        <w:rPr>
+          <w:rFonts w:ascii="Consolas" w:hAnsi="Consolas"/>
+          <w:sz w:val="24"/>
+          <w:szCs w:val="24"/>
+        </w:rPr>
+        <w:t>data(</w:t>
+      </w:r>
+      <w:proofErr w:type="gramEnd"/>
+      <w:r>
+        <w:rPr>
+          <w:rFonts w:ascii="Consolas" w:hAnsi="Consolas"/>
+          <w:sz w:val="24"/>
+          <w:szCs w:val="24"/>
+        </w:rPr>
+        <w:t>). Neste exemplo iremos utilizar a princípio a lista de cores.</w:t>
       </w:r>
     </w:p>
     <w:p>
@@ -8685,7 +9083,29 @@
           <w:szCs w:val="21"/>
           <w:lang w:eastAsia="pt-BR"/>
         </w:rPr>
-        <w:t>&gt;{{cor}}&lt;/</w:t>
+        <w:t>&gt;{{cor</w:t>
+      </w:r>
+      <w:proofErr w:type="gramStart"/>
+      <w:r>
+        <w:rPr>
+          <w:rFonts w:ascii="Consolas" w:eastAsia="Times New Roman" w:hAnsi="Consolas" w:cs="Times New Roman"/>
+          <w:color w:val="F6F6F4"/>
+          <w:sz w:val="21"/>
+          <w:szCs w:val="21"/>
+          <w:lang w:eastAsia="pt-BR"/>
+        </w:rPr>
+        <w:t>}}&lt;</w:t>
+      </w:r>
+      <w:proofErr w:type="gramEnd"/>
+      <w:r>
+        <w:rPr>
+          <w:rFonts w:ascii="Consolas" w:eastAsia="Times New Roman" w:hAnsi="Consolas" w:cs="Times New Roman"/>
+          <w:color w:val="F6F6F4"/>
+          <w:sz w:val="21"/>
+          <w:szCs w:val="21"/>
+          <w:lang w:eastAsia="pt-BR"/>
+        </w:rPr>
+        <w:t>/</w:t>
       </w:r>
       <w:r>
         <w:rPr>
@@ -8924,6 +9344,7 @@
         <w:t xml:space="preserve"> </w:t>
       </w:r>
       <w:proofErr w:type="spellStart"/>
+      <w:proofErr w:type="gramStart"/>
       <w:r>
         <w:rPr>
           <w:rFonts w:ascii="Consolas" w:eastAsia="Times New Roman" w:hAnsi="Consolas" w:cs="Times New Roman"/>
@@ -8943,7 +9364,18 @@
           <w:szCs w:val="21"/>
           <w:lang w:eastAsia="pt-BR"/>
         </w:rPr>
-        <w:t>({</w:t>
+        <w:t>(</w:t>
+      </w:r>
+      <w:proofErr w:type="gramEnd"/>
+      <w:r>
+        <w:rPr>
+          <w:rFonts w:ascii="Consolas" w:eastAsia="Times New Roman" w:hAnsi="Consolas" w:cs="Times New Roman"/>
+          <w:color w:val="F6F6F4"/>
+          <w:sz w:val="21"/>
+          <w:szCs w:val="21"/>
+          <w:lang w:eastAsia="pt-BR"/>
+        </w:rPr>
+        <w:t>{</w:t>
       </w:r>
     </w:p>
     <w:p>
@@ -9015,6 +9447,7 @@
         </w:rPr>
         <w:t>#app</w:t>
       </w:r>
+      <w:proofErr w:type="gramStart"/>
       <w:r>
         <w:rPr>
           <w:rFonts w:ascii="Consolas" w:eastAsia="Times New Roman" w:hAnsi="Consolas" w:cs="Times New Roman"/>
@@ -9035,6 +9468,7 @@
         </w:rPr>
         <w:t xml:space="preserve"> ,</w:t>
       </w:r>
+      <w:proofErr w:type="gramEnd"/>
     </w:p>
     <w:p>
       <w:pPr>
@@ -9063,6 +9497,7 @@
         </w:rPr>
         <w:t>        data</w:t>
       </w:r>
+      <w:proofErr w:type="gramStart"/>
       <w:r>
         <w:rPr>
           <w:rFonts w:ascii="Consolas" w:eastAsia="Times New Roman" w:hAnsi="Consolas" w:cs="Times New Roman"/>
@@ -9083,6 +9518,7 @@
         </w:rPr>
         <w:t>{</w:t>
       </w:r>
+      <w:proofErr w:type="gramEnd"/>
     </w:p>
     <w:p>
       <w:pPr>
@@ -9321,6 +9757,7 @@
         </w:rPr>
         <w:t>           pessoas</w:t>
       </w:r>
+      <w:proofErr w:type="gramStart"/>
       <w:r>
         <w:rPr>
           <w:rFonts w:ascii="Consolas" w:eastAsia="Times New Roman" w:hAnsi="Consolas" w:cs="Times New Roman"/>
@@ -9341,6 +9778,7 @@
         </w:rPr>
         <w:t>[</w:t>
       </w:r>
+      <w:proofErr w:type="gramEnd"/>
     </w:p>
     <w:p>
       <w:pPr>
@@ -9888,7 +10326,16 @@
           <w:sz w:val="24"/>
           <w:szCs w:val="24"/>
         </w:rPr>
-        <w:t>Para termos acesso ao índice basta adicionarmos no v-for um</w:t>
+        <w:t xml:space="preserve">Para termos acesso ao índice basta adicionarmos no v-for </w:t>
+      </w:r>
+      <w:proofErr w:type="gramStart"/>
+      <w:r>
+        <w:rPr>
+          <w:rFonts w:ascii="Consolas" w:hAnsi="Consolas"/>
+          <w:sz w:val="24"/>
+          <w:szCs w:val="24"/>
+        </w:rPr>
+        <w:t>um</w:t>
       </w:r>
       <w:r>
         <w:rPr>
@@ -9898,6 +10345,7 @@
         </w:rPr>
         <w:t xml:space="preserve"> parênteses</w:t>
       </w:r>
+      <w:proofErr w:type="gramEnd"/>
       <w:r>
         <w:rPr>
           <w:rFonts w:ascii="Consolas" w:hAnsi="Consolas"/>
@@ -10490,7 +10938,29 @@
           <w:szCs w:val="21"/>
           <w:lang w:eastAsia="pt-BR"/>
         </w:rPr>
-        <w:t>&gt;índice: {{i}} - {{cor}}&lt;/</w:t>
+        <w:t>&gt;índice: {{i}} - {{cor</w:t>
+      </w:r>
+      <w:proofErr w:type="gramStart"/>
+      <w:r>
+        <w:rPr>
+          <w:rFonts w:ascii="Consolas" w:eastAsia="Times New Roman" w:hAnsi="Consolas" w:cs="Times New Roman"/>
+          <w:color w:val="F6F6F4"/>
+          <w:sz w:val="21"/>
+          <w:szCs w:val="21"/>
+          <w:lang w:eastAsia="pt-BR"/>
+        </w:rPr>
+        <w:t>}}&lt;</w:t>
+      </w:r>
+      <w:proofErr w:type="gramEnd"/>
+      <w:r>
+        <w:rPr>
+          <w:rFonts w:ascii="Consolas" w:eastAsia="Times New Roman" w:hAnsi="Consolas" w:cs="Times New Roman"/>
+          <w:color w:val="F6F6F4"/>
+          <w:sz w:val="21"/>
+          <w:szCs w:val="21"/>
+          <w:lang w:eastAsia="pt-BR"/>
+        </w:rPr>
+        <w:t>/</w:t>
       </w:r>
       <w:r>
         <w:rPr>
@@ -10729,6 +11199,7 @@
         <w:t xml:space="preserve"> </w:t>
       </w:r>
       <w:proofErr w:type="spellStart"/>
+      <w:proofErr w:type="gramStart"/>
       <w:r>
         <w:rPr>
           <w:rFonts w:ascii="Consolas" w:eastAsia="Times New Roman" w:hAnsi="Consolas" w:cs="Times New Roman"/>
@@ -10748,7 +11219,18 @@
           <w:szCs w:val="21"/>
           <w:lang w:eastAsia="pt-BR"/>
         </w:rPr>
-        <w:t>({</w:t>
+        <w:t>(</w:t>
+      </w:r>
+      <w:proofErr w:type="gramEnd"/>
+      <w:r>
+        <w:rPr>
+          <w:rFonts w:ascii="Consolas" w:eastAsia="Times New Roman" w:hAnsi="Consolas" w:cs="Times New Roman"/>
+          <w:color w:val="F6F6F4"/>
+          <w:sz w:val="21"/>
+          <w:szCs w:val="21"/>
+          <w:lang w:eastAsia="pt-BR"/>
+        </w:rPr>
+        <w:t>{</w:t>
       </w:r>
     </w:p>
     <w:p>
@@ -10820,6 +11302,7 @@
         </w:rPr>
         <w:t>#app</w:t>
       </w:r>
+      <w:proofErr w:type="gramStart"/>
       <w:r>
         <w:rPr>
           <w:rFonts w:ascii="Consolas" w:eastAsia="Times New Roman" w:hAnsi="Consolas" w:cs="Times New Roman"/>
@@ -10840,6 +11323,7 @@
         </w:rPr>
         <w:t xml:space="preserve"> ,</w:t>
       </w:r>
+      <w:proofErr w:type="gramEnd"/>
     </w:p>
     <w:p>
       <w:pPr>
@@ -10868,6 +11352,7 @@
         </w:rPr>
         <w:t>        data</w:t>
       </w:r>
+      <w:proofErr w:type="gramStart"/>
       <w:r>
         <w:rPr>
           <w:rFonts w:ascii="Consolas" w:eastAsia="Times New Roman" w:hAnsi="Consolas" w:cs="Times New Roman"/>
@@ -10888,6 +11373,7 @@
         </w:rPr>
         <w:t>{</w:t>
       </w:r>
+      <w:proofErr w:type="gramEnd"/>
     </w:p>
     <w:p>
       <w:pPr>
@@ -11126,6 +11612,7 @@
         </w:rPr>
         <w:t>           pessoas</w:t>
       </w:r>
+      <w:proofErr w:type="gramStart"/>
       <w:r>
         <w:rPr>
           <w:rFonts w:ascii="Consolas" w:eastAsia="Times New Roman" w:hAnsi="Consolas" w:cs="Times New Roman"/>
@@ -11146,6 +11633,7 @@
         </w:rPr>
         <w:t>[</w:t>
       </w:r>
+      <w:proofErr w:type="gramEnd"/>
     </w:p>
     <w:p>
       <w:pPr>
@@ -11715,6 +12203,7 @@
         <w:t xml:space="preserve">    </w:t>
       </w:r>
       <w:proofErr w:type="spellStart"/>
+      <w:proofErr w:type="gramStart"/>
       <w:r>
         <w:rPr>
           <w:rFonts w:ascii="Consolas" w:eastAsia="Times New Roman" w:hAnsi="Consolas" w:cs="Times New Roman"/>
@@ -11736,6 +12225,7 @@
         </w:rPr>
         <w:t>{</w:t>
       </w:r>
+      <w:proofErr w:type="gramEnd"/>
     </w:p>
     <w:p>
       <w:pPr>
@@ -12671,7 +13161,29 @@
           <w:szCs w:val="21"/>
           <w:lang w:eastAsia="pt-BR"/>
         </w:rPr>
-        <w:t>&gt;índice: {{i}} - {{cor}}&lt;/</w:t>
+        <w:t>&gt;índice: {{i}} - {{cor</w:t>
+      </w:r>
+      <w:proofErr w:type="gramStart"/>
+      <w:r>
+        <w:rPr>
+          <w:rFonts w:ascii="Consolas" w:eastAsia="Times New Roman" w:hAnsi="Consolas" w:cs="Times New Roman"/>
+          <w:color w:val="F6F6F4"/>
+          <w:sz w:val="21"/>
+          <w:szCs w:val="21"/>
+          <w:lang w:eastAsia="pt-BR"/>
+        </w:rPr>
+        <w:t>}}&lt;</w:t>
+      </w:r>
+      <w:proofErr w:type="gramEnd"/>
+      <w:r>
+        <w:rPr>
+          <w:rFonts w:ascii="Consolas" w:eastAsia="Times New Roman" w:hAnsi="Consolas" w:cs="Times New Roman"/>
+          <w:color w:val="F6F6F4"/>
+          <w:sz w:val="21"/>
+          <w:szCs w:val="21"/>
+          <w:lang w:eastAsia="pt-BR"/>
+        </w:rPr>
+        <w:t>/</w:t>
       </w:r>
       <w:r>
         <w:rPr>
@@ -12951,7 +13463,29 @@
           <w:szCs w:val="21"/>
           <w:lang w:eastAsia="pt-BR"/>
         </w:rPr>
-        <w:t>&gt;{{cor}}&lt;/</w:t>
+        <w:t>&gt;{{cor</w:t>
+      </w:r>
+      <w:proofErr w:type="gramStart"/>
+      <w:r>
+        <w:rPr>
+          <w:rFonts w:ascii="Consolas" w:eastAsia="Times New Roman" w:hAnsi="Consolas" w:cs="Times New Roman"/>
+          <w:color w:val="F6F6F4"/>
+          <w:sz w:val="21"/>
+          <w:szCs w:val="21"/>
+          <w:lang w:eastAsia="pt-BR"/>
+        </w:rPr>
+        <w:t>}}&lt;</w:t>
+      </w:r>
+      <w:proofErr w:type="gramEnd"/>
+      <w:r>
+        <w:rPr>
+          <w:rFonts w:ascii="Consolas" w:eastAsia="Times New Roman" w:hAnsi="Consolas" w:cs="Times New Roman"/>
+          <w:color w:val="F6F6F4"/>
+          <w:sz w:val="21"/>
+          <w:szCs w:val="21"/>
+          <w:lang w:eastAsia="pt-BR"/>
+        </w:rPr>
+        <w:t>/</w:t>
       </w:r>
       <w:r>
         <w:rPr>
@@ -13019,7 +13553,29 @@
           <w:szCs w:val="21"/>
           <w:lang w:eastAsia="pt-BR"/>
         </w:rPr>
-        <w:t>&gt;{{i}}&lt;/</w:t>
+        <w:t>&gt;{{i</w:t>
+      </w:r>
+      <w:proofErr w:type="gramStart"/>
+      <w:r>
+        <w:rPr>
+          <w:rFonts w:ascii="Consolas" w:eastAsia="Times New Roman" w:hAnsi="Consolas" w:cs="Times New Roman"/>
+          <w:color w:val="F6F6F4"/>
+          <w:sz w:val="21"/>
+          <w:szCs w:val="21"/>
+          <w:lang w:eastAsia="pt-BR"/>
+        </w:rPr>
+        <w:t>}}&lt;</w:t>
+      </w:r>
+      <w:proofErr w:type="gramEnd"/>
+      <w:r>
+        <w:rPr>
+          <w:rFonts w:ascii="Consolas" w:eastAsia="Times New Roman" w:hAnsi="Consolas" w:cs="Times New Roman"/>
+          <w:color w:val="F6F6F4"/>
+          <w:sz w:val="21"/>
+          <w:szCs w:val="21"/>
+          <w:lang w:eastAsia="pt-BR"/>
+        </w:rPr>
+        <w:t>/</w:t>
       </w:r>
       <w:r>
         <w:rPr>
@@ -13259,6 +13815,7 @@
         <w:t xml:space="preserve"> </w:t>
       </w:r>
       <w:proofErr w:type="spellStart"/>
+      <w:proofErr w:type="gramStart"/>
       <w:r>
         <w:rPr>
           <w:rFonts w:ascii="Consolas" w:eastAsia="Times New Roman" w:hAnsi="Consolas" w:cs="Times New Roman"/>
@@ -13278,7 +13835,18 @@
           <w:szCs w:val="21"/>
           <w:lang w:eastAsia="pt-BR"/>
         </w:rPr>
-        <w:t>({</w:t>
+        <w:t>(</w:t>
+      </w:r>
+      <w:proofErr w:type="gramEnd"/>
+      <w:r>
+        <w:rPr>
+          <w:rFonts w:ascii="Consolas" w:eastAsia="Times New Roman" w:hAnsi="Consolas" w:cs="Times New Roman"/>
+          <w:color w:val="F6F6F4"/>
+          <w:sz w:val="21"/>
+          <w:szCs w:val="21"/>
+          <w:lang w:eastAsia="pt-BR"/>
+        </w:rPr>
+        <w:t>{</w:t>
       </w:r>
     </w:p>
     <w:p>
@@ -13350,6 +13918,7 @@
         </w:rPr>
         <w:t>#app</w:t>
       </w:r>
+      <w:proofErr w:type="gramStart"/>
       <w:r>
         <w:rPr>
           <w:rFonts w:ascii="Consolas" w:eastAsia="Times New Roman" w:hAnsi="Consolas" w:cs="Times New Roman"/>
@@ -13370,6 +13939,7 @@
         </w:rPr>
         <w:t xml:space="preserve"> ,</w:t>
       </w:r>
+      <w:proofErr w:type="gramEnd"/>
     </w:p>
     <w:p>
       <w:pPr>
@@ -13398,6 +13968,7 @@
         </w:rPr>
         <w:t>        data</w:t>
       </w:r>
+      <w:proofErr w:type="gramStart"/>
       <w:r>
         <w:rPr>
           <w:rFonts w:ascii="Consolas" w:eastAsia="Times New Roman" w:hAnsi="Consolas" w:cs="Times New Roman"/>
@@ -13418,6 +13989,7 @@
         </w:rPr>
         <w:t>{</w:t>
       </w:r>
+      <w:proofErr w:type="gramEnd"/>
     </w:p>
     <w:p>
       <w:pPr>
@@ -13656,6 +14228,7 @@
         </w:rPr>
         <w:t>           pessoas</w:t>
       </w:r>
+      <w:proofErr w:type="gramStart"/>
       <w:r>
         <w:rPr>
           <w:rFonts w:ascii="Consolas" w:eastAsia="Times New Roman" w:hAnsi="Consolas" w:cs="Times New Roman"/>
@@ -13676,6 +14249,7 @@
         </w:rPr>
         <w:t>[</w:t>
       </w:r>
+      <w:proofErr w:type="gramEnd"/>
     </w:p>
     <w:p>
       <w:pPr>
@@ -14245,6 +14819,7 @@
         <w:t xml:space="preserve">    </w:t>
       </w:r>
       <w:proofErr w:type="spellStart"/>
+      <w:proofErr w:type="gramStart"/>
       <w:r>
         <w:rPr>
           <w:rFonts w:ascii="Consolas" w:eastAsia="Times New Roman" w:hAnsi="Consolas" w:cs="Times New Roman"/>
@@ -14266,6 +14841,7 @@
         </w:rPr>
         <w:t>{</w:t>
       </w:r>
+      <w:proofErr w:type="gramEnd"/>
     </w:p>
     <w:p>
       <w:pPr>
@@ -15255,7 +15831,29 @@
           <w:szCs w:val="21"/>
           <w:lang w:eastAsia="pt-BR"/>
         </w:rPr>
-        <w:t>&gt;índice: {{i}} - {{cor}}&lt;/</w:t>
+        <w:t>&gt;índice: {{i}} - {{cor</w:t>
+      </w:r>
+      <w:proofErr w:type="gramStart"/>
+      <w:r>
+        <w:rPr>
+          <w:rFonts w:ascii="Consolas" w:eastAsia="Times New Roman" w:hAnsi="Consolas" w:cs="Times New Roman"/>
+          <w:color w:val="F6F6F4"/>
+          <w:sz w:val="21"/>
+          <w:szCs w:val="21"/>
+          <w:lang w:eastAsia="pt-BR"/>
+        </w:rPr>
+        <w:t>}}&lt;</w:t>
+      </w:r>
+      <w:proofErr w:type="gramEnd"/>
+      <w:r>
+        <w:rPr>
+          <w:rFonts w:ascii="Consolas" w:eastAsia="Times New Roman" w:hAnsi="Consolas" w:cs="Times New Roman"/>
+          <w:color w:val="F6F6F4"/>
+          <w:sz w:val="21"/>
+          <w:szCs w:val="21"/>
+          <w:lang w:eastAsia="pt-BR"/>
+        </w:rPr>
+        <w:t>/</w:t>
       </w:r>
       <w:r>
         <w:rPr>
@@ -16015,6 +16613,7 @@
         <w:t xml:space="preserve"> </w:t>
       </w:r>
       <w:proofErr w:type="spellStart"/>
+      <w:proofErr w:type="gramStart"/>
       <w:r>
         <w:rPr>
           <w:rFonts w:ascii="Consolas" w:eastAsia="Times New Roman" w:hAnsi="Consolas" w:cs="Times New Roman"/>
@@ -16034,7 +16633,18 @@
           <w:szCs w:val="21"/>
           <w:lang w:eastAsia="pt-BR"/>
         </w:rPr>
-        <w:t>({</w:t>
+        <w:t>(</w:t>
+      </w:r>
+      <w:proofErr w:type="gramEnd"/>
+      <w:r>
+        <w:rPr>
+          <w:rFonts w:ascii="Consolas" w:eastAsia="Times New Roman" w:hAnsi="Consolas" w:cs="Times New Roman"/>
+          <w:color w:val="F6F6F4"/>
+          <w:sz w:val="21"/>
+          <w:szCs w:val="21"/>
+          <w:lang w:eastAsia="pt-BR"/>
+        </w:rPr>
+        <w:t>{</w:t>
       </w:r>
     </w:p>
     <w:p>
@@ -16106,6 +16716,7 @@
         </w:rPr>
         <w:t>#app</w:t>
       </w:r>
+      <w:proofErr w:type="gramStart"/>
       <w:r>
         <w:rPr>
           <w:rFonts w:ascii="Consolas" w:eastAsia="Times New Roman" w:hAnsi="Consolas" w:cs="Times New Roman"/>
@@ -16126,6 +16737,7 @@
         </w:rPr>
         <w:t xml:space="preserve"> ,</w:t>
       </w:r>
+      <w:proofErr w:type="gramEnd"/>
     </w:p>
     <w:p>
       <w:pPr>
@@ -16154,6 +16766,7 @@
         </w:rPr>
         <w:t>        data</w:t>
       </w:r>
+      <w:proofErr w:type="gramStart"/>
       <w:r>
         <w:rPr>
           <w:rFonts w:ascii="Consolas" w:eastAsia="Times New Roman" w:hAnsi="Consolas" w:cs="Times New Roman"/>
@@ -16174,6 +16787,7 @@
         </w:rPr>
         <w:t>{</w:t>
       </w:r>
+      <w:proofErr w:type="gramEnd"/>
     </w:p>
     <w:p>
       <w:pPr>
@@ -16412,6 +17026,7 @@
         </w:rPr>
         <w:t>           pessoas</w:t>
       </w:r>
+      <w:proofErr w:type="gramStart"/>
       <w:r>
         <w:rPr>
           <w:rFonts w:ascii="Consolas" w:eastAsia="Times New Roman" w:hAnsi="Consolas" w:cs="Times New Roman"/>
@@ -16432,6 +17047,7 @@
         </w:rPr>
         <w:t>[</w:t>
       </w:r>
+      <w:proofErr w:type="gramEnd"/>
     </w:p>
     <w:p>
       <w:pPr>
@@ -17341,6 +17957,7 @@
         <w:t xml:space="preserve">    </w:t>
       </w:r>
       <w:proofErr w:type="spellStart"/>
+      <w:proofErr w:type="gramStart"/>
       <w:r>
         <w:rPr>
           <w:rFonts w:ascii="Consolas" w:eastAsia="Times New Roman" w:hAnsi="Consolas" w:cs="Times New Roman"/>
@@ -17362,6 +17979,7 @@
         </w:rPr>
         <w:t>{</w:t>
       </w:r>
+      <w:proofErr w:type="gramEnd"/>
     </w:p>
     <w:p>
       <w:pPr>
@@ -18196,7 +18814,29 @@
           <w:szCs w:val="21"/>
           <w:lang w:eastAsia="pt-BR"/>
         </w:rPr>
-        <w:t>&gt;índice: {{i}} - {{cor}}&lt;/</w:t>
+        <w:t>&gt;índice: {{i}} - {{cor</w:t>
+      </w:r>
+      <w:proofErr w:type="gramStart"/>
+      <w:r>
+        <w:rPr>
+          <w:rFonts w:ascii="Consolas" w:eastAsia="Times New Roman" w:hAnsi="Consolas" w:cs="Times New Roman"/>
+          <w:color w:val="F6F6F4"/>
+          <w:sz w:val="21"/>
+          <w:szCs w:val="21"/>
+          <w:lang w:eastAsia="pt-BR"/>
+        </w:rPr>
+        <w:t>}}&lt;</w:t>
+      </w:r>
+      <w:proofErr w:type="gramEnd"/>
+      <w:r>
+        <w:rPr>
+          <w:rFonts w:ascii="Consolas" w:eastAsia="Times New Roman" w:hAnsi="Consolas" w:cs="Times New Roman"/>
+          <w:color w:val="F6F6F4"/>
+          <w:sz w:val="21"/>
+          <w:szCs w:val="21"/>
+          <w:lang w:eastAsia="pt-BR"/>
+        </w:rPr>
+        <w:t>/</w:t>
       </w:r>
       <w:r>
         <w:rPr>
@@ -19047,7 +19687,29 @@
           <w:szCs w:val="21"/>
           <w:lang w:eastAsia="pt-BR"/>
         </w:rPr>
-        <w:t>&gt;{{n}}&lt;/</w:t>
+        <w:t>&gt;{{n</w:t>
+      </w:r>
+      <w:proofErr w:type="gramStart"/>
+      <w:r>
+        <w:rPr>
+          <w:rFonts w:ascii="Consolas" w:eastAsia="Times New Roman" w:hAnsi="Consolas" w:cs="Times New Roman"/>
+          <w:color w:val="F6F6F4"/>
+          <w:sz w:val="21"/>
+          <w:szCs w:val="21"/>
+          <w:lang w:eastAsia="pt-BR"/>
+        </w:rPr>
+        <w:t>}}&lt;</w:t>
+      </w:r>
+      <w:proofErr w:type="gramEnd"/>
+      <w:r>
+        <w:rPr>
+          <w:rFonts w:ascii="Consolas" w:eastAsia="Times New Roman" w:hAnsi="Consolas" w:cs="Times New Roman"/>
+          <w:color w:val="F6F6F4"/>
+          <w:sz w:val="21"/>
+          <w:szCs w:val="21"/>
+          <w:lang w:eastAsia="pt-BR"/>
+        </w:rPr>
+        <w:t>/</w:t>
       </w:r>
       <w:r>
         <w:rPr>
@@ -19336,6 +19998,7 @@
         <w:t xml:space="preserve"> </w:t>
       </w:r>
       <w:proofErr w:type="spellStart"/>
+      <w:proofErr w:type="gramStart"/>
       <w:r>
         <w:rPr>
           <w:rFonts w:ascii="Consolas" w:eastAsia="Times New Roman" w:hAnsi="Consolas" w:cs="Times New Roman"/>
@@ -19355,7 +20018,18 @@
           <w:szCs w:val="21"/>
           <w:lang w:eastAsia="pt-BR"/>
         </w:rPr>
-        <w:t>({</w:t>
+        <w:t>(</w:t>
+      </w:r>
+      <w:proofErr w:type="gramEnd"/>
+      <w:r>
+        <w:rPr>
+          <w:rFonts w:ascii="Consolas" w:eastAsia="Times New Roman" w:hAnsi="Consolas" w:cs="Times New Roman"/>
+          <w:color w:val="F6F6F4"/>
+          <w:sz w:val="21"/>
+          <w:szCs w:val="21"/>
+          <w:lang w:eastAsia="pt-BR"/>
+        </w:rPr>
+        <w:t>{</w:t>
       </w:r>
     </w:p>
     <w:p>
@@ -19427,6 +20101,7 @@
         </w:rPr>
         <w:t>#app</w:t>
       </w:r>
+      <w:proofErr w:type="gramStart"/>
       <w:r>
         <w:rPr>
           <w:rFonts w:ascii="Consolas" w:eastAsia="Times New Roman" w:hAnsi="Consolas" w:cs="Times New Roman"/>
@@ -19447,6 +20122,7 @@
         </w:rPr>
         <w:t xml:space="preserve"> ,</w:t>
       </w:r>
+      <w:proofErr w:type="gramEnd"/>
     </w:p>
     <w:p>
       <w:pPr>
@@ -19475,6 +20151,7 @@
         </w:rPr>
         <w:t>        data</w:t>
       </w:r>
+      <w:proofErr w:type="gramStart"/>
       <w:r>
         <w:rPr>
           <w:rFonts w:ascii="Consolas" w:eastAsia="Times New Roman" w:hAnsi="Consolas" w:cs="Times New Roman"/>
@@ -19495,6 +20172,7 @@
         </w:rPr>
         <w:t>{</w:t>
       </w:r>
+      <w:proofErr w:type="gramEnd"/>
     </w:p>
     <w:p>
       <w:pPr>
@@ -19733,6 +20411,7 @@
         </w:rPr>
         <w:t>           pessoas</w:t>
       </w:r>
+      <w:proofErr w:type="gramStart"/>
       <w:r>
         <w:rPr>
           <w:rFonts w:ascii="Consolas" w:eastAsia="Times New Roman" w:hAnsi="Consolas" w:cs="Times New Roman"/>
@@ -19753,6 +20432,7 @@
         </w:rPr>
         <w:t>[</w:t>
       </w:r>
+      <w:proofErr w:type="gramEnd"/>
     </w:p>
     <w:p>
       <w:pPr>
@@ -20662,6 +21342,7 @@
         <w:t xml:space="preserve">    </w:t>
       </w:r>
       <w:proofErr w:type="spellStart"/>
+      <w:proofErr w:type="gramStart"/>
       <w:r>
         <w:rPr>
           <w:rFonts w:ascii="Consolas" w:eastAsia="Times New Roman" w:hAnsi="Consolas" w:cs="Times New Roman"/>
@@ -20683,6 +21364,7 @@
         </w:rPr>
         <w:t>{</w:t>
       </w:r>
+      <w:proofErr w:type="gramEnd"/>
     </w:p>
     <w:p>
       <w:pPr>
@@ -20847,10 +21529,6 @@
     <w:p>
       <w:pPr>
         <w:pStyle w:val="PargrafodaLista"/>
-        <w:numPr>
-          <w:ilvl w:val="0"/>
-          <w:numId w:val="3"/>
-        </w:numPr>
         <w:jc w:val="both"/>
         <w:rPr>
           <w:rFonts w:ascii="Consolas" w:hAnsi="Consolas"/>
@@ -20858,29 +21536,426 @@
           <w:szCs w:val="24"/>
         </w:rPr>
       </w:pPr>
-      <w:r>
-        <w:rPr>
-          <w:rFonts w:ascii="Consolas" w:hAnsi="Consolas"/>
-          <w:sz w:val="24"/>
-          <w:szCs w:val="24"/>
-        </w:rPr>
-        <w:t>C</w:t>
-      </w:r>
-    </w:p>
-    <w:p>
-      <w:pPr>
-        <w:pStyle w:val="PargrafodaLista"/>
-        <w:numPr>
-          <w:ilvl w:val="0"/>
-          <w:numId w:val="3"/>
-        </w:numPr>
+    </w:p>
+    <w:p>
+      <w:pPr>
+        <w:ind w:left="360"/>
         <w:jc w:val="both"/>
         <w:rPr>
           <w:rFonts w:ascii="Consolas" w:hAnsi="Consolas"/>
-          <w:sz w:val="24"/>
-          <w:szCs w:val="24"/>
-        </w:rPr>
-      </w:pPr>
+          <w:b/>
+          <w:bCs/>
+          <w:sz w:val="24"/>
+          <w:szCs w:val="24"/>
+        </w:rPr>
+      </w:pPr>
+      <w:r>
+        <w:rPr>
+          <w:rFonts w:ascii="Consolas" w:hAnsi="Consolas"/>
+          <w:b/>
+          <w:bCs/>
+          <w:sz w:val="24"/>
+          <w:szCs w:val="24"/>
+        </w:rPr>
+        <w:t>A</w:t>
+      </w:r>
+      <w:r>
+        <w:rPr>
+          <w:rFonts w:ascii="Consolas" w:hAnsi="Consolas"/>
+          <w:b/>
+          <w:bCs/>
+          <w:sz w:val="24"/>
+          <w:szCs w:val="24"/>
+        </w:rPr>
+        <w:t>ula</w:t>
+      </w:r>
+      <w:r>
+        <w:rPr>
+          <w:rFonts w:ascii="Consolas" w:hAnsi="Consolas"/>
+          <w:b/>
+          <w:bCs/>
+          <w:sz w:val="24"/>
+          <w:szCs w:val="24"/>
+        </w:rPr>
+        <w:t xml:space="preserve"> 56 – Identificando os elementos no v-for</w:t>
+      </w:r>
+    </w:p>
+    <w:p>
+      <w:pPr>
+        <w:pStyle w:val="PargrafodaLista"/>
+        <w:numPr>
+          <w:ilvl w:val="0"/>
+          <w:numId w:val="3"/>
+        </w:numPr>
+        <w:jc w:val="both"/>
+        <w:rPr>
+          <w:rFonts w:ascii="Consolas" w:hAnsi="Consolas"/>
+          <w:sz w:val="24"/>
+          <w:szCs w:val="24"/>
+        </w:rPr>
+      </w:pPr>
+      <w:r>
+        <w:rPr>
+          <w:rFonts w:ascii="Consolas" w:hAnsi="Consolas"/>
+          <w:sz w:val="24"/>
+          <w:szCs w:val="24"/>
+        </w:rPr>
+        <w:t xml:space="preserve">Vamos utilizar o exemplo anterior e incluir um botão com uma diretiva </w:t>
+      </w:r>
+      <w:proofErr w:type="spellStart"/>
+      <w:r>
+        <w:rPr>
+          <w:rFonts w:ascii="Consolas" w:hAnsi="Consolas"/>
+          <w:sz w:val="24"/>
+          <w:szCs w:val="24"/>
+        </w:rPr>
+        <w:t>v-on:click</w:t>
+      </w:r>
+      <w:proofErr w:type="spellEnd"/>
+      <w:r>
+        <w:rPr>
+          <w:rFonts w:ascii="Consolas" w:hAnsi="Consolas"/>
+          <w:sz w:val="24"/>
+          <w:szCs w:val="24"/>
+        </w:rPr>
+        <w:t xml:space="preserve"> passando para esse evento um </w:t>
+      </w:r>
+      <w:proofErr w:type="spellStart"/>
+      <w:r>
+        <w:rPr>
+          <w:rFonts w:ascii="Consolas" w:hAnsi="Consolas"/>
+          <w:sz w:val="24"/>
+          <w:szCs w:val="24"/>
+        </w:rPr>
+        <w:t>push</w:t>
+      </w:r>
+      <w:proofErr w:type="spellEnd"/>
+      <w:r>
+        <w:rPr>
+          <w:rFonts w:ascii="Consolas" w:hAnsi="Consolas"/>
+          <w:sz w:val="24"/>
+          <w:szCs w:val="24"/>
+        </w:rPr>
+        <w:t xml:space="preserve"> no </w:t>
+      </w:r>
+      <w:proofErr w:type="spellStart"/>
+      <w:r>
+        <w:rPr>
+          <w:rFonts w:ascii="Consolas" w:hAnsi="Consolas"/>
+          <w:sz w:val="24"/>
+          <w:szCs w:val="24"/>
+        </w:rPr>
+        <w:t>array</w:t>
+      </w:r>
+      <w:proofErr w:type="spellEnd"/>
+      <w:r>
+        <w:rPr>
+          <w:rFonts w:ascii="Consolas" w:hAnsi="Consolas"/>
+          <w:sz w:val="24"/>
+          <w:szCs w:val="24"/>
+        </w:rPr>
+        <w:t xml:space="preserve"> cores. </w:t>
+      </w:r>
+    </w:p>
+    <w:p>
+      <w:pPr>
+        <w:pStyle w:val="PargrafodaLista"/>
+        <w:numPr>
+          <w:ilvl w:val="0"/>
+          <w:numId w:val="3"/>
+        </w:numPr>
+        <w:shd w:val="clear" w:color="auto" w:fill="282A36"/>
+        <w:spacing w:after="0" w:line="285" w:lineRule="atLeast"/>
+        <w:rPr>
+          <w:rFonts w:ascii="Consolas" w:eastAsia="Times New Roman" w:hAnsi="Consolas" w:cs="Times New Roman"/>
+          <w:color w:val="F6F6F4"/>
+          <w:sz w:val="21"/>
+          <w:szCs w:val="21"/>
+          <w:lang w:eastAsia="pt-BR"/>
+        </w:rPr>
+      </w:pPr>
+      <w:r>
+        <w:rPr>
+          <w:rFonts w:ascii="Consolas" w:eastAsia="Times New Roman" w:hAnsi="Consolas" w:cs="Times New Roman"/>
+          <w:color w:val="F6F6F4"/>
+          <w:sz w:val="21"/>
+          <w:szCs w:val="21"/>
+          <w:lang w:eastAsia="pt-BR"/>
+        </w:rPr>
+        <w:t>&lt;</w:t>
+      </w:r>
+      <w:proofErr w:type="spellStart"/>
+      <w:r>
+        <w:rPr>
+          <w:rFonts w:ascii="Consolas" w:eastAsia="Times New Roman" w:hAnsi="Consolas" w:cs="Times New Roman"/>
+          <w:color w:val="F286C4"/>
+          <w:sz w:val="21"/>
+          <w:szCs w:val="21"/>
+          <w:lang w:eastAsia="pt-BR"/>
+        </w:rPr>
+        <w:t>hr</w:t>
+      </w:r>
+      <w:proofErr w:type="spellEnd"/>
+      <w:r>
+        <w:rPr>
+          <w:rFonts w:ascii="Consolas" w:eastAsia="Times New Roman" w:hAnsi="Consolas" w:cs="Times New Roman"/>
+          <w:color w:val="F6F6F4"/>
+          <w:sz w:val="21"/>
+          <w:szCs w:val="21"/>
+          <w:lang w:eastAsia="pt-BR"/>
+        </w:rPr>
+        <w:t>&gt;</w:t>
+      </w:r>
+    </w:p>
+    <w:p>
+      <w:pPr>
+        <w:pStyle w:val="PargrafodaLista"/>
+        <w:numPr>
+          <w:ilvl w:val="0"/>
+          <w:numId w:val="3"/>
+        </w:numPr>
+        <w:shd w:val="clear" w:color="auto" w:fill="282A36"/>
+        <w:spacing w:after="0" w:line="285" w:lineRule="atLeast"/>
+        <w:rPr>
+          <w:rFonts w:ascii="Consolas" w:eastAsia="Times New Roman" w:hAnsi="Consolas" w:cs="Times New Roman"/>
+          <w:color w:val="F6F6F4"/>
+          <w:sz w:val="21"/>
+          <w:szCs w:val="21"/>
+          <w:lang w:eastAsia="pt-BR"/>
+        </w:rPr>
+      </w:pPr>
+      <w:r>
+        <w:rPr>
+          <w:rFonts w:ascii="Consolas" w:eastAsia="Times New Roman" w:hAnsi="Consolas" w:cs="Times New Roman"/>
+          <w:color w:val="F6F6F4"/>
+          <w:sz w:val="21"/>
+          <w:szCs w:val="21"/>
+          <w:lang w:eastAsia="pt-BR"/>
+        </w:rPr>
+        <w:t>    &lt;</w:t>
+      </w:r>
+      <w:proofErr w:type="spellStart"/>
+      <w:r>
+        <w:rPr>
+          <w:rFonts w:ascii="Consolas" w:eastAsia="Times New Roman" w:hAnsi="Consolas" w:cs="Times New Roman"/>
+          <w:color w:val="F286C4"/>
+          <w:sz w:val="21"/>
+          <w:szCs w:val="21"/>
+          <w:lang w:eastAsia="pt-BR"/>
+        </w:rPr>
+        <w:t>button</w:t>
+      </w:r>
+      <w:proofErr w:type="spellEnd"/>
+      <w:r>
+        <w:rPr>
+          <w:rFonts w:ascii="Consolas" w:eastAsia="Times New Roman" w:hAnsi="Consolas" w:cs="Times New Roman"/>
+          <w:color w:val="F6F6F4"/>
+          <w:sz w:val="21"/>
+          <w:szCs w:val="21"/>
+          <w:lang w:eastAsia="pt-BR"/>
+        </w:rPr>
+        <w:t xml:space="preserve"> </w:t>
+      </w:r>
+      <w:proofErr w:type="spellStart"/>
+      <w:r>
+        <w:rPr>
+          <w:rFonts w:ascii="Consolas" w:eastAsia="Times New Roman" w:hAnsi="Consolas" w:cs="Times New Roman"/>
+          <w:i/>
+          <w:iCs/>
+          <w:color w:val="62E884"/>
+          <w:sz w:val="21"/>
+          <w:szCs w:val="21"/>
+          <w:lang w:eastAsia="pt-BR"/>
+        </w:rPr>
+        <w:t>v-on:click</w:t>
+      </w:r>
+      <w:proofErr w:type="spellEnd"/>
+      <w:r>
+        <w:rPr>
+          <w:rFonts w:ascii="Consolas" w:eastAsia="Times New Roman" w:hAnsi="Consolas" w:cs="Times New Roman"/>
+          <w:color w:val="F286C4"/>
+          <w:sz w:val="21"/>
+          <w:szCs w:val="21"/>
+          <w:lang w:eastAsia="pt-BR"/>
+        </w:rPr>
+        <w:t>=</w:t>
+      </w:r>
+      <w:r>
+        <w:rPr>
+          <w:rFonts w:ascii="Consolas" w:eastAsia="Times New Roman" w:hAnsi="Consolas" w:cs="Times New Roman"/>
+          <w:color w:val="DEE492"/>
+          <w:sz w:val="21"/>
+          <w:szCs w:val="21"/>
+          <w:lang w:eastAsia="pt-BR"/>
+        </w:rPr>
+        <w:t>"</w:t>
+      </w:r>
+      <w:proofErr w:type="spellStart"/>
+      <w:proofErr w:type="gramStart"/>
+      <w:r>
+        <w:rPr>
+          <w:rFonts w:ascii="Consolas" w:eastAsia="Times New Roman" w:hAnsi="Consolas" w:cs="Times New Roman"/>
+          <w:color w:val="E7EE98"/>
+          <w:sz w:val="21"/>
+          <w:szCs w:val="21"/>
+          <w:lang w:eastAsia="pt-BR"/>
+        </w:rPr>
+        <w:t>cores.push</w:t>
+      </w:r>
+      <w:proofErr w:type="spellEnd"/>
+      <w:proofErr w:type="gramEnd"/>
+      <w:r>
+        <w:rPr>
+          <w:rFonts w:ascii="Consolas" w:eastAsia="Times New Roman" w:hAnsi="Consolas" w:cs="Times New Roman"/>
+          <w:color w:val="E7EE98"/>
+          <w:sz w:val="21"/>
+          <w:szCs w:val="21"/>
+          <w:lang w:eastAsia="pt-BR"/>
+        </w:rPr>
+        <w:t>('branca')</w:t>
+      </w:r>
+      <w:r>
+        <w:rPr>
+          <w:rFonts w:ascii="Consolas" w:eastAsia="Times New Roman" w:hAnsi="Consolas" w:cs="Times New Roman"/>
+          <w:color w:val="DEE492"/>
+          <w:sz w:val="21"/>
+          <w:szCs w:val="21"/>
+          <w:lang w:eastAsia="pt-BR"/>
+        </w:rPr>
+        <w:t>"</w:t>
+      </w:r>
+      <w:r>
+        <w:rPr>
+          <w:rFonts w:ascii="Consolas" w:eastAsia="Times New Roman" w:hAnsi="Consolas" w:cs="Times New Roman"/>
+          <w:color w:val="F6F6F4"/>
+          <w:sz w:val="21"/>
+          <w:szCs w:val="21"/>
+          <w:lang w:eastAsia="pt-BR"/>
+        </w:rPr>
+        <w:t>&gt;Adicionar&lt;/</w:t>
+      </w:r>
+      <w:proofErr w:type="spellStart"/>
+      <w:r>
+        <w:rPr>
+          <w:rFonts w:ascii="Consolas" w:eastAsia="Times New Roman" w:hAnsi="Consolas" w:cs="Times New Roman"/>
+          <w:color w:val="F286C4"/>
+          <w:sz w:val="21"/>
+          <w:szCs w:val="21"/>
+          <w:lang w:eastAsia="pt-BR"/>
+        </w:rPr>
+        <w:t>button</w:t>
+      </w:r>
+      <w:proofErr w:type="spellEnd"/>
+      <w:r>
+        <w:rPr>
+          <w:rFonts w:ascii="Consolas" w:eastAsia="Times New Roman" w:hAnsi="Consolas" w:cs="Times New Roman"/>
+          <w:color w:val="F6F6F4"/>
+          <w:sz w:val="21"/>
+          <w:szCs w:val="21"/>
+          <w:lang w:eastAsia="pt-BR"/>
+        </w:rPr>
+        <w:t>&gt;</w:t>
+      </w:r>
+    </w:p>
+    <w:p>
+      <w:pPr>
+        <w:pStyle w:val="PargrafodaLista"/>
+        <w:numPr>
+          <w:ilvl w:val="0"/>
+          <w:numId w:val="3"/>
+        </w:numPr>
+        <w:jc w:val="both"/>
+        <w:rPr>
+          <w:rFonts w:ascii="Consolas" w:hAnsi="Consolas"/>
+          <w:sz w:val="24"/>
+          <w:szCs w:val="24"/>
+        </w:rPr>
+      </w:pPr>
+      <w:r>
+        <w:rPr>
+          <w:rFonts w:ascii="Consolas" w:hAnsi="Consolas"/>
+          <w:sz w:val="24"/>
+          <w:szCs w:val="24"/>
+        </w:rPr>
+        <w:t xml:space="preserve">Desta forma será </w:t>
+      </w:r>
+      <w:proofErr w:type="spellStart"/>
+      <w:r>
+        <w:rPr>
+          <w:rFonts w:ascii="Consolas" w:hAnsi="Consolas"/>
+          <w:sz w:val="24"/>
+          <w:szCs w:val="24"/>
+        </w:rPr>
+        <w:t>renderizad</w:t>
+      </w:r>
+      <w:proofErr w:type="spellEnd"/>
+      <w:r>
+        <w:rPr>
+          <w:rFonts w:ascii="Consolas" w:hAnsi="Consolas"/>
+          <w:sz w:val="24"/>
+          <w:szCs w:val="24"/>
+        </w:rPr>
+        <w:t xml:space="preserve"> a cor branca toda vez que o botão for apertado.</w:t>
+      </w:r>
+    </w:p>
+    <w:p>
+      <w:pPr>
+        <w:pStyle w:val="PargrafodaLista"/>
+        <w:numPr>
+          <w:ilvl w:val="0"/>
+          <w:numId w:val="3"/>
+        </w:numPr>
+        <w:jc w:val="both"/>
+        <w:rPr>
+          <w:rFonts w:ascii="Consolas" w:hAnsi="Consolas"/>
+          <w:sz w:val="24"/>
+          <w:szCs w:val="24"/>
+        </w:rPr>
+      </w:pPr>
+      <w:r>
+        <w:rPr>
+          <w:rFonts w:ascii="Consolas" w:hAnsi="Consolas"/>
+          <w:sz w:val="24"/>
+          <w:szCs w:val="24"/>
+        </w:rPr>
+        <w:t xml:space="preserve">Por isso temos que utilizar o item </w:t>
+      </w:r>
+      <w:proofErr w:type="spellStart"/>
+      <w:r>
+        <w:rPr>
+          <w:rFonts w:ascii="Consolas" w:hAnsi="Consolas"/>
+          <w:sz w:val="24"/>
+          <w:szCs w:val="24"/>
+        </w:rPr>
+        <w:t>key</w:t>
+      </w:r>
+      <w:proofErr w:type="spellEnd"/>
+      <w:r>
+        <w:rPr>
+          <w:rFonts w:ascii="Consolas" w:hAnsi="Consolas"/>
+          <w:sz w:val="24"/>
+          <w:szCs w:val="24"/>
+        </w:rPr>
+        <w:t xml:space="preserve"> em uma lista de elementos para evitar repetições de elementos, pois o </w:t>
+      </w:r>
+      <w:proofErr w:type="spellStart"/>
+      <w:r>
+        <w:rPr>
+          <w:rFonts w:ascii="Consolas" w:hAnsi="Consolas"/>
+          <w:sz w:val="24"/>
+          <w:szCs w:val="24"/>
+        </w:rPr>
+        <w:t>key</w:t>
+      </w:r>
+      <w:proofErr w:type="spellEnd"/>
+      <w:r>
+        <w:rPr>
+          <w:rFonts w:ascii="Consolas" w:hAnsi="Consolas"/>
+          <w:sz w:val="24"/>
+          <w:szCs w:val="24"/>
+        </w:rPr>
+        <w:t xml:space="preserve"> será um número de identificação único do elemento. </w:t>
+      </w:r>
     </w:p>
     <w:p>
       <w:pPr>

</xml_diff>

<commit_message>
Adicionado links da documentação Vue
</commit_message>
<xml_diff>
--- a/Instrucoes/Renderizacao_condicionais_e_listas.docx
+++ b/Instrucoes/Renderizacao_condicionais_e_listas.docx
@@ -66,6 +66,64 @@
     </w:p>
     <w:p>
       <w:pPr>
+        <w:rPr>
+          <w:rFonts w:ascii="Consolas" w:hAnsi="Consolas"/>
+        </w:rPr>
+      </w:pPr>
+    </w:p>
+    <w:p>
+      <w:pPr>
+        <w:rPr>
+          <w:rFonts w:ascii="Consolas" w:hAnsi="Consolas"/>
+        </w:rPr>
+      </w:pPr>
+      <w:r>
+        <w:rPr>
+          <w:rFonts w:ascii="Consolas" w:hAnsi="Consolas"/>
+        </w:rPr>
+        <w:t xml:space="preserve">Links: </w:t>
+      </w:r>
+      <w:hyperlink r:id="rId5" w:history="1">
+        <w:r>
+          <w:rPr>
+            <w:rStyle w:val="Hyperlink"/>
+            <w:rFonts w:ascii="Consolas" w:hAnsi="Consolas"/>
+          </w:rPr>
+          <w:t>https://br.vuejs.org/v2/guide/conditional.html</w:t>
+        </w:r>
+      </w:hyperlink>
+    </w:p>
+    <w:p>
+      <w:pPr>
+        <w:rPr>
+          <w:rFonts w:ascii="Consolas" w:hAnsi="Consolas"/>
+        </w:rPr>
+      </w:pPr>
+      <w:r>
+        <w:rPr>
+          <w:rFonts w:ascii="Consolas" w:hAnsi="Consolas"/>
+        </w:rPr>
+        <w:tab/>
+      </w:r>
+      <w:hyperlink r:id="rId6" w:history="1">
+        <w:r>
+          <w:rPr>
+            <w:rStyle w:val="Hyperlink"/>
+            <w:rFonts w:ascii="Consolas" w:hAnsi="Consolas"/>
+          </w:rPr>
+          <w:t>https://br.vuejs.org/v2/guide/list.html</w:t>
+        </w:r>
+      </w:hyperlink>
+    </w:p>
+    <w:p>
+      <w:pPr>
+        <w:rPr>
+          <w:rFonts w:ascii="Consolas" w:hAnsi="Consolas"/>
+        </w:rPr>
+      </w:pPr>
+    </w:p>
+    <w:p>
+      <w:pPr>
         <w:ind w:left="360"/>
         <w:jc w:val="both"/>
         <w:rPr>
@@ -2266,6 +2324,7 @@
           <w:szCs w:val="21"/>
           <w:lang w:eastAsia="pt-BR"/>
         </w:rPr>
+        <w:lastRenderedPageBreak/>
         <w:t>    &lt;</w:t>
       </w:r>
       <w:proofErr w:type="spellStart"/>
@@ -2559,7 +2618,6 @@
           <w:sz w:val="24"/>
           <w:szCs w:val="24"/>
         </w:rPr>
-        <w:lastRenderedPageBreak/>
         <w:t>Iremos ver como utilizar uma seleção múltipla para isso vamos copiar o arquivo anterior</w:t>
       </w:r>
       <w:r>
@@ -4869,7 +4927,16 @@
           <w:sz w:val="24"/>
           <w:szCs w:val="24"/>
         </w:rPr>
-        <w:t xml:space="preserve"> iremos mover o parágrafo de usuário logado e criar outro parágrafo que terá o perfil do usuário.</w:t>
+        <w:t xml:space="preserve"> iremos </w:t>
+      </w:r>
+      <w:r>
+        <w:rPr>
+          <w:rFonts w:ascii="Consolas" w:hAnsi="Consolas"/>
+          <w:sz w:val="24"/>
+          <w:szCs w:val="24"/>
+        </w:rPr>
+        <w:lastRenderedPageBreak/>
+        <w:t>mover o parágrafo de usuário logado e criar outro parágrafo que terá o perfil do usuário.</w:t>
       </w:r>
     </w:p>
     <w:p>
@@ -5214,7 +5281,6 @@
           <w:sz w:val="24"/>
           <w:szCs w:val="24"/>
         </w:rPr>
-        <w:lastRenderedPageBreak/>
         <w:t xml:space="preserve">Para não mostrarmos a </w:t>
       </w:r>
       <w:proofErr w:type="spellStart"/>
@@ -7638,6 +7704,7 @@
           <w:szCs w:val="21"/>
           <w:lang w:eastAsia="pt-BR"/>
         </w:rPr>
+        <w:lastRenderedPageBreak/>
         <w:t>&lt;</w:t>
       </w:r>
       <w:r>
@@ -8150,7 +8217,6 @@
           <w:szCs w:val="21"/>
           <w:lang w:eastAsia="pt-BR"/>
         </w:rPr>
-        <w:lastRenderedPageBreak/>
         <w:t>        }</w:t>
       </w:r>
     </w:p>
@@ -10326,6 +10392,7 @@
           <w:sz w:val="24"/>
           <w:szCs w:val="24"/>
         </w:rPr>
+        <w:lastRenderedPageBreak/>
         <w:t xml:space="preserve">Para termos acesso ao índice basta adicionarmos no v-for </w:t>
       </w:r>
       <w:proofErr w:type="gramStart"/>
@@ -13079,6 +13146,7 @@
           <w:szCs w:val="21"/>
           <w:lang w:eastAsia="pt-BR"/>
         </w:rPr>
+        <w:lastRenderedPageBreak/>
         <w:t>        &lt;</w:t>
       </w:r>
       <w:r>
@@ -13623,7 +13691,6 @@
           <w:szCs w:val="21"/>
           <w:lang w:eastAsia="pt-BR"/>
         </w:rPr>
-        <w:lastRenderedPageBreak/>
         <w:t>    &lt;/</w:t>
       </w:r>
       <w:proofErr w:type="spellStart"/>
@@ -15749,6 +15816,7 @@
           <w:szCs w:val="21"/>
           <w:lang w:eastAsia="pt-BR"/>
         </w:rPr>
+        <w:lastRenderedPageBreak/>
         <w:t>        &lt;</w:t>
       </w:r>
       <w:r>
@@ -16323,7 +16391,6 @@
           <w:szCs w:val="21"/>
           <w:lang w:eastAsia="pt-BR"/>
         </w:rPr>
-        <w:lastRenderedPageBreak/>
         <w:t>            &lt;/</w:t>
       </w:r>
       <w:proofErr w:type="spellStart"/>
@@ -18884,6 +18951,7 @@
           <w:szCs w:val="21"/>
           <w:lang w:eastAsia="pt-BR"/>
         </w:rPr>
+        <w:lastRenderedPageBreak/>
         <w:t>    &lt;/</w:t>
       </w:r>
       <w:proofErr w:type="spellStart"/>
@@ -19404,7 +19472,6 @@
           <w:szCs w:val="21"/>
           <w:lang w:eastAsia="pt-BR"/>
         </w:rPr>
-        <w:lastRenderedPageBreak/>
         <w:t>    &lt;/</w:t>
       </w:r>
       <w:proofErr w:type="spellStart"/>
@@ -21918,6 +21985,7 @@
           <w:sz w:val="24"/>
           <w:szCs w:val="24"/>
         </w:rPr>
+        <w:lastRenderedPageBreak/>
         <w:t xml:space="preserve">Por isso temos que utilizar o item </w:t>
       </w:r>
       <w:proofErr w:type="spellStart"/>
@@ -22687,6 +22755,29 @@
       <w:contextualSpacing/>
     </w:pPr>
   </w:style>
+  <w:style w:type="character" w:styleId="Hyperlink">
+    <w:name w:val="Hyperlink"/>
+    <w:basedOn w:val="Fontepargpadro"/>
+    <w:uiPriority w:val="99"/>
+    <w:unhideWhenUsed/>
+    <w:rsid w:val="00DF21C4"/>
+    <w:rPr>
+      <w:color w:val="0563C1" w:themeColor="hyperlink"/>
+      <w:u w:val="single"/>
+    </w:rPr>
+  </w:style>
+  <w:style w:type="character" w:styleId="MenoPendente">
+    <w:name w:val="Unresolved Mention"/>
+    <w:basedOn w:val="Fontepargpadro"/>
+    <w:uiPriority w:val="99"/>
+    <w:semiHidden/>
+    <w:unhideWhenUsed/>
+    <w:rsid w:val="00DF21C4"/>
+    <w:rPr>
+      <w:color w:val="605E5C"/>
+      <w:shd w:val="clear" w:color="auto" w:fill="E1DFDD"/>
+    </w:rPr>
+  </w:style>
 </w:styles>
 </file>
 

</xml_diff>